<commit_message>
UPdated fonts in draft/eacc_hangul_pua.docx; added not on hangul fonts used.
</commit_message>
<xml_diff>
--- a/draft/eacc_hangual_pua.docx
+++ b/draft/eacc_hangual_pua.docx
@@ -90,52 +90,22 @@
         <w:rPr>
           <w:color w:val="833C0B" w:themeColor="accent2" w:themeShade="80"/>
         </w:rPr>
-        <w:t xml:space="preserve"> is required:</w:t>
+        <w:t xml:space="preserve"> is required.</w:t>
       </w:r>
       <w:r>
         <w:rPr>
           <w:color w:val="833C0B" w:themeColor="accent2" w:themeShade="80"/>
         </w:rPr>
-        <w:t xml:space="preserve"> </w:t>
+        <w:t xml:space="preserve"> The chart is using </w:t>
       </w:r>
-      <w:r>
-        <w:rPr>
-          <w:color w:val="833C0B" w:themeColor="accent2" w:themeShade="80"/>
-        </w:rPr>
-        <w:t>e.g</w:t>
-      </w:r>
-      <w:r>
-        <w:rPr>
-          <w:color w:val="833C0B" w:themeColor="accent2" w:themeShade="80"/>
-        </w:rPr>
-        <w:t xml:space="preserve">. </w:t>
-      </w:r>
-      <w:proofErr w:type="spellStart"/>
-      <w:r>
-        <w:rPr>
-          <w:color w:val="833C0B" w:themeColor="accent2" w:themeShade="80"/>
-        </w:rPr>
-        <w:t>Malgun</w:t>
-      </w:r>
-      <w:proofErr w:type="spellEnd"/>
-      <w:r>
-        <w:rPr>
-          <w:color w:val="833C0B" w:themeColor="accent2" w:themeShade="80"/>
-        </w:rPr>
-        <w:t xml:space="preserve"> Gothic, Noto Sans KR, Noto Serif KR</w:t>
-      </w:r>
-      <w:r>
-        <w:rPr>
-          <w:color w:val="833C0B" w:themeColor="accent2" w:themeShade="80"/>
-        </w:rPr>
-        <w:t xml:space="preserve">. Chart is using </w:t>
-      </w:r>
-      <w:r>
-        <w:rPr>
-          <w:color w:val="833C0B" w:themeColor="accent2" w:themeShade="80"/>
-        </w:rPr>
-        <w:t>Noto Sans KR</w:t>
-      </w:r>
+      <w:hyperlink r:id="rId6" w:history="1">
+        <w:r>
+          <w:rPr>
+            <w:rStyle w:val="Hyperlink"/>
+          </w:rPr>
+          <w:t>Noto Serif Korean</w:t>
+        </w:r>
+      </w:hyperlink>
       <w:r>
         <w:rPr>
           <w:color w:val="833C0B" w:themeColor="accent2" w:themeShade="80"/>
@@ -176,7 +146,7 @@
         </w:rPr>
         <w:t xml:space="preserve"> PUA Glyph column, one of the </w:t>
       </w:r>
-      <w:hyperlink r:id="rId6" w:history="1">
+      <w:hyperlink r:id="rId7" w:history="1">
         <w:proofErr w:type="spellStart"/>
         <w:r>
           <w:rPr>
@@ -210,7 +180,19 @@
         <w:rPr>
           <w:color w:val="833C0B" w:themeColor="accent2" w:themeShade="80"/>
         </w:rPr>
-        <w:t xml:space="preserve"> Chart is using </w:t>
+        <w:t xml:space="preserve"> </w:t>
+      </w:r>
+      <w:r>
+        <w:rPr>
+          <w:color w:val="833C0B" w:themeColor="accent2" w:themeShade="80"/>
+        </w:rPr>
+        <w:t>The c</w:t>
+      </w:r>
+      <w:r>
+        <w:rPr>
+          <w:color w:val="833C0B" w:themeColor="accent2" w:themeShade="80"/>
+        </w:rPr>
+        <w:t xml:space="preserve">hart is using </w:t>
       </w:r>
       <w:proofErr w:type="spellStart"/>
       <w:r>
@@ -280,6 +262,40 @@
         </w:rPr>
         <w:t xml:space="preserve"> </w:t>
       </w:r>
+      <w:r>
+        <w:rPr>
+          <w:color w:val="833C0B" w:themeColor="accent2" w:themeShade="80"/>
+        </w:rPr>
+        <w:t xml:space="preserve"> The chart is using </w:t>
+      </w:r>
+      <w:hyperlink r:id="rId8" w:history="1">
+        <w:r>
+          <w:rPr>
+            <w:rStyle w:val="Hyperlink"/>
+          </w:rPr>
+          <w:t xml:space="preserve">HCR </w:t>
+        </w:r>
+        <w:proofErr w:type="spellStart"/>
+        <w:r>
+          <w:rPr>
+            <w:rStyle w:val="Hyperlink"/>
+          </w:rPr>
+          <w:t>Batang</w:t>
+        </w:r>
+        <w:proofErr w:type="spellEnd"/>
+        <w:r>
+          <w:rPr>
+            <w:rStyle w:val="Hyperlink"/>
+          </w:rPr>
+          <w:t xml:space="preserve"> LVT</w:t>
+        </w:r>
+      </w:hyperlink>
+      <w:r>
+        <w:rPr>
+          <w:color w:val="833C0B" w:themeColor="accent2" w:themeShade="80"/>
+        </w:rPr>
+        <w:t>.</w:t>
+      </w:r>
     </w:p>
     <w:p>
       <w:pPr>
@@ -654,7 +670,7 @@
             <w:pPr>
               <w:cnfStyle w:val="000000100000" w:firstRow="0" w:lastRow="0" w:firstColumn="0" w:lastColumn="0" w:oddVBand="0" w:evenVBand="0" w:oddHBand="1" w:evenHBand="0" w:firstRowFirstColumn="0" w:firstRowLastColumn="0" w:lastRowFirstColumn="0" w:lastRowLastColumn="0"/>
               <w:rPr>
-                <w:rFonts w:ascii="Noto Sans KR" w:eastAsia="Noto Sans KR" w:hAnsi="Noto Sans KR" w:cs="Batang"/>
+                <w:rFonts w:ascii="Noto Serif KR" w:eastAsia="Noto Serif KR" w:hAnsi="Noto Serif KR" w:cs="HCR Batang LVT"/>
                 <w:sz w:val="36"/>
                 <w:szCs w:val="36"/>
               </w:rPr>
@@ -708,7 +724,7 @@
             <w:pPr>
               <w:cnfStyle w:val="000000100000" w:firstRow="0" w:lastRow="0" w:firstColumn="0" w:lastColumn="0" w:oddVBand="0" w:evenVBand="0" w:oddHBand="1" w:evenHBand="0" w:firstRowFirstColumn="0" w:firstRowLastColumn="0" w:lastRowFirstColumn="0" w:lastRowLastColumn="0"/>
               <w:rPr>
-                <w:rFonts w:ascii="HCR Dotum" w:eastAsia="HCR Dotum" w:hAnsi="HCR Dotum" w:cs="HCR Dotum"/>
+                <w:rFonts w:ascii="HCR Batang LVT" w:eastAsia="HCR Batang LVT" w:hAnsi="HCR Batang LVT" w:cs="HCR Batang LVT"/>
                 <w:color w:val="FF0000"/>
                 <w:sz w:val="36"/>
                 <w:szCs w:val="36"/>
@@ -812,14 +828,14 @@
             <w:pPr>
               <w:cnfStyle w:val="000000000000" w:firstRow="0" w:lastRow="0" w:firstColumn="0" w:lastColumn="0" w:oddVBand="0" w:evenVBand="0" w:oddHBand="0" w:evenHBand="0" w:firstRowFirstColumn="0" w:firstRowLastColumn="0" w:lastRowFirstColumn="0" w:lastRowLastColumn="0"/>
               <w:rPr>
-                <w:rFonts w:ascii="Noto Sans KR" w:eastAsia="Noto Sans KR" w:hAnsi="Noto Sans KR" w:cs="Batang"/>
-                <w:sz w:val="36"/>
-                <w:szCs w:val="36"/>
-              </w:rPr>
-            </w:pPr>
-            <w:r>
-              <w:rPr>
-                <w:rFonts w:ascii="Noto Sans KR" w:eastAsia="Noto Sans KR" w:hAnsi="Noto Sans KR" w:cs="Batang" w:hint="eastAsia"/>
+                <w:rFonts w:ascii="Noto Serif KR" w:eastAsia="Noto Serif KR" w:hAnsi="Noto Serif KR" w:cs="HCR Batang LVT"/>
+                <w:sz w:val="36"/>
+                <w:szCs w:val="36"/>
+              </w:rPr>
+            </w:pPr>
+            <w:r>
+              <w:rPr>
+                <w:rFonts w:ascii="Noto Serif KR" w:eastAsia="Noto Serif KR" w:hAnsi="Noto Serif KR" w:cs="HCR Batang LVT" w:hint="eastAsia"/>
                 <w:sz w:val="36"/>
                 <w:szCs w:val="36"/>
               </w:rPr>
@@ -880,7 +896,7 @@
             <w:pPr>
               <w:cnfStyle w:val="000000000000" w:firstRow="0" w:lastRow="0" w:firstColumn="0" w:lastColumn="0" w:oddVBand="0" w:evenVBand="0" w:oddHBand="0" w:evenHBand="0" w:firstRowFirstColumn="0" w:firstRowLastColumn="0" w:lastRowFirstColumn="0" w:lastRowLastColumn="0"/>
               <w:rPr>
-                <w:rFonts w:ascii="HCR Dotum" w:eastAsia="HCR Dotum" w:hAnsi="HCR Dotum" w:cs="HCR Dotum"/>
+                <w:rFonts w:ascii="HCR Batang LVT" w:eastAsia="HCR Batang LVT" w:hAnsi="HCR Batang LVT" w:cs="HCR Batang LVT"/>
                 <w:sz w:val="36"/>
                 <w:szCs w:val="36"/>
               </w:rPr>
@@ -977,7 +993,7 @@
             <w:pPr>
               <w:cnfStyle w:val="000000100000" w:firstRow="0" w:lastRow="0" w:firstColumn="0" w:lastColumn="0" w:oddVBand="0" w:evenVBand="0" w:oddHBand="1" w:evenHBand="0" w:firstRowFirstColumn="0" w:firstRowLastColumn="0" w:lastRowFirstColumn="0" w:lastRowLastColumn="0"/>
               <w:rPr>
-                <w:rFonts w:ascii="Noto Sans KR" w:eastAsia="Noto Sans KR" w:hAnsi="Noto Sans KR" w:cs="Batang"/>
+                <w:rFonts w:ascii="Noto Serif KR" w:eastAsia="Noto Serif KR" w:hAnsi="Noto Serif KR" w:cs="HCR Batang LVT"/>
                 <w:sz w:val="36"/>
                 <w:szCs w:val="36"/>
               </w:rPr>
@@ -1031,7 +1047,7 @@
             <w:pPr>
               <w:cnfStyle w:val="000000100000" w:firstRow="0" w:lastRow="0" w:firstColumn="0" w:lastColumn="0" w:oddVBand="0" w:evenVBand="0" w:oddHBand="1" w:evenHBand="0" w:firstRowFirstColumn="0" w:firstRowLastColumn="0" w:lastRowFirstColumn="0" w:lastRowLastColumn="0"/>
               <w:rPr>
-                <w:rFonts w:ascii="HCR Dotum" w:eastAsia="HCR Dotum" w:hAnsi="HCR Dotum" w:cs="HCR Dotum"/>
+                <w:rFonts w:ascii="HCR Batang LVT" w:eastAsia="HCR Batang LVT" w:hAnsi="HCR Batang LVT" w:cs="HCR Batang LVT"/>
                 <w:color w:val="FF0000"/>
                 <w:sz w:val="36"/>
                 <w:szCs w:val="36"/>
@@ -1141,14 +1157,14 @@
             <w:pPr>
               <w:cnfStyle w:val="000000000000" w:firstRow="0" w:lastRow="0" w:firstColumn="0" w:lastColumn="0" w:oddVBand="0" w:evenVBand="0" w:oddHBand="0" w:evenHBand="0" w:firstRowFirstColumn="0" w:firstRowLastColumn="0" w:lastRowFirstColumn="0" w:lastRowLastColumn="0"/>
               <w:rPr>
-                <w:rFonts w:ascii="Noto Sans KR" w:eastAsia="Noto Sans KR" w:hAnsi="Noto Sans KR" w:cs="Batang"/>
-                <w:sz w:val="36"/>
-                <w:szCs w:val="36"/>
-              </w:rPr>
-            </w:pPr>
-            <w:r>
-              <w:rPr>
-                <w:rFonts w:ascii="Noto Sans KR" w:eastAsia="Noto Sans KR" w:hAnsi="Noto Sans KR" w:cs="Batang" w:hint="eastAsia"/>
+                <w:rFonts w:ascii="Noto Serif KR" w:eastAsia="Noto Serif KR" w:hAnsi="Noto Serif KR" w:cs="HCR Batang LVT"/>
+                <w:sz w:val="36"/>
+                <w:szCs w:val="36"/>
+              </w:rPr>
+            </w:pPr>
+            <w:r>
+              <w:rPr>
+                <w:rFonts w:ascii="Noto Serif KR" w:eastAsia="Noto Serif KR" w:hAnsi="Noto Serif KR" w:cs="HCR Batang LVT" w:hint="eastAsia"/>
                 <w:sz w:val="36"/>
                 <w:szCs w:val="36"/>
               </w:rPr>
@@ -1220,14 +1236,14 @@
             <w:pPr>
               <w:cnfStyle w:val="000000000000" w:firstRow="0" w:lastRow="0" w:firstColumn="0" w:lastColumn="0" w:oddVBand="0" w:evenVBand="0" w:oddHBand="0" w:evenHBand="0" w:firstRowFirstColumn="0" w:firstRowLastColumn="0" w:lastRowFirstColumn="0" w:lastRowLastColumn="0"/>
               <w:rPr>
-                <w:rFonts w:ascii="HCR Dotum" w:eastAsia="HCR Dotum" w:hAnsi="HCR Dotum" w:cs="HCR Dotum"/>
-                <w:sz w:val="36"/>
-                <w:szCs w:val="36"/>
-              </w:rPr>
-            </w:pPr>
-            <w:r>
-              <w:rPr>
-                <w:rFonts w:ascii="HCR Dotum" w:eastAsia="HCR Dotum" w:hAnsi="HCR Dotum" w:cs="HCR Dotum" w:hint="eastAsia"/>
+                <w:rFonts w:ascii="HCR Batang LVT" w:eastAsia="HCR Batang LVT" w:hAnsi="HCR Batang LVT" w:cs="HCR Batang LVT"/>
+                <w:sz w:val="36"/>
+                <w:szCs w:val="36"/>
+              </w:rPr>
+            </w:pPr>
+            <w:r>
+              <w:rPr>
+                <w:rFonts w:ascii="HCR Batang LVT" w:eastAsia="HCR Batang LVT" w:hAnsi="HCR Batang LVT" w:cs="HCR Batang LVT" w:hint="eastAsia"/>
                 <w:sz w:val="36"/>
                 <w:szCs w:val="36"/>
               </w:rPr>
@@ -1334,7 +1350,7 @@
             <w:pPr>
               <w:cnfStyle w:val="000000100000" w:firstRow="0" w:lastRow="0" w:firstColumn="0" w:lastColumn="0" w:oddVBand="0" w:evenVBand="0" w:oddHBand="1" w:evenHBand="0" w:firstRowFirstColumn="0" w:firstRowLastColumn="0" w:lastRowFirstColumn="0" w:lastRowLastColumn="0"/>
               <w:rPr>
-                <w:rFonts w:ascii="Noto Sans KR" w:eastAsia="Noto Sans KR" w:hAnsi="Noto Sans KR" w:cs="Batang"/>
+                <w:rFonts w:ascii="Noto Serif KR" w:eastAsia="Noto Serif KR" w:hAnsi="Noto Serif KR" w:cs="HCR Batang LVT"/>
                 <w:sz w:val="36"/>
                 <w:szCs w:val="36"/>
               </w:rPr>
@@ -1388,7 +1404,7 @@
             <w:pPr>
               <w:cnfStyle w:val="000000100000" w:firstRow="0" w:lastRow="0" w:firstColumn="0" w:lastColumn="0" w:oddVBand="0" w:evenVBand="0" w:oddHBand="1" w:evenHBand="0" w:firstRowFirstColumn="0" w:firstRowLastColumn="0" w:lastRowFirstColumn="0" w:lastRowLastColumn="0"/>
               <w:rPr>
-                <w:rFonts w:ascii="HCR Dotum" w:eastAsia="HCR Dotum" w:hAnsi="HCR Dotum" w:cs="HCR Dotum"/>
+                <w:rFonts w:ascii="HCR Batang LVT" w:eastAsia="HCR Batang LVT" w:hAnsi="HCR Batang LVT" w:cs="HCR Batang LVT"/>
                 <w:color w:val="FF0000"/>
                 <w:sz w:val="36"/>
                 <w:szCs w:val="36"/>
@@ -1431,9 +1447,11 @@
           <w:tcPr>
             <w:cnfStyle w:val="001000000000" w:firstRow="0" w:lastRow="0" w:firstColumn="1" w:lastColumn="0" w:oddVBand="0" w:evenVBand="0" w:oddHBand="0" w:evenHBand="0" w:firstRowFirstColumn="0" w:firstRowLastColumn="0" w:lastRowFirstColumn="0" w:lastRowLastColumn="0"/>
             <w:tcW w:w="1183" w:type="dxa"/>
-          </w:tcPr>
-          <w:p>
-            <w:pPr>
+            <w:vAlign w:val="center"/>
+          </w:tcPr>
+          <w:p>
+            <w:pPr>
+              <w:jc w:val="center"/>
               <w:rPr>
                 <w:rFonts w:ascii="Noto Sans KR" w:eastAsia="Noto Sans KR" w:hAnsi="Noto Sans KR" w:cs="Batang"/>
               </w:rPr>
@@ -1456,9 +1474,11 @@
         <w:tc>
           <w:tcPr>
             <w:tcW w:w="1083" w:type="dxa"/>
-          </w:tcPr>
-          <w:p>
-            <w:pPr>
+            <w:vAlign w:val="center"/>
+          </w:tcPr>
+          <w:p>
+            <w:pPr>
+              <w:jc w:val="center"/>
               <w:cnfStyle w:val="000000000000" w:firstRow="0" w:lastRow="0" w:firstColumn="0" w:lastColumn="0" w:oddVBand="0" w:evenVBand="0" w:oddHBand="0" w:evenHBand="0" w:firstRowFirstColumn="0" w:firstRowLastColumn="0" w:lastRowFirstColumn="0" w:lastRowLastColumn="0"/>
               <w:rPr>
                 <w:rFonts w:ascii="Noto Sans KR" w:eastAsia="Noto Sans KR" w:hAnsi="Noto Sans KR" w:cs="Batang"/>
@@ -1469,9 +1489,11 @@
         <w:tc>
           <w:tcPr>
             <w:tcW w:w="1361" w:type="dxa"/>
-          </w:tcPr>
-          <w:p>
-            <w:pPr>
+            <w:vAlign w:val="center"/>
+          </w:tcPr>
+          <w:p>
+            <w:pPr>
+              <w:jc w:val="center"/>
               <w:cnfStyle w:val="000000000000" w:firstRow="0" w:lastRow="0" w:firstColumn="0" w:lastColumn="0" w:oddVBand="0" w:evenVBand="0" w:oddHBand="0" w:evenHBand="0" w:firstRowFirstColumn="0" w:firstRowLastColumn="0" w:lastRowFirstColumn="0" w:lastRowLastColumn="0"/>
               <w:rPr>
                 <w:rFonts w:ascii="Noto Sans KR" w:eastAsia="Noto Sans KR" w:hAnsi="Noto Sans KR" w:cs="Batang"/>
@@ -1494,19 +1516,21 @@
         <w:tc>
           <w:tcPr>
             <w:tcW w:w="1185" w:type="dxa"/>
-          </w:tcPr>
-          <w:p>
-            <w:pPr>
-              <w:cnfStyle w:val="000000000000" w:firstRow="0" w:lastRow="0" w:firstColumn="0" w:lastColumn="0" w:oddVBand="0" w:evenVBand="0" w:oddHBand="0" w:evenHBand="0" w:firstRowFirstColumn="0" w:firstRowLastColumn="0" w:lastRowFirstColumn="0" w:lastRowLastColumn="0"/>
-              <w:rPr>
-                <w:rFonts w:ascii="Noto Sans KR" w:eastAsia="Noto Sans KR" w:hAnsi="Noto Sans KR" w:cs="Batang"/>
-                <w:sz w:val="36"/>
-                <w:szCs w:val="36"/>
-              </w:rPr>
-            </w:pPr>
-            <w:r>
-              <w:rPr>
-                <w:rFonts w:ascii="Noto Sans KR" w:eastAsia="Noto Sans KR" w:hAnsi="Noto Sans KR" w:cs="Batang" w:hint="eastAsia"/>
+            <w:vAlign w:val="center"/>
+          </w:tcPr>
+          <w:p>
+            <w:pPr>
+              <w:jc w:val="center"/>
+              <w:cnfStyle w:val="000000000000" w:firstRow="0" w:lastRow="0" w:firstColumn="0" w:lastColumn="0" w:oddVBand="0" w:evenVBand="0" w:oddHBand="0" w:evenHBand="0" w:firstRowFirstColumn="0" w:firstRowLastColumn="0" w:lastRowFirstColumn="0" w:lastRowLastColumn="0"/>
+              <w:rPr>
+                <w:rFonts w:ascii="Noto Serif KR" w:eastAsia="Noto Serif KR" w:hAnsi="Noto Serif KR" w:cs="HCR Batang LVT"/>
+                <w:sz w:val="36"/>
+                <w:szCs w:val="36"/>
+              </w:rPr>
+            </w:pPr>
+            <w:r>
+              <w:rPr>
+                <w:rFonts w:ascii="Noto Serif KR" w:eastAsia="Noto Serif KR" w:hAnsi="Noto Serif KR" w:cs="HCR Batang LVT" w:hint="eastAsia"/>
                 <w:sz w:val="36"/>
                 <w:szCs w:val="36"/>
               </w:rPr>
@@ -1517,9 +1541,11 @@
         <w:tc>
           <w:tcPr>
             <w:tcW w:w="1202" w:type="dxa"/>
-          </w:tcPr>
-          <w:p>
-            <w:pPr>
+            <w:vAlign w:val="center"/>
+          </w:tcPr>
+          <w:p>
+            <w:pPr>
+              <w:jc w:val="center"/>
               <w:cnfStyle w:val="000000000000" w:firstRow="0" w:lastRow="0" w:firstColumn="0" w:lastColumn="0" w:oddVBand="0" w:evenVBand="0" w:oddHBand="0" w:evenHBand="0" w:firstRowFirstColumn="0" w:firstRowLastColumn="0" w:lastRowFirstColumn="0" w:lastRowLastColumn="0"/>
               <w:rPr>
                 <w:rFonts w:ascii="Noto Sans KR" w:eastAsia="Noto Sans KR" w:hAnsi="Noto Sans KR" w:cs="Batang"/>
@@ -1536,9 +1562,11 @@
         <w:tc>
           <w:tcPr>
             <w:tcW w:w="1228" w:type="dxa"/>
-          </w:tcPr>
-          <w:p>
-            <w:pPr>
+            <w:vAlign w:val="center"/>
+          </w:tcPr>
+          <w:p>
+            <w:pPr>
+              <w:jc w:val="center"/>
               <w:cnfStyle w:val="000000000000" w:firstRow="0" w:lastRow="0" w:firstColumn="0" w:lastColumn="0" w:oddVBand="0" w:evenVBand="0" w:oddHBand="0" w:evenHBand="0" w:firstRowFirstColumn="0" w:firstRowLastColumn="0" w:lastRowFirstColumn="0" w:lastRowLastColumn="0"/>
               <w:rPr>
                 <w:rFonts w:ascii="JejuMyeongjoOTF" w:eastAsia="JejuMyeongjoOTF" w:hAnsi="JejuMyeongjoOTF" w:cs="Batang"/>
@@ -1560,9 +1588,11 @@
           <w:tcPr>
             <w:tcW w:w="1203" w:type="dxa"/>
             <w:gridSpan w:val="2"/>
-          </w:tcPr>
-          <w:p>
-            <w:pPr>
+            <w:vAlign w:val="center"/>
+          </w:tcPr>
+          <w:p>
+            <w:pPr>
+              <w:jc w:val="center"/>
               <w:cnfStyle w:val="000000000000" w:firstRow="0" w:lastRow="0" w:firstColumn="0" w:lastColumn="0" w:oddVBand="0" w:evenVBand="0" w:oddHBand="0" w:evenHBand="0" w:firstRowFirstColumn="0" w:firstRowLastColumn="0" w:lastRowFirstColumn="0" w:lastRowLastColumn="0"/>
               <w:rPr>
                 <w:rFonts w:ascii="Noto Sans KR" w:eastAsia="Noto Sans KR" w:hAnsi="Noto Sans KR" w:cs="Batang"/>
@@ -1576,19 +1606,21 @@
         <w:tc>
           <w:tcPr>
             <w:tcW w:w="1615" w:type="dxa"/>
-          </w:tcPr>
-          <w:p>
-            <w:pPr>
-              <w:cnfStyle w:val="000000000000" w:firstRow="0" w:lastRow="0" w:firstColumn="0" w:lastColumn="0" w:oddVBand="0" w:evenVBand="0" w:oddHBand="0" w:evenHBand="0" w:firstRowFirstColumn="0" w:firstRowLastColumn="0" w:lastRowFirstColumn="0" w:lastRowLastColumn="0"/>
-              <w:rPr>
-                <w:rFonts w:ascii="HCR Dotum" w:eastAsia="HCR Dotum" w:hAnsi="HCR Dotum" w:cs="HCR Dotum"/>
-                <w:sz w:val="36"/>
-                <w:szCs w:val="36"/>
-              </w:rPr>
-            </w:pPr>
-            <w:r>
-              <w:rPr>
-                <w:rFonts w:ascii="HCR Dotum" w:eastAsia="HCR Dotum" w:hAnsi="HCR Dotum" w:cs="HCR Dotum" w:hint="eastAsia"/>
+            <w:vAlign w:val="center"/>
+          </w:tcPr>
+          <w:p>
+            <w:pPr>
+              <w:jc w:val="center"/>
+              <w:cnfStyle w:val="000000000000" w:firstRow="0" w:lastRow="0" w:firstColumn="0" w:lastColumn="0" w:oddVBand="0" w:evenVBand="0" w:oddHBand="0" w:evenHBand="0" w:firstRowFirstColumn="0" w:firstRowLastColumn="0" w:lastRowFirstColumn="0" w:lastRowLastColumn="0"/>
+              <w:rPr>
+                <w:rFonts w:ascii="HCR Batang LVT" w:eastAsia="HCR Batang LVT" w:hAnsi="HCR Batang LVT" w:cs="HCR Batang LVT"/>
+                <w:sz w:val="36"/>
+                <w:szCs w:val="36"/>
+              </w:rPr>
+            </w:pPr>
+            <w:r>
+              <w:rPr>
+                <w:rFonts w:ascii="HCR Batang LVT" w:eastAsia="HCR Batang LVT" w:hAnsi="HCR Batang LVT" w:cs="HCR Batang LVT" w:hint="eastAsia"/>
                 <w:sz w:val="36"/>
                 <w:szCs w:val="36"/>
               </w:rPr>
@@ -1599,9 +1631,11 @@
         <w:tc>
           <w:tcPr>
             <w:tcW w:w="1092" w:type="dxa"/>
-          </w:tcPr>
-          <w:p>
-            <w:pPr>
+            <w:vAlign w:val="center"/>
+          </w:tcPr>
+          <w:p>
+            <w:pPr>
+              <w:jc w:val="center"/>
               <w:cnfStyle w:val="000000000000" w:firstRow="0" w:lastRow="0" w:firstColumn="0" w:lastColumn="0" w:oddVBand="0" w:evenVBand="0" w:oddHBand="0" w:evenHBand="0" w:firstRowFirstColumn="0" w:firstRowLastColumn="0" w:lastRowFirstColumn="0" w:lastRowLastColumn="0"/>
             </w:pPr>
             <w:r>
@@ -1612,9 +1646,11 @@
         <w:tc>
           <w:tcPr>
             <w:tcW w:w="2778" w:type="dxa"/>
-          </w:tcPr>
-          <w:p>
-            <w:pPr>
+            <w:vAlign w:val="center"/>
+          </w:tcPr>
+          <w:p>
+            <w:pPr>
+              <w:jc w:val="center"/>
               <w:cnfStyle w:val="000000000000" w:firstRow="0" w:lastRow="0" w:firstColumn="0" w:lastColumn="0" w:oddVBand="0" w:evenVBand="0" w:oddHBand="0" w:evenHBand="0" w:firstRowFirstColumn="0" w:firstRowLastColumn="0" w:lastRowFirstColumn="0" w:lastRowLastColumn="0"/>
             </w:pPr>
           </w:p>
@@ -1628,9 +1664,11 @@
           <w:tcPr>
             <w:cnfStyle w:val="001000000000" w:firstRow="0" w:lastRow="0" w:firstColumn="1" w:lastColumn="0" w:oddVBand="0" w:evenVBand="0" w:oddHBand="0" w:evenHBand="0" w:firstRowFirstColumn="0" w:firstRowLastColumn="0" w:lastRowFirstColumn="0" w:lastRowLastColumn="0"/>
             <w:tcW w:w="1183" w:type="dxa"/>
-          </w:tcPr>
-          <w:p>
-            <w:pPr>
+            <w:vAlign w:val="center"/>
+          </w:tcPr>
+          <w:p>
+            <w:pPr>
+              <w:jc w:val="center"/>
               <w:rPr>
                 <w:rFonts w:ascii="Noto Sans KR" w:eastAsia="Noto Sans KR" w:hAnsi="Noto Sans KR" w:cs="Batang"/>
               </w:rPr>
@@ -1652,9 +1690,11 @@
         <w:tc>
           <w:tcPr>
             <w:tcW w:w="1083" w:type="dxa"/>
-          </w:tcPr>
-          <w:p>
-            <w:pPr>
+            <w:vAlign w:val="center"/>
+          </w:tcPr>
+          <w:p>
+            <w:pPr>
+              <w:jc w:val="center"/>
               <w:cnfStyle w:val="000000100000" w:firstRow="0" w:lastRow="0" w:firstColumn="0" w:lastColumn="0" w:oddVBand="0" w:evenVBand="0" w:oddHBand="1" w:evenHBand="0" w:firstRowFirstColumn="0" w:firstRowLastColumn="0" w:lastRowFirstColumn="0" w:lastRowLastColumn="0"/>
               <w:rPr>
                 <w:rFonts w:ascii="Noto Sans KR" w:eastAsia="Noto Sans KR" w:hAnsi="Noto Sans KR" w:cs="Batang"/>
@@ -1665,9 +1705,11 @@
         <w:tc>
           <w:tcPr>
             <w:tcW w:w="1361" w:type="dxa"/>
-          </w:tcPr>
-          <w:p>
-            <w:pPr>
+            <w:vAlign w:val="center"/>
+          </w:tcPr>
+          <w:p>
+            <w:pPr>
+              <w:jc w:val="center"/>
               <w:cnfStyle w:val="000000100000" w:firstRow="0" w:lastRow="0" w:firstColumn="0" w:lastColumn="0" w:oddVBand="0" w:evenVBand="0" w:oddHBand="1" w:evenHBand="0" w:firstRowFirstColumn="0" w:firstRowLastColumn="0" w:lastRowFirstColumn="0" w:lastRowLastColumn="0"/>
               <w:rPr>
                 <w:rFonts w:ascii="Noto Sans KR" w:eastAsia="Noto Sans KR" w:hAnsi="Noto Sans KR" w:cs="Batang"/>
@@ -1690,12 +1732,14 @@
         <w:tc>
           <w:tcPr>
             <w:tcW w:w="1185" w:type="dxa"/>
-          </w:tcPr>
-          <w:p>
-            <w:pPr>
-              <w:cnfStyle w:val="000000100000" w:firstRow="0" w:lastRow="0" w:firstColumn="0" w:lastColumn="0" w:oddVBand="0" w:evenVBand="0" w:oddHBand="1" w:evenHBand="0" w:firstRowFirstColumn="0" w:firstRowLastColumn="0" w:lastRowFirstColumn="0" w:lastRowLastColumn="0"/>
-              <w:rPr>
-                <w:rFonts w:ascii="Noto Sans KR" w:eastAsia="Noto Sans KR" w:hAnsi="Noto Sans KR" w:cs="Batang"/>
+            <w:vAlign w:val="center"/>
+          </w:tcPr>
+          <w:p>
+            <w:pPr>
+              <w:jc w:val="center"/>
+              <w:cnfStyle w:val="000000100000" w:firstRow="0" w:lastRow="0" w:firstColumn="0" w:lastColumn="0" w:oddVBand="0" w:evenVBand="0" w:oddHBand="1" w:evenHBand="0" w:firstRowFirstColumn="0" w:firstRowLastColumn="0" w:lastRowFirstColumn="0" w:lastRowLastColumn="0"/>
+              <w:rPr>
+                <w:rFonts w:ascii="Noto Serif KR" w:eastAsia="Noto Serif KR" w:hAnsi="Noto Serif KR" w:cs="HCR Batang LVT"/>
                 <w:sz w:val="36"/>
                 <w:szCs w:val="36"/>
               </w:rPr>
@@ -1705,9 +1749,11 @@
         <w:tc>
           <w:tcPr>
             <w:tcW w:w="1202" w:type="dxa"/>
-          </w:tcPr>
-          <w:p>
-            <w:pPr>
+            <w:vAlign w:val="center"/>
+          </w:tcPr>
+          <w:p>
+            <w:pPr>
+              <w:jc w:val="center"/>
               <w:cnfStyle w:val="000000100000" w:firstRow="0" w:lastRow="0" w:firstColumn="0" w:lastColumn="0" w:oddVBand="0" w:evenVBand="0" w:oddHBand="1" w:evenHBand="0" w:firstRowFirstColumn="0" w:firstRowLastColumn="0" w:lastRowFirstColumn="0" w:lastRowLastColumn="0"/>
             </w:pPr>
           </w:p>
@@ -1715,9 +1761,11 @@
         <w:tc>
           <w:tcPr>
             <w:tcW w:w="1228" w:type="dxa"/>
-          </w:tcPr>
-          <w:p>
-            <w:pPr>
+            <w:vAlign w:val="center"/>
+          </w:tcPr>
+          <w:p>
+            <w:pPr>
+              <w:jc w:val="center"/>
               <w:cnfStyle w:val="000000100000" w:firstRow="0" w:lastRow="0" w:firstColumn="0" w:lastColumn="0" w:oddVBand="0" w:evenVBand="0" w:oddHBand="1" w:evenHBand="0" w:firstRowFirstColumn="0" w:firstRowLastColumn="0" w:lastRowFirstColumn="0" w:lastRowLastColumn="0"/>
               <w:rPr>
                 <w:rFonts w:ascii="JejuMyeongjoOTF" w:eastAsia="JejuMyeongjoOTF" w:hAnsi="JejuMyeongjoOTF" w:cs="Batang"/>
@@ -1731,9 +1779,11 @@
           <w:tcPr>
             <w:tcW w:w="1203" w:type="dxa"/>
             <w:gridSpan w:val="2"/>
-          </w:tcPr>
-          <w:p>
-            <w:pPr>
+            <w:vAlign w:val="center"/>
+          </w:tcPr>
+          <w:p>
+            <w:pPr>
+              <w:jc w:val="center"/>
               <w:cnfStyle w:val="000000100000" w:firstRow="0" w:lastRow="0" w:firstColumn="0" w:lastColumn="0" w:oddVBand="0" w:evenVBand="0" w:oddHBand="1" w:evenHBand="0" w:firstRowFirstColumn="0" w:firstRowLastColumn="0" w:lastRowFirstColumn="0" w:lastRowLastColumn="0"/>
             </w:pPr>
           </w:p>
@@ -1741,12 +1791,14 @@
         <w:tc>
           <w:tcPr>
             <w:tcW w:w="1615" w:type="dxa"/>
-          </w:tcPr>
-          <w:p>
-            <w:pPr>
-              <w:cnfStyle w:val="000000100000" w:firstRow="0" w:lastRow="0" w:firstColumn="0" w:lastColumn="0" w:oddVBand="0" w:evenVBand="0" w:oddHBand="1" w:evenHBand="0" w:firstRowFirstColumn="0" w:firstRowLastColumn="0" w:lastRowFirstColumn="0" w:lastRowLastColumn="0"/>
-              <w:rPr>
-                <w:rFonts w:ascii="HCR Dotum" w:eastAsia="HCR Dotum" w:hAnsi="HCR Dotum" w:cs="HCR Dotum"/>
+            <w:vAlign w:val="center"/>
+          </w:tcPr>
+          <w:p>
+            <w:pPr>
+              <w:jc w:val="center"/>
+              <w:cnfStyle w:val="000000100000" w:firstRow="0" w:lastRow="0" w:firstColumn="0" w:lastColumn="0" w:oddVBand="0" w:evenVBand="0" w:oddHBand="1" w:evenHBand="0" w:firstRowFirstColumn="0" w:firstRowLastColumn="0" w:lastRowFirstColumn="0" w:lastRowLastColumn="0"/>
+              <w:rPr>
+                <w:rFonts w:ascii="HCR Batang LVT" w:eastAsia="HCR Batang LVT" w:hAnsi="HCR Batang LVT" w:cs="HCR Batang LVT"/>
                 <w:color w:val="FF0000"/>
                 <w:sz w:val="36"/>
                 <w:szCs w:val="36"/>
@@ -1757,9 +1809,11 @@
         <w:tc>
           <w:tcPr>
             <w:tcW w:w="1092" w:type="dxa"/>
-          </w:tcPr>
-          <w:p>
-            <w:pPr>
+            <w:vAlign w:val="center"/>
+          </w:tcPr>
+          <w:p>
+            <w:pPr>
+              <w:jc w:val="center"/>
               <w:cnfStyle w:val="000000100000" w:firstRow="0" w:lastRow="0" w:firstColumn="0" w:lastColumn="0" w:oddVBand="0" w:evenVBand="0" w:oddHBand="1" w:evenHBand="0" w:firstRowFirstColumn="0" w:firstRowLastColumn="0" w:lastRowFirstColumn="0" w:lastRowLastColumn="0"/>
               <w:rPr>
                 <w:color w:val="FF0000"/>
@@ -1770,9 +1824,11 @@
         <w:tc>
           <w:tcPr>
             <w:tcW w:w="2778" w:type="dxa"/>
-          </w:tcPr>
-          <w:p>
-            <w:pPr>
+            <w:vAlign w:val="center"/>
+          </w:tcPr>
+          <w:p>
+            <w:pPr>
+              <w:jc w:val="center"/>
               <w:cnfStyle w:val="000000100000" w:firstRow="0" w:lastRow="0" w:firstColumn="0" w:lastColumn="0" w:oddVBand="0" w:evenVBand="0" w:oddHBand="1" w:evenHBand="0" w:firstRowFirstColumn="0" w:firstRowLastColumn="0" w:lastRowFirstColumn="0" w:lastRowLastColumn="0"/>
               <w:rPr>
                 <w:color w:val="FF0000"/>
@@ -1792,9 +1848,11 @@
           <w:tcPr>
             <w:cnfStyle w:val="001000000000" w:firstRow="0" w:lastRow="0" w:firstColumn="1" w:lastColumn="0" w:oddVBand="0" w:evenVBand="0" w:oddHBand="0" w:evenHBand="0" w:firstRowFirstColumn="0" w:firstRowLastColumn="0" w:lastRowFirstColumn="0" w:lastRowLastColumn="0"/>
             <w:tcW w:w="1183" w:type="dxa"/>
-          </w:tcPr>
-          <w:p>
-            <w:pPr>
+            <w:vAlign w:val="center"/>
+          </w:tcPr>
+          <w:p>
+            <w:pPr>
+              <w:jc w:val="center"/>
               <w:rPr>
                 <w:rFonts w:ascii="Noto Sans KR" w:eastAsia="Noto Sans KR" w:hAnsi="Noto Sans KR" w:cs="Batang"/>
               </w:rPr>
@@ -1816,9 +1874,11 @@
         <w:tc>
           <w:tcPr>
             <w:tcW w:w="1083" w:type="dxa"/>
-          </w:tcPr>
-          <w:p>
-            <w:pPr>
+            <w:vAlign w:val="center"/>
+          </w:tcPr>
+          <w:p>
+            <w:pPr>
+              <w:jc w:val="center"/>
               <w:cnfStyle w:val="000000000000" w:firstRow="0" w:lastRow="0" w:firstColumn="0" w:lastColumn="0" w:oddVBand="0" w:evenVBand="0" w:oddHBand="0" w:evenHBand="0" w:firstRowFirstColumn="0" w:firstRowLastColumn="0" w:lastRowFirstColumn="0" w:lastRowLastColumn="0"/>
               <w:rPr>
                 <w:rFonts w:ascii="Noto Sans KR" w:eastAsia="Noto Sans KR" w:hAnsi="Noto Sans KR" w:cs="Batang"/>
@@ -1829,9 +1889,11 @@
         <w:tc>
           <w:tcPr>
             <w:tcW w:w="1361" w:type="dxa"/>
-          </w:tcPr>
-          <w:p>
-            <w:pPr>
+            <w:vAlign w:val="center"/>
+          </w:tcPr>
+          <w:p>
+            <w:pPr>
+              <w:jc w:val="center"/>
               <w:cnfStyle w:val="000000000000" w:firstRow="0" w:lastRow="0" w:firstColumn="0" w:lastColumn="0" w:oddVBand="0" w:evenVBand="0" w:oddHBand="0" w:evenHBand="0" w:firstRowFirstColumn="0" w:firstRowLastColumn="0" w:lastRowFirstColumn="0" w:lastRowLastColumn="0"/>
               <w:rPr>
                 <w:rFonts w:ascii="Noto Sans KR" w:eastAsia="Noto Sans KR" w:hAnsi="Noto Sans KR" w:cs="Batang"/>
@@ -1854,19 +1916,21 @@
         <w:tc>
           <w:tcPr>
             <w:tcW w:w="1185" w:type="dxa"/>
-          </w:tcPr>
-          <w:p>
-            <w:pPr>
-              <w:cnfStyle w:val="000000000000" w:firstRow="0" w:lastRow="0" w:firstColumn="0" w:lastColumn="0" w:oddVBand="0" w:evenVBand="0" w:oddHBand="0" w:evenHBand="0" w:firstRowFirstColumn="0" w:firstRowLastColumn="0" w:lastRowFirstColumn="0" w:lastRowLastColumn="0"/>
-              <w:rPr>
-                <w:rFonts w:ascii="Noto Sans KR" w:eastAsia="Noto Sans KR" w:hAnsi="Noto Sans KR" w:cs="Batang"/>
-                <w:sz w:val="36"/>
-                <w:szCs w:val="36"/>
-              </w:rPr>
-            </w:pPr>
-            <w:r>
-              <w:rPr>
-                <w:rFonts w:ascii="Noto Sans KR" w:eastAsia="Noto Sans KR" w:hAnsi="Noto Sans KR" w:cs="Batang" w:hint="eastAsia"/>
+            <w:vAlign w:val="center"/>
+          </w:tcPr>
+          <w:p>
+            <w:pPr>
+              <w:jc w:val="center"/>
+              <w:cnfStyle w:val="000000000000" w:firstRow="0" w:lastRow="0" w:firstColumn="0" w:lastColumn="0" w:oddVBand="0" w:evenVBand="0" w:oddHBand="0" w:evenHBand="0" w:firstRowFirstColumn="0" w:firstRowLastColumn="0" w:lastRowFirstColumn="0" w:lastRowLastColumn="0"/>
+              <w:rPr>
+                <w:rFonts w:ascii="Noto Serif KR" w:eastAsia="Noto Serif KR" w:hAnsi="Noto Serif KR" w:cs="HCR Batang LVT"/>
+                <w:sz w:val="36"/>
+                <w:szCs w:val="36"/>
+              </w:rPr>
+            </w:pPr>
+            <w:r>
+              <w:rPr>
+                <w:rFonts w:ascii="Noto Serif KR" w:eastAsia="Noto Serif KR" w:hAnsi="Noto Serif KR" w:cs="HCR Batang LVT" w:hint="eastAsia"/>
                 <w:sz w:val="36"/>
                 <w:szCs w:val="36"/>
               </w:rPr>
@@ -1877,9 +1941,11 @@
         <w:tc>
           <w:tcPr>
             <w:tcW w:w="1202" w:type="dxa"/>
-          </w:tcPr>
-          <w:p>
-            <w:pPr>
+            <w:vAlign w:val="center"/>
+          </w:tcPr>
+          <w:p>
+            <w:pPr>
+              <w:jc w:val="center"/>
               <w:cnfStyle w:val="000000000000" w:firstRow="0" w:lastRow="0" w:firstColumn="0" w:lastColumn="0" w:oddVBand="0" w:evenVBand="0" w:oddHBand="0" w:evenHBand="0" w:firstRowFirstColumn="0" w:firstRowLastColumn="0" w:lastRowFirstColumn="0" w:lastRowLastColumn="0"/>
             </w:pPr>
             <w:r>
@@ -1890,9 +1956,11 @@
         <w:tc>
           <w:tcPr>
             <w:tcW w:w="1228" w:type="dxa"/>
-          </w:tcPr>
-          <w:p>
-            <w:pPr>
+            <w:vAlign w:val="center"/>
+          </w:tcPr>
+          <w:p>
+            <w:pPr>
+              <w:jc w:val="center"/>
               <w:cnfStyle w:val="000000000000" w:firstRow="0" w:lastRow="0" w:firstColumn="0" w:lastColumn="0" w:oddVBand="0" w:evenVBand="0" w:oddHBand="0" w:evenHBand="0" w:firstRowFirstColumn="0" w:firstRowLastColumn="0" w:lastRowFirstColumn="0" w:lastRowLastColumn="0"/>
               <w:rPr>
                 <w:rFonts w:ascii="JejuMyeongjoOTF" w:eastAsia="JejuMyeongjoOTF" w:hAnsi="JejuMyeongjoOTF" w:cs="Batang"/>
@@ -1914,9 +1982,11 @@
           <w:tcPr>
             <w:tcW w:w="1203" w:type="dxa"/>
             <w:gridSpan w:val="2"/>
-          </w:tcPr>
-          <w:p>
-            <w:pPr>
+            <w:vAlign w:val="center"/>
+          </w:tcPr>
+          <w:p>
+            <w:pPr>
+              <w:jc w:val="center"/>
               <w:cnfStyle w:val="000000000000" w:firstRow="0" w:lastRow="0" w:firstColumn="0" w:lastColumn="0" w:oddVBand="0" w:evenVBand="0" w:oddHBand="0" w:evenHBand="0" w:firstRowFirstColumn="0" w:firstRowLastColumn="0" w:lastRowFirstColumn="0" w:lastRowLastColumn="0"/>
             </w:pPr>
             <w:r>
@@ -1927,19 +1997,21 @@
         <w:tc>
           <w:tcPr>
             <w:tcW w:w="1615" w:type="dxa"/>
-          </w:tcPr>
-          <w:p>
-            <w:pPr>
-              <w:cnfStyle w:val="000000000000" w:firstRow="0" w:lastRow="0" w:firstColumn="0" w:lastColumn="0" w:oddVBand="0" w:evenVBand="0" w:oddHBand="0" w:evenHBand="0" w:firstRowFirstColumn="0" w:firstRowLastColumn="0" w:lastRowFirstColumn="0" w:lastRowLastColumn="0"/>
-              <w:rPr>
-                <w:rFonts w:ascii="HCR Dotum" w:eastAsia="HCR Dotum" w:hAnsi="HCR Dotum" w:cs="HCR Dotum"/>
-                <w:sz w:val="36"/>
-                <w:szCs w:val="36"/>
-              </w:rPr>
-            </w:pPr>
-            <w:r>
-              <w:rPr>
-                <w:rFonts w:ascii="HCR Dotum" w:eastAsia="HCR Dotum" w:hAnsi="HCR Dotum" w:cs="HCR Dotum" w:hint="eastAsia"/>
+            <w:vAlign w:val="center"/>
+          </w:tcPr>
+          <w:p>
+            <w:pPr>
+              <w:jc w:val="center"/>
+              <w:cnfStyle w:val="000000000000" w:firstRow="0" w:lastRow="0" w:firstColumn="0" w:lastColumn="0" w:oddVBand="0" w:evenVBand="0" w:oddHBand="0" w:evenHBand="0" w:firstRowFirstColumn="0" w:firstRowLastColumn="0" w:lastRowFirstColumn="0" w:lastRowLastColumn="0"/>
+              <w:rPr>
+                <w:rFonts w:ascii="HCR Batang LVT" w:eastAsia="HCR Batang LVT" w:hAnsi="HCR Batang LVT" w:cs="HCR Batang LVT"/>
+                <w:sz w:val="36"/>
+                <w:szCs w:val="36"/>
+              </w:rPr>
+            </w:pPr>
+            <w:r>
+              <w:rPr>
+                <w:rFonts w:ascii="HCR Batang LVT" w:eastAsia="HCR Batang LVT" w:hAnsi="HCR Batang LVT" w:cs="HCR Batang LVT" w:hint="eastAsia"/>
                 <w:sz w:val="36"/>
                 <w:szCs w:val="36"/>
               </w:rPr>
@@ -1950,9 +2022,11 @@
         <w:tc>
           <w:tcPr>
             <w:tcW w:w="1092" w:type="dxa"/>
-          </w:tcPr>
-          <w:p>
-            <w:pPr>
+            <w:vAlign w:val="center"/>
+          </w:tcPr>
+          <w:p>
+            <w:pPr>
+              <w:jc w:val="center"/>
               <w:cnfStyle w:val="000000000000" w:firstRow="0" w:lastRow="0" w:firstColumn="0" w:lastColumn="0" w:oddVBand="0" w:evenVBand="0" w:oddHBand="0" w:evenHBand="0" w:firstRowFirstColumn="0" w:firstRowLastColumn="0" w:lastRowFirstColumn="0" w:lastRowLastColumn="0"/>
             </w:pPr>
             <w:r>
@@ -1963,9 +2037,11 @@
         <w:tc>
           <w:tcPr>
             <w:tcW w:w="2778" w:type="dxa"/>
-          </w:tcPr>
-          <w:p>
-            <w:pPr>
+            <w:vAlign w:val="center"/>
+          </w:tcPr>
+          <w:p>
+            <w:pPr>
+              <w:jc w:val="center"/>
               <w:cnfStyle w:val="000000000000" w:firstRow="0" w:lastRow="0" w:firstColumn="0" w:lastColumn="0" w:oddVBand="0" w:evenVBand="0" w:oddHBand="0" w:evenHBand="0" w:firstRowFirstColumn="0" w:firstRowLastColumn="0" w:lastRowFirstColumn="0" w:lastRowLastColumn="0"/>
             </w:pPr>
           </w:p>
@@ -1979,9 +2055,11 @@
           <w:tcPr>
             <w:cnfStyle w:val="001000000000" w:firstRow="0" w:lastRow="0" w:firstColumn="1" w:lastColumn="0" w:oddVBand="0" w:evenVBand="0" w:oddHBand="0" w:evenHBand="0" w:firstRowFirstColumn="0" w:firstRowLastColumn="0" w:lastRowFirstColumn="0" w:lastRowLastColumn="0"/>
             <w:tcW w:w="1183" w:type="dxa"/>
-          </w:tcPr>
-          <w:p>
-            <w:pPr>
+            <w:vAlign w:val="center"/>
+          </w:tcPr>
+          <w:p>
+            <w:pPr>
+              <w:jc w:val="center"/>
               <w:rPr>
                 <w:rFonts w:ascii="Noto Sans KR" w:eastAsia="Noto Sans KR" w:hAnsi="Noto Sans KR" w:cs="Batang"/>
               </w:rPr>
@@ -2003,9 +2081,11 @@
         <w:tc>
           <w:tcPr>
             <w:tcW w:w="1083" w:type="dxa"/>
-          </w:tcPr>
-          <w:p>
-            <w:pPr>
+            <w:vAlign w:val="center"/>
+          </w:tcPr>
+          <w:p>
+            <w:pPr>
+              <w:jc w:val="center"/>
               <w:cnfStyle w:val="000000100000" w:firstRow="0" w:lastRow="0" w:firstColumn="0" w:lastColumn="0" w:oddVBand="0" w:evenVBand="0" w:oddHBand="1" w:evenHBand="0" w:firstRowFirstColumn="0" w:firstRowLastColumn="0" w:lastRowFirstColumn="0" w:lastRowLastColumn="0"/>
               <w:rPr>
                 <w:rFonts w:ascii="Noto Sans KR" w:eastAsia="Noto Sans KR" w:hAnsi="Noto Sans KR" w:cs="Batang"/>
@@ -2016,9 +2096,11 @@
         <w:tc>
           <w:tcPr>
             <w:tcW w:w="1361" w:type="dxa"/>
-          </w:tcPr>
-          <w:p>
-            <w:pPr>
+            <w:vAlign w:val="center"/>
+          </w:tcPr>
+          <w:p>
+            <w:pPr>
+              <w:jc w:val="center"/>
               <w:cnfStyle w:val="000000100000" w:firstRow="0" w:lastRow="0" w:firstColumn="0" w:lastColumn="0" w:oddVBand="0" w:evenVBand="0" w:oddHBand="1" w:evenHBand="0" w:firstRowFirstColumn="0" w:firstRowLastColumn="0" w:lastRowFirstColumn="0" w:lastRowLastColumn="0"/>
               <w:rPr>
                 <w:rFonts w:ascii="Noto Sans KR" w:eastAsia="Noto Sans KR" w:hAnsi="Noto Sans KR" w:cs="Batang"/>
@@ -2041,12 +2123,14 @@
         <w:tc>
           <w:tcPr>
             <w:tcW w:w="1185" w:type="dxa"/>
-          </w:tcPr>
-          <w:p>
-            <w:pPr>
-              <w:cnfStyle w:val="000000100000" w:firstRow="0" w:lastRow="0" w:firstColumn="0" w:lastColumn="0" w:oddVBand="0" w:evenVBand="0" w:oddHBand="1" w:evenHBand="0" w:firstRowFirstColumn="0" w:firstRowLastColumn="0" w:lastRowFirstColumn="0" w:lastRowLastColumn="0"/>
-              <w:rPr>
-                <w:rFonts w:ascii="Noto Sans KR" w:eastAsia="Noto Sans KR" w:hAnsi="Noto Sans KR" w:cs="Batang"/>
+            <w:vAlign w:val="center"/>
+          </w:tcPr>
+          <w:p>
+            <w:pPr>
+              <w:jc w:val="center"/>
+              <w:cnfStyle w:val="000000100000" w:firstRow="0" w:lastRow="0" w:firstColumn="0" w:lastColumn="0" w:oddVBand="0" w:evenVBand="0" w:oddHBand="1" w:evenHBand="0" w:firstRowFirstColumn="0" w:firstRowLastColumn="0" w:lastRowFirstColumn="0" w:lastRowLastColumn="0"/>
+              <w:rPr>
+                <w:rFonts w:ascii="Noto Serif KR" w:eastAsia="Noto Serif KR" w:hAnsi="Noto Serif KR" w:cs="HCR Batang LVT"/>
                 <w:sz w:val="36"/>
                 <w:szCs w:val="36"/>
               </w:rPr>
@@ -2056,9 +2140,11 @@
         <w:tc>
           <w:tcPr>
             <w:tcW w:w="1202" w:type="dxa"/>
-          </w:tcPr>
-          <w:p>
-            <w:pPr>
+            <w:vAlign w:val="center"/>
+          </w:tcPr>
+          <w:p>
+            <w:pPr>
+              <w:jc w:val="center"/>
               <w:cnfStyle w:val="000000100000" w:firstRow="0" w:lastRow="0" w:firstColumn="0" w:lastColumn="0" w:oddVBand="0" w:evenVBand="0" w:oddHBand="1" w:evenHBand="0" w:firstRowFirstColumn="0" w:firstRowLastColumn="0" w:lastRowFirstColumn="0" w:lastRowLastColumn="0"/>
             </w:pPr>
           </w:p>
@@ -2066,9 +2152,11 @@
         <w:tc>
           <w:tcPr>
             <w:tcW w:w="1228" w:type="dxa"/>
-          </w:tcPr>
-          <w:p>
-            <w:pPr>
+            <w:vAlign w:val="center"/>
+          </w:tcPr>
+          <w:p>
+            <w:pPr>
+              <w:jc w:val="center"/>
               <w:cnfStyle w:val="000000100000" w:firstRow="0" w:lastRow="0" w:firstColumn="0" w:lastColumn="0" w:oddVBand="0" w:evenVBand="0" w:oddHBand="1" w:evenHBand="0" w:firstRowFirstColumn="0" w:firstRowLastColumn="0" w:lastRowFirstColumn="0" w:lastRowLastColumn="0"/>
               <w:rPr>
                 <w:rFonts w:ascii="JejuMyeongjoOTF" w:eastAsia="JejuMyeongjoOTF" w:hAnsi="JejuMyeongjoOTF" w:cs="Batang"/>
@@ -2082,9 +2170,11 @@
           <w:tcPr>
             <w:tcW w:w="1203" w:type="dxa"/>
             <w:gridSpan w:val="2"/>
-          </w:tcPr>
-          <w:p>
-            <w:pPr>
+            <w:vAlign w:val="center"/>
+          </w:tcPr>
+          <w:p>
+            <w:pPr>
+              <w:jc w:val="center"/>
               <w:cnfStyle w:val="000000100000" w:firstRow="0" w:lastRow="0" w:firstColumn="0" w:lastColumn="0" w:oddVBand="0" w:evenVBand="0" w:oddHBand="1" w:evenHBand="0" w:firstRowFirstColumn="0" w:firstRowLastColumn="0" w:lastRowFirstColumn="0" w:lastRowLastColumn="0"/>
             </w:pPr>
           </w:p>
@@ -2092,12 +2182,14 @@
         <w:tc>
           <w:tcPr>
             <w:tcW w:w="1615" w:type="dxa"/>
-          </w:tcPr>
-          <w:p>
-            <w:pPr>
-              <w:cnfStyle w:val="000000100000" w:firstRow="0" w:lastRow="0" w:firstColumn="0" w:lastColumn="0" w:oddVBand="0" w:evenVBand="0" w:oddHBand="1" w:evenHBand="0" w:firstRowFirstColumn="0" w:firstRowLastColumn="0" w:lastRowFirstColumn="0" w:lastRowLastColumn="0"/>
-              <w:rPr>
-                <w:rFonts w:ascii="HCR Dotum" w:eastAsia="HCR Dotum" w:hAnsi="HCR Dotum" w:cs="HCR Dotum"/>
+            <w:vAlign w:val="center"/>
+          </w:tcPr>
+          <w:p>
+            <w:pPr>
+              <w:jc w:val="center"/>
+              <w:cnfStyle w:val="000000100000" w:firstRow="0" w:lastRow="0" w:firstColumn="0" w:lastColumn="0" w:oddVBand="0" w:evenVBand="0" w:oddHBand="1" w:evenHBand="0" w:firstRowFirstColumn="0" w:firstRowLastColumn="0" w:lastRowFirstColumn="0" w:lastRowLastColumn="0"/>
+              <w:rPr>
+                <w:rFonts w:ascii="HCR Batang LVT" w:eastAsia="HCR Batang LVT" w:hAnsi="HCR Batang LVT" w:cs="HCR Batang LVT"/>
                 <w:color w:val="FF0000"/>
                 <w:sz w:val="36"/>
                 <w:szCs w:val="36"/>
@@ -2108,9 +2200,11 @@
         <w:tc>
           <w:tcPr>
             <w:tcW w:w="1092" w:type="dxa"/>
-          </w:tcPr>
-          <w:p>
-            <w:pPr>
+            <w:vAlign w:val="center"/>
+          </w:tcPr>
+          <w:p>
+            <w:pPr>
+              <w:jc w:val="center"/>
               <w:cnfStyle w:val="000000100000" w:firstRow="0" w:lastRow="0" w:firstColumn="0" w:lastColumn="0" w:oddVBand="0" w:evenVBand="0" w:oddHBand="1" w:evenHBand="0" w:firstRowFirstColumn="0" w:firstRowLastColumn="0" w:lastRowFirstColumn="0" w:lastRowLastColumn="0"/>
               <w:rPr>
                 <w:color w:val="FF0000"/>
@@ -2121,9 +2215,11 @@
         <w:tc>
           <w:tcPr>
             <w:tcW w:w="2778" w:type="dxa"/>
-          </w:tcPr>
-          <w:p>
-            <w:pPr>
+            <w:vAlign w:val="center"/>
+          </w:tcPr>
+          <w:p>
+            <w:pPr>
+              <w:jc w:val="center"/>
               <w:cnfStyle w:val="000000100000" w:firstRow="0" w:lastRow="0" w:firstColumn="0" w:lastColumn="0" w:oddVBand="0" w:evenVBand="0" w:oddHBand="1" w:evenHBand="0" w:firstRowFirstColumn="0" w:firstRowLastColumn="0" w:lastRowFirstColumn="0" w:lastRowLastColumn="0"/>
             </w:pPr>
             <w:r>
@@ -2140,9 +2236,11 @@
           <w:tcPr>
             <w:cnfStyle w:val="001000000000" w:firstRow="0" w:lastRow="0" w:firstColumn="1" w:lastColumn="0" w:oddVBand="0" w:evenVBand="0" w:oddHBand="0" w:evenHBand="0" w:firstRowFirstColumn="0" w:firstRowLastColumn="0" w:lastRowFirstColumn="0" w:lastRowLastColumn="0"/>
             <w:tcW w:w="1183" w:type="dxa"/>
-          </w:tcPr>
-          <w:p>
-            <w:pPr>
+            <w:vAlign w:val="center"/>
+          </w:tcPr>
+          <w:p>
+            <w:pPr>
+              <w:jc w:val="center"/>
               <w:rPr>
                 <w:rFonts w:ascii="Noto Sans KR" w:eastAsia="Noto Sans KR" w:hAnsi="Noto Sans KR" w:cs="Batang"/>
               </w:rPr>
@@ -2164,9 +2262,11 @@
         <w:tc>
           <w:tcPr>
             <w:tcW w:w="1083" w:type="dxa"/>
-          </w:tcPr>
-          <w:p>
-            <w:pPr>
+            <w:vAlign w:val="center"/>
+          </w:tcPr>
+          <w:p>
+            <w:pPr>
+              <w:jc w:val="center"/>
               <w:cnfStyle w:val="000000000000" w:firstRow="0" w:lastRow="0" w:firstColumn="0" w:lastColumn="0" w:oddVBand="0" w:evenVBand="0" w:oddHBand="0" w:evenHBand="0" w:firstRowFirstColumn="0" w:firstRowLastColumn="0" w:lastRowFirstColumn="0" w:lastRowLastColumn="0"/>
               <w:rPr>
                 <w:rFonts w:ascii="Noto Sans KR" w:eastAsia="Noto Sans KR" w:hAnsi="Noto Sans KR" w:cs="Batang"/>
@@ -2177,9 +2277,11 @@
         <w:tc>
           <w:tcPr>
             <w:tcW w:w="1361" w:type="dxa"/>
-          </w:tcPr>
-          <w:p>
-            <w:pPr>
+            <w:vAlign w:val="center"/>
+          </w:tcPr>
+          <w:p>
+            <w:pPr>
+              <w:jc w:val="center"/>
               <w:cnfStyle w:val="000000000000" w:firstRow="0" w:lastRow="0" w:firstColumn="0" w:lastColumn="0" w:oddVBand="0" w:evenVBand="0" w:oddHBand="0" w:evenHBand="0" w:firstRowFirstColumn="0" w:firstRowLastColumn="0" w:lastRowFirstColumn="0" w:lastRowLastColumn="0"/>
               <w:rPr>
                 <w:rFonts w:ascii="Noto Sans KR" w:eastAsia="Noto Sans KR" w:hAnsi="Noto Sans KR" w:cs="Batang"/>
@@ -2202,19 +2304,21 @@
         <w:tc>
           <w:tcPr>
             <w:tcW w:w="1185" w:type="dxa"/>
-          </w:tcPr>
-          <w:p>
-            <w:pPr>
-              <w:cnfStyle w:val="000000000000" w:firstRow="0" w:lastRow="0" w:firstColumn="0" w:lastColumn="0" w:oddVBand="0" w:evenVBand="0" w:oddHBand="0" w:evenHBand="0" w:firstRowFirstColumn="0" w:firstRowLastColumn="0" w:lastRowFirstColumn="0" w:lastRowLastColumn="0"/>
-              <w:rPr>
-                <w:rFonts w:ascii="Noto Sans KR" w:eastAsia="Noto Sans KR" w:hAnsi="Noto Sans KR" w:cs="Batang"/>
-                <w:sz w:val="36"/>
-                <w:szCs w:val="36"/>
-              </w:rPr>
-            </w:pPr>
-            <w:r>
-              <w:rPr>
-                <w:rFonts w:ascii="Noto Sans KR" w:eastAsia="Noto Sans KR" w:hAnsi="Noto Sans KR" w:cs="Batang" w:hint="eastAsia"/>
+            <w:vAlign w:val="center"/>
+          </w:tcPr>
+          <w:p>
+            <w:pPr>
+              <w:jc w:val="center"/>
+              <w:cnfStyle w:val="000000000000" w:firstRow="0" w:lastRow="0" w:firstColumn="0" w:lastColumn="0" w:oddVBand="0" w:evenVBand="0" w:oddHBand="0" w:evenHBand="0" w:firstRowFirstColumn="0" w:firstRowLastColumn="0" w:lastRowFirstColumn="0" w:lastRowLastColumn="0"/>
+              <w:rPr>
+                <w:rFonts w:ascii="Noto Serif KR" w:eastAsia="Noto Serif KR" w:hAnsi="Noto Serif KR" w:cs="HCR Batang LVT"/>
+                <w:sz w:val="36"/>
+                <w:szCs w:val="36"/>
+              </w:rPr>
+            </w:pPr>
+            <w:r>
+              <w:rPr>
+                <w:rFonts w:ascii="Noto Serif KR" w:eastAsia="Noto Serif KR" w:hAnsi="Noto Serif KR" w:cs="HCR Batang LVT" w:hint="eastAsia"/>
                 <w:sz w:val="36"/>
                 <w:szCs w:val="36"/>
               </w:rPr>
@@ -2225,9 +2329,11 @@
         <w:tc>
           <w:tcPr>
             <w:tcW w:w="1202" w:type="dxa"/>
-          </w:tcPr>
-          <w:p>
-            <w:pPr>
+            <w:vAlign w:val="center"/>
+          </w:tcPr>
+          <w:p>
+            <w:pPr>
+              <w:jc w:val="center"/>
               <w:cnfStyle w:val="000000000000" w:firstRow="0" w:lastRow="0" w:firstColumn="0" w:lastColumn="0" w:oddVBand="0" w:evenVBand="0" w:oddHBand="0" w:evenHBand="0" w:firstRowFirstColumn="0" w:firstRowLastColumn="0" w:lastRowFirstColumn="0" w:lastRowLastColumn="0"/>
               <w:rPr>
                 <w:rFonts w:ascii="Noto Sans KR" w:eastAsia="Noto Sans KR" w:hAnsi="Noto Sans KR" w:cs="Batang"/>
@@ -2247,9 +2353,11 @@
         <w:tc>
           <w:tcPr>
             <w:tcW w:w="1228" w:type="dxa"/>
-          </w:tcPr>
-          <w:p>
-            <w:pPr>
+            <w:vAlign w:val="center"/>
+          </w:tcPr>
+          <w:p>
+            <w:pPr>
+              <w:jc w:val="center"/>
               <w:cnfStyle w:val="000000000000" w:firstRow="0" w:lastRow="0" w:firstColumn="0" w:lastColumn="0" w:oddVBand="0" w:evenVBand="0" w:oddHBand="0" w:evenHBand="0" w:firstRowFirstColumn="0" w:firstRowLastColumn="0" w:lastRowFirstColumn="0" w:lastRowLastColumn="0"/>
               <w:rPr>
                 <w:rFonts w:ascii="JejuMyeongjoOTF" w:eastAsia="JejuMyeongjoOTF" w:hAnsi="JejuMyeongjoOTF" w:cs="Batang"/>
@@ -2271,9 +2379,11 @@
           <w:tcPr>
             <w:tcW w:w="1203" w:type="dxa"/>
             <w:gridSpan w:val="2"/>
-          </w:tcPr>
-          <w:p>
-            <w:pPr>
+            <w:vAlign w:val="center"/>
+          </w:tcPr>
+          <w:p>
+            <w:pPr>
+              <w:jc w:val="center"/>
               <w:cnfStyle w:val="000000000000" w:firstRow="0" w:lastRow="0" w:firstColumn="0" w:lastColumn="0" w:oddVBand="0" w:evenVBand="0" w:oddHBand="0" w:evenHBand="0" w:firstRowFirstColumn="0" w:firstRowLastColumn="0" w:lastRowFirstColumn="0" w:lastRowLastColumn="0"/>
               <w:rPr>
                 <w:rFonts w:ascii="Noto Sans KR" w:eastAsia="Noto Sans KR" w:hAnsi="Noto Sans KR" w:cs="Batang"/>
@@ -2287,19 +2397,21 @@
         <w:tc>
           <w:tcPr>
             <w:tcW w:w="1615" w:type="dxa"/>
-          </w:tcPr>
-          <w:p>
-            <w:pPr>
-              <w:cnfStyle w:val="000000000000" w:firstRow="0" w:lastRow="0" w:firstColumn="0" w:lastColumn="0" w:oddVBand="0" w:evenVBand="0" w:oddHBand="0" w:evenHBand="0" w:firstRowFirstColumn="0" w:firstRowLastColumn="0" w:lastRowFirstColumn="0" w:lastRowLastColumn="0"/>
-              <w:rPr>
-                <w:rFonts w:ascii="HCR Dotum" w:eastAsia="HCR Dotum" w:hAnsi="HCR Dotum" w:cs="HCR Dotum"/>
-                <w:sz w:val="36"/>
-                <w:szCs w:val="36"/>
-              </w:rPr>
-            </w:pPr>
-            <w:r>
-              <w:rPr>
-                <w:rFonts w:ascii="HCR Dotum" w:eastAsia="HCR Dotum" w:hAnsi="HCR Dotum" w:cs="HCR Dotum" w:hint="eastAsia"/>
+            <w:vAlign w:val="center"/>
+          </w:tcPr>
+          <w:p>
+            <w:pPr>
+              <w:jc w:val="center"/>
+              <w:cnfStyle w:val="000000000000" w:firstRow="0" w:lastRow="0" w:firstColumn="0" w:lastColumn="0" w:oddVBand="0" w:evenVBand="0" w:oddHBand="0" w:evenHBand="0" w:firstRowFirstColumn="0" w:firstRowLastColumn="0" w:lastRowFirstColumn="0" w:lastRowLastColumn="0"/>
+              <w:rPr>
+                <w:rFonts w:ascii="HCR Batang LVT" w:eastAsia="HCR Batang LVT" w:hAnsi="HCR Batang LVT" w:cs="HCR Batang LVT"/>
+                <w:sz w:val="36"/>
+                <w:szCs w:val="36"/>
+              </w:rPr>
+            </w:pPr>
+            <w:r>
+              <w:rPr>
+                <w:rFonts w:ascii="HCR Batang LVT" w:eastAsia="HCR Batang LVT" w:hAnsi="HCR Batang LVT" w:cs="HCR Batang LVT" w:hint="eastAsia"/>
                 <w:sz w:val="36"/>
                 <w:szCs w:val="36"/>
               </w:rPr>
@@ -2310,9 +2422,11 @@
         <w:tc>
           <w:tcPr>
             <w:tcW w:w="1092" w:type="dxa"/>
-          </w:tcPr>
-          <w:p>
-            <w:pPr>
+            <w:vAlign w:val="center"/>
+          </w:tcPr>
+          <w:p>
+            <w:pPr>
+              <w:jc w:val="center"/>
               <w:cnfStyle w:val="000000000000" w:firstRow="0" w:lastRow="0" w:firstColumn="0" w:lastColumn="0" w:oddVBand="0" w:evenVBand="0" w:oddHBand="0" w:evenHBand="0" w:firstRowFirstColumn="0" w:firstRowLastColumn="0" w:lastRowFirstColumn="0" w:lastRowLastColumn="0"/>
             </w:pPr>
             <w:r>
@@ -2323,9 +2437,11 @@
         <w:tc>
           <w:tcPr>
             <w:tcW w:w="2778" w:type="dxa"/>
-          </w:tcPr>
-          <w:p>
-            <w:pPr>
+            <w:vAlign w:val="center"/>
+          </w:tcPr>
+          <w:p>
+            <w:pPr>
+              <w:jc w:val="center"/>
               <w:cnfStyle w:val="000000000000" w:firstRow="0" w:lastRow="0" w:firstColumn="0" w:lastColumn="0" w:oddVBand="0" w:evenVBand="0" w:oddHBand="0" w:evenHBand="0" w:firstRowFirstColumn="0" w:firstRowLastColumn="0" w:lastRowFirstColumn="0" w:lastRowLastColumn="0"/>
             </w:pPr>
           </w:p>
@@ -2339,9 +2455,11 @@
           <w:tcPr>
             <w:cnfStyle w:val="001000000000" w:firstRow="0" w:lastRow="0" w:firstColumn="1" w:lastColumn="0" w:oddVBand="0" w:evenVBand="0" w:oddHBand="0" w:evenHBand="0" w:firstRowFirstColumn="0" w:firstRowLastColumn="0" w:lastRowFirstColumn="0" w:lastRowLastColumn="0"/>
             <w:tcW w:w="1183" w:type="dxa"/>
-          </w:tcPr>
-          <w:p>
-            <w:pPr>
+            <w:vAlign w:val="center"/>
+          </w:tcPr>
+          <w:p>
+            <w:pPr>
+              <w:jc w:val="center"/>
               <w:rPr>
                 <w:rFonts w:ascii="Noto Sans KR" w:eastAsia="Noto Sans KR" w:hAnsi="Noto Sans KR" w:cs="Batang"/>
               </w:rPr>
@@ -2363,9 +2481,11 @@
         <w:tc>
           <w:tcPr>
             <w:tcW w:w="1083" w:type="dxa"/>
-          </w:tcPr>
-          <w:p>
-            <w:pPr>
+            <w:vAlign w:val="center"/>
+          </w:tcPr>
+          <w:p>
+            <w:pPr>
+              <w:jc w:val="center"/>
               <w:cnfStyle w:val="000000100000" w:firstRow="0" w:lastRow="0" w:firstColumn="0" w:lastColumn="0" w:oddVBand="0" w:evenVBand="0" w:oddHBand="1" w:evenHBand="0" w:firstRowFirstColumn="0" w:firstRowLastColumn="0" w:lastRowFirstColumn="0" w:lastRowLastColumn="0"/>
               <w:rPr>
                 <w:rFonts w:ascii="Noto Sans KR" w:eastAsia="Noto Sans KR" w:hAnsi="Noto Sans KR" w:cs="Batang"/>
@@ -2376,9 +2496,11 @@
         <w:tc>
           <w:tcPr>
             <w:tcW w:w="1361" w:type="dxa"/>
-          </w:tcPr>
-          <w:p>
-            <w:pPr>
+            <w:vAlign w:val="center"/>
+          </w:tcPr>
+          <w:p>
+            <w:pPr>
+              <w:jc w:val="center"/>
               <w:cnfStyle w:val="000000100000" w:firstRow="0" w:lastRow="0" w:firstColumn="0" w:lastColumn="0" w:oddVBand="0" w:evenVBand="0" w:oddHBand="1" w:evenHBand="0" w:firstRowFirstColumn="0" w:firstRowLastColumn="0" w:lastRowFirstColumn="0" w:lastRowLastColumn="0"/>
               <w:rPr>
                 <w:rFonts w:ascii="Noto Sans KR" w:eastAsia="Noto Sans KR" w:hAnsi="Noto Sans KR" w:cs="Batang"/>
@@ -2401,12 +2523,14 @@
         <w:tc>
           <w:tcPr>
             <w:tcW w:w="1185" w:type="dxa"/>
-          </w:tcPr>
-          <w:p>
-            <w:pPr>
-              <w:cnfStyle w:val="000000100000" w:firstRow="0" w:lastRow="0" w:firstColumn="0" w:lastColumn="0" w:oddVBand="0" w:evenVBand="0" w:oddHBand="1" w:evenHBand="0" w:firstRowFirstColumn="0" w:firstRowLastColumn="0" w:lastRowFirstColumn="0" w:lastRowLastColumn="0"/>
-              <w:rPr>
-                <w:rFonts w:ascii="Noto Sans KR" w:eastAsia="Noto Sans KR" w:hAnsi="Noto Sans KR" w:cs="Batang"/>
+            <w:vAlign w:val="center"/>
+          </w:tcPr>
+          <w:p>
+            <w:pPr>
+              <w:jc w:val="center"/>
+              <w:cnfStyle w:val="000000100000" w:firstRow="0" w:lastRow="0" w:firstColumn="0" w:lastColumn="0" w:oddVBand="0" w:evenVBand="0" w:oddHBand="1" w:evenHBand="0" w:firstRowFirstColumn="0" w:firstRowLastColumn="0" w:lastRowFirstColumn="0" w:lastRowLastColumn="0"/>
+              <w:rPr>
+                <w:rFonts w:ascii="Noto Serif KR" w:eastAsia="Noto Serif KR" w:hAnsi="Noto Serif KR" w:cs="HCR Batang LVT"/>
                 <w:sz w:val="36"/>
                 <w:szCs w:val="36"/>
               </w:rPr>
@@ -2416,9 +2540,11 @@
         <w:tc>
           <w:tcPr>
             <w:tcW w:w="1202" w:type="dxa"/>
-          </w:tcPr>
-          <w:p>
-            <w:pPr>
+            <w:vAlign w:val="center"/>
+          </w:tcPr>
+          <w:p>
+            <w:pPr>
+              <w:jc w:val="center"/>
               <w:cnfStyle w:val="000000100000" w:firstRow="0" w:lastRow="0" w:firstColumn="0" w:lastColumn="0" w:oddVBand="0" w:evenVBand="0" w:oddHBand="1" w:evenHBand="0" w:firstRowFirstColumn="0" w:firstRowLastColumn="0" w:lastRowFirstColumn="0" w:lastRowLastColumn="0"/>
               <w:rPr>
                 <w:rFonts w:ascii="Noto Sans KR" w:eastAsia="Noto Sans KR" w:hAnsi="Noto Sans KR" w:cs="Batang"/>
@@ -2429,9 +2555,11 @@
         <w:tc>
           <w:tcPr>
             <w:tcW w:w="1228" w:type="dxa"/>
-          </w:tcPr>
-          <w:p>
-            <w:pPr>
+            <w:vAlign w:val="center"/>
+          </w:tcPr>
+          <w:p>
+            <w:pPr>
+              <w:jc w:val="center"/>
               <w:cnfStyle w:val="000000100000" w:firstRow="0" w:lastRow="0" w:firstColumn="0" w:lastColumn="0" w:oddVBand="0" w:evenVBand="0" w:oddHBand="1" w:evenHBand="0" w:firstRowFirstColumn="0" w:firstRowLastColumn="0" w:lastRowFirstColumn="0" w:lastRowLastColumn="0"/>
               <w:rPr>
                 <w:rFonts w:ascii="JejuMyeongjoOTF" w:eastAsia="JejuMyeongjoOTF" w:hAnsi="JejuMyeongjoOTF" w:cs="Batang"/>
@@ -2445,9 +2573,11 @@
           <w:tcPr>
             <w:tcW w:w="1203" w:type="dxa"/>
             <w:gridSpan w:val="2"/>
-          </w:tcPr>
-          <w:p>
-            <w:pPr>
+            <w:vAlign w:val="center"/>
+          </w:tcPr>
+          <w:p>
+            <w:pPr>
+              <w:jc w:val="center"/>
               <w:cnfStyle w:val="000000100000" w:firstRow="0" w:lastRow="0" w:firstColumn="0" w:lastColumn="0" w:oddVBand="0" w:evenVBand="0" w:oddHBand="1" w:evenHBand="0" w:firstRowFirstColumn="0" w:firstRowLastColumn="0" w:lastRowFirstColumn="0" w:lastRowLastColumn="0"/>
             </w:pPr>
           </w:p>
@@ -2455,12 +2585,14 @@
         <w:tc>
           <w:tcPr>
             <w:tcW w:w="1615" w:type="dxa"/>
-          </w:tcPr>
-          <w:p>
-            <w:pPr>
-              <w:cnfStyle w:val="000000100000" w:firstRow="0" w:lastRow="0" w:firstColumn="0" w:lastColumn="0" w:oddVBand="0" w:evenVBand="0" w:oddHBand="1" w:evenHBand="0" w:firstRowFirstColumn="0" w:firstRowLastColumn="0" w:lastRowFirstColumn="0" w:lastRowLastColumn="0"/>
-              <w:rPr>
-                <w:rFonts w:ascii="HCR Dotum" w:eastAsia="HCR Dotum" w:hAnsi="HCR Dotum" w:cs="HCR Dotum"/>
+            <w:vAlign w:val="center"/>
+          </w:tcPr>
+          <w:p>
+            <w:pPr>
+              <w:jc w:val="center"/>
+              <w:cnfStyle w:val="000000100000" w:firstRow="0" w:lastRow="0" w:firstColumn="0" w:lastColumn="0" w:oddVBand="0" w:evenVBand="0" w:oddHBand="1" w:evenHBand="0" w:firstRowFirstColumn="0" w:firstRowLastColumn="0" w:lastRowFirstColumn="0" w:lastRowLastColumn="0"/>
+              <w:rPr>
+                <w:rFonts w:ascii="HCR Batang LVT" w:eastAsia="HCR Batang LVT" w:hAnsi="HCR Batang LVT" w:cs="HCR Batang LVT"/>
                 <w:color w:val="FF0000"/>
                 <w:sz w:val="36"/>
                 <w:szCs w:val="36"/>
@@ -2471,9 +2603,11 @@
         <w:tc>
           <w:tcPr>
             <w:tcW w:w="1092" w:type="dxa"/>
-          </w:tcPr>
-          <w:p>
-            <w:pPr>
+            <w:vAlign w:val="center"/>
+          </w:tcPr>
+          <w:p>
+            <w:pPr>
+              <w:jc w:val="center"/>
               <w:cnfStyle w:val="000000100000" w:firstRow="0" w:lastRow="0" w:firstColumn="0" w:lastColumn="0" w:oddVBand="0" w:evenVBand="0" w:oddHBand="1" w:evenHBand="0" w:firstRowFirstColumn="0" w:firstRowLastColumn="0" w:lastRowFirstColumn="0" w:lastRowLastColumn="0"/>
               <w:rPr>
                 <w:color w:val="FF0000"/>
@@ -2484,9 +2618,11 @@
         <w:tc>
           <w:tcPr>
             <w:tcW w:w="2778" w:type="dxa"/>
-          </w:tcPr>
-          <w:p>
-            <w:pPr>
+            <w:vAlign w:val="center"/>
+          </w:tcPr>
+          <w:p>
+            <w:pPr>
+              <w:jc w:val="center"/>
               <w:cnfStyle w:val="000000100000" w:firstRow="0" w:lastRow="0" w:firstColumn="0" w:lastColumn="0" w:oddVBand="0" w:evenVBand="0" w:oddHBand="1" w:evenHBand="0" w:firstRowFirstColumn="0" w:firstRowLastColumn="0" w:lastRowFirstColumn="0" w:lastRowLastColumn="0"/>
             </w:pPr>
             <w:r>
@@ -2503,9 +2639,11 @@
           <w:tcPr>
             <w:cnfStyle w:val="001000000000" w:firstRow="0" w:lastRow="0" w:firstColumn="1" w:lastColumn="0" w:oddVBand="0" w:evenVBand="0" w:oddHBand="0" w:evenHBand="0" w:firstRowFirstColumn="0" w:firstRowLastColumn="0" w:lastRowFirstColumn="0" w:lastRowLastColumn="0"/>
             <w:tcW w:w="1183" w:type="dxa"/>
-          </w:tcPr>
-          <w:p>
-            <w:pPr>
+            <w:vAlign w:val="center"/>
+          </w:tcPr>
+          <w:p>
+            <w:pPr>
+              <w:jc w:val="center"/>
               <w:rPr>
                 <w:rFonts w:ascii="Noto Sans KR" w:eastAsia="Noto Sans KR" w:hAnsi="Noto Sans KR" w:cs="Batang"/>
               </w:rPr>
@@ -2527,9 +2665,11 @@
         <w:tc>
           <w:tcPr>
             <w:tcW w:w="1083" w:type="dxa"/>
-          </w:tcPr>
-          <w:p>
-            <w:pPr>
+            <w:vAlign w:val="center"/>
+          </w:tcPr>
+          <w:p>
+            <w:pPr>
+              <w:jc w:val="center"/>
               <w:cnfStyle w:val="000000000000" w:firstRow="0" w:lastRow="0" w:firstColumn="0" w:lastColumn="0" w:oddVBand="0" w:evenVBand="0" w:oddHBand="0" w:evenHBand="0" w:firstRowFirstColumn="0" w:firstRowLastColumn="0" w:lastRowFirstColumn="0" w:lastRowLastColumn="0"/>
               <w:rPr>
                 <w:rFonts w:ascii="Noto Sans KR" w:eastAsia="Noto Sans KR" w:hAnsi="Noto Sans KR" w:cs="Batang"/>
@@ -2540,9 +2680,11 @@
         <w:tc>
           <w:tcPr>
             <w:tcW w:w="1361" w:type="dxa"/>
-          </w:tcPr>
-          <w:p>
-            <w:pPr>
+            <w:vAlign w:val="center"/>
+          </w:tcPr>
+          <w:p>
+            <w:pPr>
+              <w:jc w:val="center"/>
               <w:cnfStyle w:val="000000000000" w:firstRow="0" w:lastRow="0" w:firstColumn="0" w:lastColumn="0" w:oddVBand="0" w:evenVBand="0" w:oddHBand="0" w:evenHBand="0" w:firstRowFirstColumn="0" w:firstRowLastColumn="0" w:lastRowFirstColumn="0" w:lastRowLastColumn="0"/>
               <w:rPr>
                 <w:rFonts w:ascii="Noto Sans KR" w:eastAsia="Noto Sans KR" w:hAnsi="Noto Sans KR" w:cs="Batang"/>
@@ -2565,19 +2707,21 @@
         <w:tc>
           <w:tcPr>
             <w:tcW w:w="1185" w:type="dxa"/>
-          </w:tcPr>
-          <w:p>
-            <w:pPr>
-              <w:cnfStyle w:val="000000000000" w:firstRow="0" w:lastRow="0" w:firstColumn="0" w:lastColumn="0" w:oddVBand="0" w:evenVBand="0" w:oddHBand="0" w:evenHBand="0" w:firstRowFirstColumn="0" w:firstRowLastColumn="0" w:lastRowFirstColumn="0" w:lastRowLastColumn="0"/>
-              <w:rPr>
-                <w:rFonts w:ascii="Noto Sans KR" w:eastAsia="Noto Sans KR" w:hAnsi="Noto Sans KR" w:cs="Batang"/>
-                <w:sz w:val="36"/>
-                <w:szCs w:val="36"/>
-              </w:rPr>
-            </w:pPr>
-            <w:r>
-              <w:rPr>
-                <w:rFonts w:ascii="Noto Sans KR" w:eastAsia="Noto Sans KR" w:hAnsi="Noto Sans KR" w:cs="Batang" w:hint="eastAsia"/>
+            <w:vAlign w:val="center"/>
+          </w:tcPr>
+          <w:p>
+            <w:pPr>
+              <w:jc w:val="center"/>
+              <w:cnfStyle w:val="000000000000" w:firstRow="0" w:lastRow="0" w:firstColumn="0" w:lastColumn="0" w:oddVBand="0" w:evenVBand="0" w:oddHBand="0" w:evenHBand="0" w:firstRowFirstColumn="0" w:firstRowLastColumn="0" w:lastRowFirstColumn="0" w:lastRowLastColumn="0"/>
+              <w:rPr>
+                <w:rFonts w:ascii="Noto Serif KR" w:eastAsia="Noto Serif KR" w:hAnsi="Noto Serif KR" w:cs="HCR Batang LVT"/>
+                <w:sz w:val="36"/>
+                <w:szCs w:val="36"/>
+              </w:rPr>
+            </w:pPr>
+            <w:r>
+              <w:rPr>
+                <w:rFonts w:ascii="Noto Serif KR" w:eastAsia="Noto Serif KR" w:hAnsi="Noto Serif KR" w:cs="HCR Batang LVT" w:hint="eastAsia"/>
                 <w:sz w:val="36"/>
                 <w:szCs w:val="36"/>
               </w:rPr>
@@ -2588,9 +2732,11 @@
         <w:tc>
           <w:tcPr>
             <w:tcW w:w="1202" w:type="dxa"/>
-          </w:tcPr>
-          <w:p>
-            <w:pPr>
+            <w:vAlign w:val="center"/>
+          </w:tcPr>
+          <w:p>
+            <w:pPr>
+              <w:jc w:val="center"/>
               <w:cnfStyle w:val="000000000000" w:firstRow="0" w:lastRow="0" w:firstColumn="0" w:lastColumn="0" w:oddVBand="0" w:evenVBand="0" w:oddHBand="0" w:evenHBand="0" w:firstRowFirstColumn="0" w:firstRowLastColumn="0" w:lastRowFirstColumn="0" w:lastRowLastColumn="0"/>
               <w:rPr>
                 <w:rFonts w:ascii="Noto Sans KR" w:eastAsia="Noto Sans KR" w:hAnsi="Noto Sans KR" w:cs="Batang"/>
@@ -2607,9 +2753,11 @@
         <w:tc>
           <w:tcPr>
             <w:tcW w:w="1228" w:type="dxa"/>
-          </w:tcPr>
-          <w:p>
-            <w:pPr>
+            <w:vAlign w:val="center"/>
+          </w:tcPr>
+          <w:p>
+            <w:pPr>
+              <w:jc w:val="center"/>
               <w:cnfStyle w:val="000000000000" w:firstRow="0" w:lastRow="0" w:firstColumn="0" w:lastColumn="0" w:oddVBand="0" w:evenVBand="0" w:oddHBand="0" w:evenHBand="0" w:firstRowFirstColumn="0" w:firstRowLastColumn="0" w:lastRowFirstColumn="0" w:lastRowLastColumn="0"/>
               <w:rPr>
                 <w:rFonts w:ascii="JejuMyeongjoOTF" w:eastAsia="JejuMyeongjoOTF" w:hAnsi="JejuMyeongjoOTF" w:cs="Batang"/>
@@ -2631,9 +2779,11 @@
           <w:tcPr>
             <w:tcW w:w="1203" w:type="dxa"/>
             <w:gridSpan w:val="2"/>
-          </w:tcPr>
-          <w:p>
-            <w:pPr>
+            <w:vAlign w:val="center"/>
+          </w:tcPr>
+          <w:p>
+            <w:pPr>
+              <w:jc w:val="center"/>
               <w:cnfStyle w:val="000000000000" w:firstRow="0" w:lastRow="0" w:firstColumn="0" w:lastColumn="0" w:oddVBand="0" w:evenVBand="0" w:oddHBand="0" w:evenHBand="0" w:firstRowFirstColumn="0" w:firstRowLastColumn="0" w:lastRowFirstColumn="0" w:lastRowLastColumn="0"/>
               <w:rPr>
                 <w:rFonts w:ascii="Noto Sans KR" w:eastAsia="Noto Sans KR" w:hAnsi="Noto Sans KR" w:cs="Batang"/>
@@ -2647,19 +2797,21 @@
         <w:tc>
           <w:tcPr>
             <w:tcW w:w="1615" w:type="dxa"/>
-          </w:tcPr>
-          <w:p>
-            <w:pPr>
-              <w:cnfStyle w:val="000000000000" w:firstRow="0" w:lastRow="0" w:firstColumn="0" w:lastColumn="0" w:oddVBand="0" w:evenVBand="0" w:oddHBand="0" w:evenHBand="0" w:firstRowFirstColumn="0" w:firstRowLastColumn="0" w:lastRowFirstColumn="0" w:lastRowLastColumn="0"/>
-              <w:rPr>
-                <w:rFonts w:ascii="HCR Dotum" w:eastAsia="HCR Dotum" w:hAnsi="HCR Dotum" w:cs="HCR Dotum"/>
-                <w:sz w:val="36"/>
-                <w:szCs w:val="36"/>
-              </w:rPr>
-            </w:pPr>
-            <w:r>
-              <w:rPr>
-                <w:rFonts w:ascii="HCR Dotum" w:eastAsia="HCR Dotum" w:hAnsi="HCR Dotum" w:cs="HCR Dotum" w:hint="eastAsia"/>
+            <w:vAlign w:val="center"/>
+          </w:tcPr>
+          <w:p>
+            <w:pPr>
+              <w:jc w:val="center"/>
+              <w:cnfStyle w:val="000000000000" w:firstRow="0" w:lastRow="0" w:firstColumn="0" w:lastColumn="0" w:oddVBand="0" w:evenVBand="0" w:oddHBand="0" w:evenHBand="0" w:firstRowFirstColumn="0" w:firstRowLastColumn="0" w:lastRowFirstColumn="0" w:lastRowLastColumn="0"/>
+              <w:rPr>
+                <w:rFonts w:ascii="HCR Batang LVT" w:eastAsia="HCR Batang LVT" w:hAnsi="HCR Batang LVT" w:cs="HCR Batang LVT"/>
+                <w:sz w:val="36"/>
+                <w:szCs w:val="36"/>
+              </w:rPr>
+            </w:pPr>
+            <w:r>
+              <w:rPr>
+                <w:rFonts w:ascii="HCR Batang LVT" w:eastAsia="HCR Batang LVT" w:hAnsi="HCR Batang LVT" w:cs="HCR Batang LVT" w:hint="eastAsia"/>
                 <w:sz w:val="36"/>
                 <w:szCs w:val="36"/>
               </w:rPr>
@@ -2670,9 +2822,11 @@
         <w:tc>
           <w:tcPr>
             <w:tcW w:w="1092" w:type="dxa"/>
-          </w:tcPr>
-          <w:p>
-            <w:pPr>
+            <w:vAlign w:val="center"/>
+          </w:tcPr>
+          <w:p>
+            <w:pPr>
+              <w:jc w:val="center"/>
               <w:cnfStyle w:val="000000000000" w:firstRow="0" w:lastRow="0" w:firstColumn="0" w:lastColumn="0" w:oddVBand="0" w:evenVBand="0" w:oddHBand="0" w:evenHBand="0" w:firstRowFirstColumn="0" w:firstRowLastColumn="0" w:lastRowFirstColumn="0" w:lastRowLastColumn="0"/>
             </w:pPr>
             <w:r>
@@ -2683,9 +2837,11 @@
         <w:tc>
           <w:tcPr>
             <w:tcW w:w="2778" w:type="dxa"/>
-          </w:tcPr>
-          <w:p>
-            <w:pPr>
+            <w:vAlign w:val="center"/>
+          </w:tcPr>
+          <w:p>
+            <w:pPr>
+              <w:jc w:val="center"/>
               <w:cnfStyle w:val="000000000000" w:firstRow="0" w:lastRow="0" w:firstColumn="0" w:lastColumn="0" w:oddVBand="0" w:evenVBand="0" w:oddHBand="0" w:evenHBand="0" w:firstRowFirstColumn="0" w:firstRowLastColumn="0" w:lastRowFirstColumn="0" w:lastRowLastColumn="0"/>
             </w:pPr>
           </w:p>
@@ -2699,9 +2855,11 @@
           <w:tcPr>
             <w:cnfStyle w:val="001000000000" w:firstRow="0" w:lastRow="0" w:firstColumn="1" w:lastColumn="0" w:oddVBand="0" w:evenVBand="0" w:oddHBand="0" w:evenHBand="0" w:firstRowFirstColumn="0" w:firstRowLastColumn="0" w:lastRowFirstColumn="0" w:lastRowLastColumn="0"/>
             <w:tcW w:w="1183" w:type="dxa"/>
-          </w:tcPr>
-          <w:p>
-            <w:pPr>
+            <w:vAlign w:val="center"/>
+          </w:tcPr>
+          <w:p>
+            <w:pPr>
+              <w:jc w:val="center"/>
               <w:rPr>
                 <w:rFonts w:ascii="Noto Sans KR" w:eastAsia="Noto Sans KR" w:hAnsi="Noto Sans KR" w:cs="Batang"/>
               </w:rPr>
@@ -2723,9 +2881,11 @@
         <w:tc>
           <w:tcPr>
             <w:tcW w:w="1083" w:type="dxa"/>
-          </w:tcPr>
-          <w:p>
-            <w:pPr>
+            <w:vAlign w:val="center"/>
+          </w:tcPr>
+          <w:p>
+            <w:pPr>
+              <w:jc w:val="center"/>
               <w:cnfStyle w:val="000000100000" w:firstRow="0" w:lastRow="0" w:firstColumn="0" w:lastColumn="0" w:oddVBand="0" w:evenVBand="0" w:oddHBand="1" w:evenHBand="0" w:firstRowFirstColumn="0" w:firstRowLastColumn="0" w:lastRowFirstColumn="0" w:lastRowLastColumn="0"/>
               <w:rPr>
                 <w:rFonts w:ascii="Noto Sans KR" w:eastAsia="Noto Sans KR" w:hAnsi="Noto Sans KR" w:cs="Batang"/>
@@ -2736,9 +2896,11 @@
         <w:tc>
           <w:tcPr>
             <w:tcW w:w="1361" w:type="dxa"/>
-          </w:tcPr>
-          <w:p>
-            <w:pPr>
+            <w:vAlign w:val="center"/>
+          </w:tcPr>
+          <w:p>
+            <w:pPr>
+              <w:jc w:val="center"/>
               <w:cnfStyle w:val="000000100000" w:firstRow="0" w:lastRow="0" w:firstColumn="0" w:lastColumn="0" w:oddVBand="0" w:evenVBand="0" w:oddHBand="1" w:evenHBand="0" w:firstRowFirstColumn="0" w:firstRowLastColumn="0" w:lastRowFirstColumn="0" w:lastRowLastColumn="0"/>
               <w:rPr>
                 <w:rFonts w:ascii="Noto Sans KR" w:eastAsia="Noto Sans KR" w:hAnsi="Noto Sans KR" w:cs="Batang"/>
@@ -2761,12 +2923,14 @@
         <w:tc>
           <w:tcPr>
             <w:tcW w:w="1185" w:type="dxa"/>
-          </w:tcPr>
-          <w:p>
-            <w:pPr>
-              <w:cnfStyle w:val="000000100000" w:firstRow="0" w:lastRow="0" w:firstColumn="0" w:lastColumn="0" w:oddVBand="0" w:evenVBand="0" w:oddHBand="1" w:evenHBand="0" w:firstRowFirstColumn="0" w:firstRowLastColumn="0" w:lastRowFirstColumn="0" w:lastRowLastColumn="0"/>
-              <w:rPr>
-                <w:rFonts w:ascii="Noto Sans KR" w:eastAsia="Noto Sans KR" w:hAnsi="Noto Sans KR" w:cs="Batang"/>
+            <w:vAlign w:val="center"/>
+          </w:tcPr>
+          <w:p>
+            <w:pPr>
+              <w:jc w:val="center"/>
+              <w:cnfStyle w:val="000000100000" w:firstRow="0" w:lastRow="0" w:firstColumn="0" w:lastColumn="0" w:oddVBand="0" w:evenVBand="0" w:oddHBand="1" w:evenHBand="0" w:firstRowFirstColumn="0" w:firstRowLastColumn="0" w:lastRowFirstColumn="0" w:lastRowLastColumn="0"/>
+              <w:rPr>
+                <w:rFonts w:ascii="Noto Serif KR" w:eastAsia="Noto Serif KR" w:hAnsi="Noto Serif KR" w:cs="HCR Batang LVT"/>
                 <w:sz w:val="36"/>
                 <w:szCs w:val="36"/>
               </w:rPr>
@@ -2776,9 +2940,11 @@
         <w:tc>
           <w:tcPr>
             <w:tcW w:w="1202" w:type="dxa"/>
-          </w:tcPr>
-          <w:p>
-            <w:pPr>
+            <w:vAlign w:val="center"/>
+          </w:tcPr>
+          <w:p>
+            <w:pPr>
+              <w:jc w:val="center"/>
               <w:cnfStyle w:val="000000100000" w:firstRow="0" w:lastRow="0" w:firstColumn="0" w:lastColumn="0" w:oddVBand="0" w:evenVBand="0" w:oddHBand="1" w:evenHBand="0" w:firstRowFirstColumn="0" w:firstRowLastColumn="0" w:lastRowFirstColumn="0" w:lastRowLastColumn="0"/>
               <w:rPr>
                 <w:rFonts w:ascii="Noto Sans KR" w:eastAsia="Noto Sans KR" w:hAnsi="Noto Sans KR" w:cs="Batang"/>
@@ -2789,9 +2955,11 @@
         <w:tc>
           <w:tcPr>
             <w:tcW w:w="1228" w:type="dxa"/>
-          </w:tcPr>
-          <w:p>
-            <w:pPr>
+            <w:vAlign w:val="center"/>
+          </w:tcPr>
+          <w:p>
+            <w:pPr>
+              <w:jc w:val="center"/>
               <w:cnfStyle w:val="000000100000" w:firstRow="0" w:lastRow="0" w:firstColumn="0" w:lastColumn="0" w:oddVBand="0" w:evenVBand="0" w:oddHBand="1" w:evenHBand="0" w:firstRowFirstColumn="0" w:firstRowLastColumn="0" w:lastRowFirstColumn="0" w:lastRowLastColumn="0"/>
               <w:rPr>
                 <w:rFonts w:ascii="JejuMyeongjoOTF" w:eastAsia="JejuMyeongjoOTF" w:hAnsi="JejuMyeongjoOTF" w:cs="Batang"/>
@@ -2805,9 +2973,11 @@
           <w:tcPr>
             <w:tcW w:w="1203" w:type="dxa"/>
             <w:gridSpan w:val="2"/>
-          </w:tcPr>
-          <w:p>
-            <w:pPr>
+            <w:vAlign w:val="center"/>
+          </w:tcPr>
+          <w:p>
+            <w:pPr>
+              <w:jc w:val="center"/>
               <w:cnfStyle w:val="000000100000" w:firstRow="0" w:lastRow="0" w:firstColumn="0" w:lastColumn="0" w:oddVBand="0" w:evenVBand="0" w:oddHBand="1" w:evenHBand="0" w:firstRowFirstColumn="0" w:firstRowLastColumn="0" w:lastRowFirstColumn="0" w:lastRowLastColumn="0"/>
             </w:pPr>
           </w:p>
@@ -2815,12 +2985,14 @@
         <w:tc>
           <w:tcPr>
             <w:tcW w:w="1615" w:type="dxa"/>
-          </w:tcPr>
-          <w:p>
-            <w:pPr>
-              <w:cnfStyle w:val="000000100000" w:firstRow="0" w:lastRow="0" w:firstColumn="0" w:lastColumn="0" w:oddVBand="0" w:evenVBand="0" w:oddHBand="1" w:evenHBand="0" w:firstRowFirstColumn="0" w:firstRowLastColumn="0" w:lastRowFirstColumn="0" w:lastRowLastColumn="0"/>
-              <w:rPr>
-                <w:rFonts w:ascii="HCR Dotum" w:eastAsia="HCR Dotum" w:hAnsi="HCR Dotum" w:cs="HCR Dotum"/>
+            <w:vAlign w:val="center"/>
+          </w:tcPr>
+          <w:p>
+            <w:pPr>
+              <w:jc w:val="center"/>
+              <w:cnfStyle w:val="000000100000" w:firstRow="0" w:lastRow="0" w:firstColumn="0" w:lastColumn="0" w:oddVBand="0" w:evenVBand="0" w:oddHBand="1" w:evenHBand="0" w:firstRowFirstColumn="0" w:firstRowLastColumn="0" w:lastRowFirstColumn="0" w:lastRowLastColumn="0"/>
+              <w:rPr>
+                <w:rFonts w:ascii="HCR Batang LVT" w:eastAsia="HCR Batang LVT" w:hAnsi="HCR Batang LVT" w:cs="HCR Batang LVT"/>
                 <w:color w:val="FF0000"/>
                 <w:sz w:val="36"/>
                 <w:szCs w:val="36"/>
@@ -2831,9 +3003,11 @@
         <w:tc>
           <w:tcPr>
             <w:tcW w:w="1092" w:type="dxa"/>
-          </w:tcPr>
-          <w:p>
-            <w:pPr>
+            <w:vAlign w:val="center"/>
+          </w:tcPr>
+          <w:p>
+            <w:pPr>
+              <w:jc w:val="center"/>
               <w:cnfStyle w:val="000000100000" w:firstRow="0" w:lastRow="0" w:firstColumn="0" w:lastColumn="0" w:oddVBand="0" w:evenVBand="0" w:oddHBand="1" w:evenHBand="0" w:firstRowFirstColumn="0" w:firstRowLastColumn="0" w:lastRowFirstColumn="0" w:lastRowLastColumn="0"/>
               <w:rPr>
                 <w:color w:val="FF0000"/>
@@ -2844,9 +3018,11 @@
         <w:tc>
           <w:tcPr>
             <w:tcW w:w="2778" w:type="dxa"/>
-          </w:tcPr>
-          <w:p>
-            <w:pPr>
+            <w:vAlign w:val="center"/>
+          </w:tcPr>
+          <w:p>
+            <w:pPr>
+              <w:jc w:val="center"/>
               <w:cnfStyle w:val="000000100000" w:firstRow="0" w:lastRow="0" w:firstColumn="0" w:lastColumn="0" w:oddVBand="0" w:evenVBand="0" w:oddHBand="1" w:evenHBand="0" w:firstRowFirstColumn="0" w:firstRowLastColumn="0" w:lastRowFirstColumn="0" w:lastRowLastColumn="0"/>
             </w:pPr>
             <w:r>
@@ -2863,9 +3039,11 @@
           <w:tcPr>
             <w:cnfStyle w:val="001000000000" w:firstRow="0" w:lastRow="0" w:firstColumn="1" w:lastColumn="0" w:oddVBand="0" w:evenVBand="0" w:oddHBand="0" w:evenHBand="0" w:firstRowFirstColumn="0" w:firstRowLastColumn="0" w:lastRowFirstColumn="0" w:lastRowLastColumn="0"/>
             <w:tcW w:w="1183" w:type="dxa"/>
-          </w:tcPr>
-          <w:p>
-            <w:pPr>
+            <w:vAlign w:val="center"/>
+          </w:tcPr>
+          <w:p>
+            <w:pPr>
+              <w:jc w:val="center"/>
               <w:rPr>
                 <w:rFonts w:ascii="Noto Sans KR" w:eastAsia="Noto Sans KR" w:hAnsi="Noto Sans KR" w:cs="Batang"/>
               </w:rPr>
@@ -2887,9 +3065,11 @@
         <w:tc>
           <w:tcPr>
             <w:tcW w:w="1083" w:type="dxa"/>
-          </w:tcPr>
-          <w:p>
-            <w:pPr>
+            <w:vAlign w:val="center"/>
+          </w:tcPr>
+          <w:p>
+            <w:pPr>
+              <w:jc w:val="center"/>
               <w:cnfStyle w:val="000000000000" w:firstRow="0" w:lastRow="0" w:firstColumn="0" w:lastColumn="0" w:oddVBand="0" w:evenVBand="0" w:oddHBand="0" w:evenHBand="0" w:firstRowFirstColumn="0" w:firstRowLastColumn="0" w:lastRowFirstColumn="0" w:lastRowLastColumn="0"/>
               <w:rPr>
                 <w:rFonts w:ascii="Noto Sans KR" w:eastAsia="Noto Sans KR" w:hAnsi="Noto Sans KR" w:cs="Batang"/>
@@ -2900,9 +3080,11 @@
         <w:tc>
           <w:tcPr>
             <w:tcW w:w="1361" w:type="dxa"/>
-          </w:tcPr>
-          <w:p>
-            <w:pPr>
+            <w:vAlign w:val="center"/>
+          </w:tcPr>
+          <w:p>
+            <w:pPr>
+              <w:jc w:val="center"/>
               <w:cnfStyle w:val="000000000000" w:firstRow="0" w:lastRow="0" w:firstColumn="0" w:lastColumn="0" w:oddVBand="0" w:evenVBand="0" w:oddHBand="0" w:evenHBand="0" w:firstRowFirstColumn="0" w:firstRowLastColumn="0" w:lastRowFirstColumn="0" w:lastRowLastColumn="0"/>
               <w:rPr>
                 <w:rFonts w:ascii="Noto Sans KR" w:eastAsia="Noto Sans KR" w:hAnsi="Noto Sans KR" w:cs="Batang"/>
@@ -2925,19 +3107,21 @@
         <w:tc>
           <w:tcPr>
             <w:tcW w:w="1185" w:type="dxa"/>
-          </w:tcPr>
-          <w:p>
-            <w:pPr>
-              <w:cnfStyle w:val="000000000000" w:firstRow="0" w:lastRow="0" w:firstColumn="0" w:lastColumn="0" w:oddVBand="0" w:evenVBand="0" w:oddHBand="0" w:evenHBand="0" w:firstRowFirstColumn="0" w:firstRowLastColumn="0" w:lastRowFirstColumn="0" w:lastRowLastColumn="0"/>
-              <w:rPr>
-                <w:rFonts w:ascii="Noto Sans KR" w:eastAsia="Noto Sans KR" w:hAnsi="Noto Sans KR" w:cs="Batang"/>
-                <w:sz w:val="36"/>
-                <w:szCs w:val="36"/>
-              </w:rPr>
-            </w:pPr>
-            <w:r>
-              <w:rPr>
-                <w:rFonts w:ascii="Noto Sans KR" w:eastAsia="Noto Sans KR" w:hAnsi="Noto Sans KR" w:cs="Batang" w:hint="eastAsia"/>
+            <w:vAlign w:val="center"/>
+          </w:tcPr>
+          <w:p>
+            <w:pPr>
+              <w:jc w:val="center"/>
+              <w:cnfStyle w:val="000000000000" w:firstRow="0" w:lastRow="0" w:firstColumn="0" w:lastColumn="0" w:oddVBand="0" w:evenVBand="0" w:oddHBand="0" w:evenHBand="0" w:firstRowFirstColumn="0" w:firstRowLastColumn="0" w:lastRowFirstColumn="0" w:lastRowLastColumn="0"/>
+              <w:rPr>
+                <w:rFonts w:ascii="Noto Serif KR" w:eastAsia="Noto Serif KR" w:hAnsi="Noto Serif KR" w:cs="HCR Batang LVT"/>
+                <w:sz w:val="36"/>
+                <w:szCs w:val="36"/>
+              </w:rPr>
+            </w:pPr>
+            <w:r>
+              <w:rPr>
+                <w:rFonts w:ascii="Noto Serif KR" w:eastAsia="Noto Serif KR" w:hAnsi="Noto Serif KR" w:cs="HCR Batang LVT" w:hint="eastAsia"/>
                 <w:sz w:val="36"/>
                 <w:szCs w:val="36"/>
               </w:rPr>
@@ -2948,9 +3132,11 @@
         <w:tc>
           <w:tcPr>
             <w:tcW w:w="1202" w:type="dxa"/>
-          </w:tcPr>
-          <w:p>
-            <w:pPr>
+            <w:vAlign w:val="center"/>
+          </w:tcPr>
+          <w:p>
+            <w:pPr>
+              <w:jc w:val="center"/>
               <w:cnfStyle w:val="000000000000" w:firstRow="0" w:lastRow="0" w:firstColumn="0" w:lastColumn="0" w:oddVBand="0" w:evenVBand="0" w:oddHBand="0" w:evenHBand="0" w:firstRowFirstColumn="0" w:firstRowLastColumn="0" w:lastRowFirstColumn="0" w:lastRowLastColumn="0"/>
               <w:rPr>
                 <w:rFonts w:ascii="Noto Sans KR" w:eastAsia="Noto Sans KR" w:hAnsi="Noto Sans KR" w:cs="Batang"/>
@@ -2967,9 +3153,11 @@
         <w:tc>
           <w:tcPr>
             <w:tcW w:w="1228" w:type="dxa"/>
-          </w:tcPr>
-          <w:p>
-            <w:pPr>
+            <w:vAlign w:val="center"/>
+          </w:tcPr>
+          <w:p>
+            <w:pPr>
+              <w:jc w:val="center"/>
               <w:cnfStyle w:val="000000000000" w:firstRow="0" w:lastRow="0" w:firstColumn="0" w:lastColumn="0" w:oddVBand="0" w:evenVBand="0" w:oddHBand="0" w:evenHBand="0" w:firstRowFirstColumn="0" w:firstRowLastColumn="0" w:lastRowFirstColumn="0" w:lastRowLastColumn="0"/>
               <w:rPr>
                 <w:rFonts w:ascii="JejuMyeongjoOTF" w:eastAsia="JejuMyeongjoOTF" w:hAnsi="JejuMyeongjoOTF" w:cs="Batang"/>
@@ -2991,9 +3179,11 @@
           <w:tcPr>
             <w:tcW w:w="1203" w:type="dxa"/>
             <w:gridSpan w:val="2"/>
-          </w:tcPr>
-          <w:p>
-            <w:pPr>
+            <w:vAlign w:val="center"/>
+          </w:tcPr>
+          <w:p>
+            <w:pPr>
+              <w:jc w:val="center"/>
               <w:cnfStyle w:val="000000000000" w:firstRow="0" w:lastRow="0" w:firstColumn="0" w:lastColumn="0" w:oddVBand="0" w:evenVBand="0" w:oddHBand="0" w:evenHBand="0" w:firstRowFirstColumn="0" w:firstRowLastColumn="0" w:lastRowFirstColumn="0" w:lastRowLastColumn="0"/>
               <w:rPr>
                 <w:rFonts w:ascii="Noto Sans KR" w:eastAsia="Noto Sans KR" w:hAnsi="Noto Sans KR" w:cs="Batang"/>
@@ -3007,19 +3197,21 @@
         <w:tc>
           <w:tcPr>
             <w:tcW w:w="1615" w:type="dxa"/>
-          </w:tcPr>
-          <w:p>
-            <w:pPr>
-              <w:cnfStyle w:val="000000000000" w:firstRow="0" w:lastRow="0" w:firstColumn="0" w:lastColumn="0" w:oddVBand="0" w:evenVBand="0" w:oddHBand="0" w:evenHBand="0" w:firstRowFirstColumn="0" w:firstRowLastColumn="0" w:lastRowFirstColumn="0" w:lastRowLastColumn="0"/>
-              <w:rPr>
-                <w:rFonts w:ascii="HCR Dotum" w:eastAsia="HCR Dotum" w:hAnsi="HCR Dotum" w:cs="HCR Dotum"/>
-                <w:sz w:val="36"/>
-                <w:szCs w:val="36"/>
-              </w:rPr>
-            </w:pPr>
-            <w:r>
-              <w:rPr>
-                <w:rFonts w:ascii="HCR Dotum" w:eastAsia="HCR Dotum" w:hAnsi="HCR Dotum" w:cs="HCR Dotum"/>
+            <w:vAlign w:val="center"/>
+          </w:tcPr>
+          <w:p>
+            <w:pPr>
+              <w:jc w:val="center"/>
+              <w:cnfStyle w:val="000000000000" w:firstRow="0" w:lastRow="0" w:firstColumn="0" w:lastColumn="0" w:oddVBand="0" w:evenVBand="0" w:oddHBand="0" w:evenHBand="0" w:firstRowFirstColumn="0" w:firstRowLastColumn="0" w:lastRowFirstColumn="0" w:lastRowLastColumn="0"/>
+              <w:rPr>
+                <w:rFonts w:ascii="HCR Batang LVT" w:eastAsia="HCR Batang LVT" w:hAnsi="HCR Batang LVT" w:cs="HCR Batang LVT"/>
+                <w:sz w:val="36"/>
+                <w:szCs w:val="36"/>
+              </w:rPr>
+            </w:pPr>
+            <w:r>
+              <w:rPr>
+                <w:rFonts w:ascii="HCR Batang LVT" w:eastAsia="HCR Batang LVT" w:hAnsi="HCR Batang LVT" w:cs="HCR Batang LVT"/>
                 <w:sz w:val="36"/>
                 <w:szCs w:val="36"/>
               </w:rPr>
@@ -3030,9 +3222,11 @@
         <w:tc>
           <w:tcPr>
             <w:tcW w:w="1092" w:type="dxa"/>
-          </w:tcPr>
-          <w:p>
-            <w:pPr>
+            <w:vAlign w:val="center"/>
+          </w:tcPr>
+          <w:p>
+            <w:pPr>
+              <w:jc w:val="center"/>
               <w:cnfStyle w:val="000000000000" w:firstRow="0" w:lastRow="0" w:firstColumn="0" w:lastColumn="0" w:oddVBand="0" w:evenVBand="0" w:oddHBand="0" w:evenHBand="0" w:firstRowFirstColumn="0" w:firstRowLastColumn="0" w:lastRowFirstColumn="0" w:lastRowLastColumn="0"/>
             </w:pPr>
             <w:r>
@@ -3043,9 +3237,11 @@
         <w:tc>
           <w:tcPr>
             <w:tcW w:w="2778" w:type="dxa"/>
-          </w:tcPr>
-          <w:p>
-            <w:pPr>
+            <w:vAlign w:val="center"/>
+          </w:tcPr>
+          <w:p>
+            <w:pPr>
+              <w:jc w:val="center"/>
               <w:cnfStyle w:val="000000000000" w:firstRow="0" w:lastRow="0" w:firstColumn="0" w:lastColumn="0" w:oddVBand="0" w:evenVBand="0" w:oddHBand="0" w:evenHBand="0" w:firstRowFirstColumn="0" w:firstRowLastColumn="0" w:lastRowFirstColumn="0" w:lastRowLastColumn="0"/>
             </w:pPr>
           </w:p>
@@ -3059,9 +3255,11 @@
           <w:tcPr>
             <w:cnfStyle w:val="001000000000" w:firstRow="0" w:lastRow="0" w:firstColumn="1" w:lastColumn="0" w:oddVBand="0" w:evenVBand="0" w:oddHBand="0" w:evenHBand="0" w:firstRowFirstColumn="0" w:firstRowLastColumn="0" w:lastRowFirstColumn="0" w:lastRowLastColumn="0"/>
             <w:tcW w:w="1183" w:type="dxa"/>
-          </w:tcPr>
-          <w:p>
-            <w:pPr>
+            <w:vAlign w:val="center"/>
+          </w:tcPr>
+          <w:p>
+            <w:pPr>
+              <w:jc w:val="center"/>
               <w:rPr>
                 <w:rFonts w:ascii="Noto Sans KR" w:eastAsia="Noto Sans KR" w:hAnsi="Noto Sans KR" w:cs="Batang"/>
               </w:rPr>
@@ -3083,9 +3281,11 @@
         <w:tc>
           <w:tcPr>
             <w:tcW w:w="1083" w:type="dxa"/>
-          </w:tcPr>
-          <w:p>
-            <w:pPr>
+            <w:vAlign w:val="center"/>
+          </w:tcPr>
+          <w:p>
+            <w:pPr>
+              <w:jc w:val="center"/>
               <w:cnfStyle w:val="000000100000" w:firstRow="0" w:lastRow="0" w:firstColumn="0" w:lastColumn="0" w:oddVBand="0" w:evenVBand="0" w:oddHBand="1" w:evenHBand="0" w:firstRowFirstColumn="0" w:firstRowLastColumn="0" w:lastRowFirstColumn="0" w:lastRowLastColumn="0"/>
               <w:rPr>
                 <w:rFonts w:ascii="Noto Sans KR" w:eastAsia="Noto Sans KR" w:hAnsi="Noto Sans KR" w:cs="Batang"/>
@@ -3096,9 +3296,11 @@
         <w:tc>
           <w:tcPr>
             <w:tcW w:w="1361" w:type="dxa"/>
-          </w:tcPr>
-          <w:p>
-            <w:pPr>
+            <w:vAlign w:val="center"/>
+          </w:tcPr>
+          <w:p>
+            <w:pPr>
+              <w:jc w:val="center"/>
               <w:cnfStyle w:val="000000100000" w:firstRow="0" w:lastRow="0" w:firstColumn="0" w:lastColumn="0" w:oddVBand="0" w:evenVBand="0" w:oddHBand="1" w:evenHBand="0" w:firstRowFirstColumn="0" w:firstRowLastColumn="0" w:lastRowFirstColumn="0" w:lastRowLastColumn="0"/>
               <w:rPr>
                 <w:rFonts w:ascii="Noto Sans KR" w:eastAsia="Noto Sans KR" w:hAnsi="Noto Sans KR" w:cs="Batang"/>
@@ -3121,12 +3323,14 @@
         <w:tc>
           <w:tcPr>
             <w:tcW w:w="1185" w:type="dxa"/>
-          </w:tcPr>
-          <w:p>
-            <w:pPr>
-              <w:cnfStyle w:val="000000100000" w:firstRow="0" w:lastRow="0" w:firstColumn="0" w:lastColumn="0" w:oddVBand="0" w:evenVBand="0" w:oddHBand="1" w:evenHBand="0" w:firstRowFirstColumn="0" w:firstRowLastColumn="0" w:lastRowFirstColumn="0" w:lastRowLastColumn="0"/>
-              <w:rPr>
-                <w:rFonts w:ascii="Noto Sans KR" w:eastAsia="Noto Sans KR" w:hAnsi="Noto Sans KR" w:cs="Batang"/>
+            <w:vAlign w:val="center"/>
+          </w:tcPr>
+          <w:p>
+            <w:pPr>
+              <w:jc w:val="center"/>
+              <w:cnfStyle w:val="000000100000" w:firstRow="0" w:lastRow="0" w:firstColumn="0" w:lastColumn="0" w:oddVBand="0" w:evenVBand="0" w:oddHBand="1" w:evenHBand="0" w:firstRowFirstColumn="0" w:firstRowLastColumn="0" w:lastRowFirstColumn="0" w:lastRowLastColumn="0"/>
+              <w:rPr>
+                <w:rFonts w:ascii="Noto Serif KR" w:eastAsia="Noto Serif KR" w:hAnsi="Noto Serif KR" w:cs="HCR Batang LVT"/>
                 <w:sz w:val="36"/>
                 <w:szCs w:val="36"/>
               </w:rPr>
@@ -3136,9 +3340,11 @@
         <w:tc>
           <w:tcPr>
             <w:tcW w:w="1202" w:type="dxa"/>
-          </w:tcPr>
-          <w:p>
-            <w:pPr>
+            <w:vAlign w:val="center"/>
+          </w:tcPr>
+          <w:p>
+            <w:pPr>
+              <w:jc w:val="center"/>
               <w:cnfStyle w:val="000000100000" w:firstRow="0" w:lastRow="0" w:firstColumn="0" w:lastColumn="0" w:oddVBand="0" w:evenVBand="0" w:oddHBand="1" w:evenHBand="0" w:firstRowFirstColumn="0" w:firstRowLastColumn="0" w:lastRowFirstColumn="0" w:lastRowLastColumn="0"/>
               <w:rPr>
                 <w:rFonts w:ascii="Noto Sans KR" w:eastAsia="Noto Sans KR" w:hAnsi="Noto Sans KR" w:cs="Batang"/>
@@ -3149,9 +3355,11 @@
         <w:tc>
           <w:tcPr>
             <w:tcW w:w="1228" w:type="dxa"/>
-          </w:tcPr>
-          <w:p>
-            <w:pPr>
+            <w:vAlign w:val="center"/>
+          </w:tcPr>
+          <w:p>
+            <w:pPr>
+              <w:jc w:val="center"/>
               <w:cnfStyle w:val="000000100000" w:firstRow="0" w:lastRow="0" w:firstColumn="0" w:lastColumn="0" w:oddVBand="0" w:evenVBand="0" w:oddHBand="1" w:evenHBand="0" w:firstRowFirstColumn="0" w:firstRowLastColumn="0" w:lastRowFirstColumn="0" w:lastRowLastColumn="0"/>
               <w:rPr>
                 <w:rFonts w:ascii="JejuMyeongjoOTF" w:eastAsia="JejuMyeongjoOTF" w:hAnsi="JejuMyeongjoOTF" w:cs="Batang"/>
@@ -3165,9 +3373,11 @@
           <w:tcPr>
             <w:tcW w:w="1203" w:type="dxa"/>
             <w:gridSpan w:val="2"/>
-          </w:tcPr>
-          <w:p>
-            <w:pPr>
+            <w:vAlign w:val="center"/>
+          </w:tcPr>
+          <w:p>
+            <w:pPr>
+              <w:jc w:val="center"/>
               <w:cnfStyle w:val="000000100000" w:firstRow="0" w:lastRow="0" w:firstColumn="0" w:lastColumn="0" w:oddVBand="0" w:evenVBand="0" w:oddHBand="1" w:evenHBand="0" w:firstRowFirstColumn="0" w:firstRowLastColumn="0" w:lastRowFirstColumn="0" w:lastRowLastColumn="0"/>
             </w:pPr>
           </w:p>
@@ -3175,12 +3385,14 @@
         <w:tc>
           <w:tcPr>
             <w:tcW w:w="1615" w:type="dxa"/>
-          </w:tcPr>
-          <w:p>
-            <w:pPr>
-              <w:cnfStyle w:val="000000100000" w:firstRow="0" w:lastRow="0" w:firstColumn="0" w:lastColumn="0" w:oddVBand="0" w:evenVBand="0" w:oddHBand="1" w:evenHBand="0" w:firstRowFirstColumn="0" w:firstRowLastColumn="0" w:lastRowFirstColumn="0" w:lastRowLastColumn="0"/>
-              <w:rPr>
-                <w:rFonts w:ascii="HCR Dotum" w:eastAsia="HCR Dotum" w:hAnsi="HCR Dotum" w:cs="HCR Dotum"/>
+            <w:vAlign w:val="center"/>
+          </w:tcPr>
+          <w:p>
+            <w:pPr>
+              <w:jc w:val="center"/>
+              <w:cnfStyle w:val="000000100000" w:firstRow="0" w:lastRow="0" w:firstColumn="0" w:lastColumn="0" w:oddVBand="0" w:evenVBand="0" w:oddHBand="1" w:evenHBand="0" w:firstRowFirstColumn="0" w:firstRowLastColumn="0" w:lastRowFirstColumn="0" w:lastRowLastColumn="0"/>
+              <w:rPr>
+                <w:rFonts w:ascii="HCR Batang LVT" w:eastAsia="HCR Batang LVT" w:hAnsi="HCR Batang LVT" w:cs="HCR Batang LVT"/>
                 <w:color w:val="FF0000"/>
                 <w:sz w:val="36"/>
                 <w:szCs w:val="36"/>
@@ -3191,9 +3403,11 @@
         <w:tc>
           <w:tcPr>
             <w:tcW w:w="1092" w:type="dxa"/>
-          </w:tcPr>
-          <w:p>
-            <w:pPr>
+            <w:vAlign w:val="center"/>
+          </w:tcPr>
+          <w:p>
+            <w:pPr>
+              <w:jc w:val="center"/>
               <w:cnfStyle w:val="000000100000" w:firstRow="0" w:lastRow="0" w:firstColumn="0" w:lastColumn="0" w:oddVBand="0" w:evenVBand="0" w:oddHBand="1" w:evenHBand="0" w:firstRowFirstColumn="0" w:firstRowLastColumn="0" w:lastRowFirstColumn="0" w:lastRowLastColumn="0"/>
               <w:rPr>
                 <w:color w:val="FF0000"/>
@@ -3204,9 +3418,11 @@
         <w:tc>
           <w:tcPr>
             <w:tcW w:w="2778" w:type="dxa"/>
-          </w:tcPr>
-          <w:p>
-            <w:pPr>
+            <w:vAlign w:val="center"/>
+          </w:tcPr>
+          <w:p>
+            <w:pPr>
+              <w:jc w:val="center"/>
               <w:cnfStyle w:val="000000100000" w:firstRow="0" w:lastRow="0" w:firstColumn="0" w:lastColumn="0" w:oddVBand="0" w:evenVBand="0" w:oddHBand="1" w:evenHBand="0" w:firstRowFirstColumn="0" w:firstRowLastColumn="0" w:lastRowFirstColumn="0" w:lastRowLastColumn="0"/>
             </w:pPr>
             <w:r>
@@ -3223,9 +3439,11 @@
           <w:tcPr>
             <w:cnfStyle w:val="001000000000" w:firstRow="0" w:lastRow="0" w:firstColumn="1" w:lastColumn="0" w:oddVBand="0" w:evenVBand="0" w:oddHBand="0" w:evenHBand="0" w:firstRowFirstColumn="0" w:firstRowLastColumn="0" w:lastRowFirstColumn="0" w:lastRowLastColumn="0"/>
             <w:tcW w:w="1183" w:type="dxa"/>
-          </w:tcPr>
-          <w:p>
-            <w:pPr>
+            <w:vAlign w:val="center"/>
+          </w:tcPr>
+          <w:p>
+            <w:pPr>
+              <w:jc w:val="center"/>
               <w:rPr>
                 <w:rFonts w:ascii="Noto Sans KR" w:eastAsia="Noto Sans KR" w:hAnsi="Noto Sans KR" w:cs="Batang"/>
               </w:rPr>
@@ -3248,9 +3466,11 @@
         <w:tc>
           <w:tcPr>
             <w:tcW w:w="1083" w:type="dxa"/>
-          </w:tcPr>
-          <w:p>
-            <w:pPr>
+            <w:vAlign w:val="center"/>
+          </w:tcPr>
+          <w:p>
+            <w:pPr>
+              <w:jc w:val="center"/>
               <w:cnfStyle w:val="000000000000" w:firstRow="0" w:lastRow="0" w:firstColumn="0" w:lastColumn="0" w:oddVBand="0" w:evenVBand="0" w:oddHBand="0" w:evenHBand="0" w:firstRowFirstColumn="0" w:firstRowLastColumn="0" w:lastRowFirstColumn="0" w:lastRowLastColumn="0"/>
               <w:rPr>
                 <w:rFonts w:ascii="Noto Sans KR" w:eastAsia="Noto Sans KR" w:hAnsi="Noto Sans KR" w:cs="Batang"/>
@@ -3261,9 +3481,11 @@
         <w:tc>
           <w:tcPr>
             <w:tcW w:w="1361" w:type="dxa"/>
-          </w:tcPr>
-          <w:p>
-            <w:pPr>
+            <w:vAlign w:val="center"/>
+          </w:tcPr>
+          <w:p>
+            <w:pPr>
+              <w:jc w:val="center"/>
               <w:cnfStyle w:val="000000000000" w:firstRow="0" w:lastRow="0" w:firstColumn="0" w:lastColumn="0" w:oddVBand="0" w:evenVBand="0" w:oddHBand="0" w:evenHBand="0" w:firstRowFirstColumn="0" w:firstRowLastColumn="0" w:lastRowFirstColumn="0" w:lastRowLastColumn="0"/>
               <w:rPr>
                 <w:rFonts w:ascii="Noto Sans KR" w:eastAsia="Noto Sans KR" w:hAnsi="Noto Sans KR" w:cs="Batang"/>
@@ -3286,19 +3508,21 @@
         <w:tc>
           <w:tcPr>
             <w:tcW w:w="1185" w:type="dxa"/>
-          </w:tcPr>
-          <w:p>
-            <w:pPr>
-              <w:cnfStyle w:val="000000000000" w:firstRow="0" w:lastRow="0" w:firstColumn="0" w:lastColumn="0" w:oddVBand="0" w:evenVBand="0" w:oddHBand="0" w:evenHBand="0" w:firstRowFirstColumn="0" w:firstRowLastColumn="0" w:lastRowFirstColumn="0" w:lastRowLastColumn="0"/>
-              <w:rPr>
-                <w:rFonts w:ascii="Noto Sans KR" w:eastAsia="Noto Sans KR" w:hAnsi="Noto Sans KR" w:cs="Batang"/>
-                <w:sz w:val="36"/>
-                <w:szCs w:val="36"/>
-              </w:rPr>
-            </w:pPr>
-            <w:r>
-              <w:rPr>
-                <w:rFonts w:ascii="Noto Sans KR" w:eastAsia="Noto Sans KR" w:hAnsi="Noto Sans KR" w:cs="Batang" w:hint="eastAsia"/>
+            <w:vAlign w:val="center"/>
+          </w:tcPr>
+          <w:p>
+            <w:pPr>
+              <w:jc w:val="center"/>
+              <w:cnfStyle w:val="000000000000" w:firstRow="0" w:lastRow="0" w:firstColumn="0" w:lastColumn="0" w:oddVBand="0" w:evenVBand="0" w:oddHBand="0" w:evenHBand="0" w:firstRowFirstColumn="0" w:firstRowLastColumn="0" w:lastRowFirstColumn="0" w:lastRowLastColumn="0"/>
+              <w:rPr>
+                <w:rFonts w:ascii="Noto Serif KR" w:eastAsia="Noto Serif KR" w:hAnsi="Noto Serif KR" w:cs="HCR Batang LVT"/>
+                <w:sz w:val="36"/>
+                <w:szCs w:val="36"/>
+              </w:rPr>
+            </w:pPr>
+            <w:r>
+              <w:rPr>
+                <w:rFonts w:ascii="Noto Serif KR" w:eastAsia="Noto Serif KR" w:hAnsi="Noto Serif KR" w:cs="HCR Batang LVT" w:hint="eastAsia"/>
                 <w:sz w:val="36"/>
                 <w:szCs w:val="36"/>
               </w:rPr>
@@ -3309,9 +3533,11 @@
         <w:tc>
           <w:tcPr>
             <w:tcW w:w="1202" w:type="dxa"/>
-          </w:tcPr>
-          <w:p>
-            <w:pPr>
+            <w:vAlign w:val="center"/>
+          </w:tcPr>
+          <w:p>
+            <w:pPr>
+              <w:jc w:val="center"/>
               <w:cnfStyle w:val="000000000000" w:firstRow="0" w:lastRow="0" w:firstColumn="0" w:lastColumn="0" w:oddVBand="0" w:evenVBand="0" w:oddHBand="0" w:evenHBand="0" w:firstRowFirstColumn="0" w:firstRowLastColumn="0" w:lastRowFirstColumn="0" w:lastRowLastColumn="0"/>
               <w:rPr>
                 <w:rFonts w:ascii="Noto Sans KR" w:eastAsia="Noto Sans KR" w:hAnsi="Noto Sans KR" w:cs="Batang"/>
@@ -3328,9 +3554,11 @@
         <w:tc>
           <w:tcPr>
             <w:tcW w:w="1228" w:type="dxa"/>
-          </w:tcPr>
-          <w:p>
-            <w:pPr>
+            <w:vAlign w:val="center"/>
+          </w:tcPr>
+          <w:p>
+            <w:pPr>
+              <w:jc w:val="center"/>
               <w:cnfStyle w:val="000000000000" w:firstRow="0" w:lastRow="0" w:firstColumn="0" w:lastColumn="0" w:oddVBand="0" w:evenVBand="0" w:oddHBand="0" w:evenHBand="0" w:firstRowFirstColumn="0" w:firstRowLastColumn="0" w:lastRowFirstColumn="0" w:lastRowLastColumn="0"/>
               <w:rPr>
                 <w:rFonts w:ascii="JejuMyeongjoOTF" w:eastAsia="JejuMyeongjoOTF" w:hAnsi="JejuMyeongjoOTF" w:cs="Batang"/>
@@ -3352,9 +3580,11 @@
           <w:tcPr>
             <w:tcW w:w="1203" w:type="dxa"/>
             <w:gridSpan w:val="2"/>
-          </w:tcPr>
-          <w:p>
-            <w:pPr>
+            <w:vAlign w:val="center"/>
+          </w:tcPr>
+          <w:p>
+            <w:pPr>
+              <w:jc w:val="center"/>
               <w:cnfStyle w:val="000000000000" w:firstRow="0" w:lastRow="0" w:firstColumn="0" w:lastColumn="0" w:oddVBand="0" w:evenVBand="0" w:oddHBand="0" w:evenHBand="0" w:firstRowFirstColumn="0" w:firstRowLastColumn="0" w:lastRowFirstColumn="0" w:lastRowLastColumn="0"/>
               <w:rPr>
                 <w:rFonts w:ascii="Noto Sans KR" w:eastAsia="Noto Sans KR" w:hAnsi="Noto Sans KR" w:cs="Batang"/>
@@ -3368,19 +3598,21 @@
         <w:tc>
           <w:tcPr>
             <w:tcW w:w="1615" w:type="dxa"/>
-          </w:tcPr>
-          <w:p>
-            <w:pPr>
-              <w:cnfStyle w:val="000000000000" w:firstRow="0" w:lastRow="0" w:firstColumn="0" w:lastColumn="0" w:oddVBand="0" w:evenVBand="0" w:oddHBand="0" w:evenHBand="0" w:firstRowFirstColumn="0" w:firstRowLastColumn="0" w:lastRowFirstColumn="0" w:lastRowLastColumn="0"/>
-              <w:rPr>
-                <w:rFonts w:ascii="HCR Dotum" w:eastAsia="HCR Dotum" w:hAnsi="HCR Dotum" w:cs="HCR Dotum"/>
-                <w:sz w:val="36"/>
-                <w:szCs w:val="36"/>
-              </w:rPr>
-            </w:pPr>
-            <w:r>
-              <w:rPr>
-                <w:rFonts w:ascii="HCR Dotum" w:eastAsia="HCR Dotum" w:hAnsi="HCR Dotum" w:cs="HCR Dotum"/>
+            <w:vAlign w:val="center"/>
+          </w:tcPr>
+          <w:p>
+            <w:pPr>
+              <w:jc w:val="center"/>
+              <w:cnfStyle w:val="000000000000" w:firstRow="0" w:lastRow="0" w:firstColumn="0" w:lastColumn="0" w:oddVBand="0" w:evenVBand="0" w:oddHBand="0" w:evenHBand="0" w:firstRowFirstColumn="0" w:firstRowLastColumn="0" w:lastRowFirstColumn="0" w:lastRowLastColumn="0"/>
+              <w:rPr>
+                <w:rFonts w:ascii="HCR Batang LVT" w:eastAsia="HCR Batang LVT" w:hAnsi="HCR Batang LVT" w:cs="HCR Batang LVT"/>
+                <w:sz w:val="36"/>
+                <w:szCs w:val="36"/>
+              </w:rPr>
+            </w:pPr>
+            <w:r>
+              <w:rPr>
+                <w:rFonts w:ascii="HCR Batang LVT" w:eastAsia="HCR Batang LVT" w:hAnsi="HCR Batang LVT" w:cs="HCR Batang LVT"/>
                 <w:sz w:val="36"/>
                 <w:szCs w:val="36"/>
               </w:rPr>
@@ -3391,9 +3623,11 @@
         <w:tc>
           <w:tcPr>
             <w:tcW w:w="1092" w:type="dxa"/>
-          </w:tcPr>
-          <w:p>
-            <w:pPr>
+            <w:vAlign w:val="center"/>
+          </w:tcPr>
+          <w:p>
+            <w:pPr>
+              <w:jc w:val="center"/>
               <w:cnfStyle w:val="000000000000" w:firstRow="0" w:lastRow="0" w:firstColumn="0" w:lastColumn="0" w:oddVBand="0" w:evenVBand="0" w:oddHBand="0" w:evenHBand="0" w:firstRowFirstColumn="0" w:firstRowLastColumn="0" w:lastRowFirstColumn="0" w:lastRowLastColumn="0"/>
             </w:pPr>
             <w:r>
@@ -3404,16 +3638,15 @@
         <w:tc>
           <w:tcPr>
             <w:tcW w:w="2778" w:type="dxa"/>
-          </w:tcPr>
-          <w:p>
-            <w:pPr>
-              <w:cnfStyle w:val="000000000000" w:firstRow="0" w:lastRow="0" w:firstColumn="0" w:lastColumn="0" w:oddVBand="0" w:evenVBand="0" w:oddHBand="0" w:evenHBand="0" w:firstRowFirstColumn="0" w:firstRowLastColumn="0" w:lastRowFirstColumn="0" w:lastRowLastColumn="0"/>
-            </w:pPr>
-            <w:r>
-              <w:t>Alternative glyphs between fonts for 110</w:t>
-            </w:r>
-            <w:r>
-              <w:t>C</w:t>
+            <w:vAlign w:val="center"/>
+          </w:tcPr>
+          <w:p>
+            <w:pPr>
+              <w:jc w:val="center"/>
+              <w:cnfStyle w:val="000000000000" w:firstRow="0" w:lastRow="0" w:firstColumn="0" w:lastColumn="0" w:oddVBand="0" w:evenVBand="0" w:oddHBand="0" w:evenHBand="0" w:firstRowFirstColumn="0" w:firstRowLastColumn="0" w:lastRowFirstColumn="0" w:lastRowLastColumn="0"/>
+            </w:pPr>
+            <w:r>
+              <w:t>Alternative glyphs between fonts for 110C</w:t>
             </w:r>
           </w:p>
         </w:tc>
@@ -3426,9 +3659,11 @@
           <w:tcPr>
             <w:cnfStyle w:val="001000000000" w:firstRow="0" w:lastRow="0" w:firstColumn="1" w:lastColumn="0" w:oddVBand="0" w:evenVBand="0" w:oddHBand="0" w:evenHBand="0" w:firstRowFirstColumn="0" w:firstRowLastColumn="0" w:lastRowFirstColumn="0" w:lastRowLastColumn="0"/>
             <w:tcW w:w="1183" w:type="dxa"/>
-          </w:tcPr>
-          <w:p>
-            <w:pPr>
+            <w:vAlign w:val="center"/>
+          </w:tcPr>
+          <w:p>
+            <w:pPr>
+              <w:jc w:val="center"/>
               <w:rPr>
                 <w:rFonts w:ascii="Noto Sans KR" w:eastAsia="Noto Sans KR" w:hAnsi="Noto Sans KR" w:cs="Batang"/>
               </w:rPr>
@@ -3450,9 +3685,11 @@
         <w:tc>
           <w:tcPr>
             <w:tcW w:w="1083" w:type="dxa"/>
-          </w:tcPr>
-          <w:p>
-            <w:pPr>
+            <w:vAlign w:val="center"/>
+          </w:tcPr>
+          <w:p>
+            <w:pPr>
+              <w:jc w:val="center"/>
               <w:cnfStyle w:val="000000100000" w:firstRow="0" w:lastRow="0" w:firstColumn="0" w:lastColumn="0" w:oddVBand="0" w:evenVBand="0" w:oddHBand="1" w:evenHBand="0" w:firstRowFirstColumn="0" w:firstRowLastColumn="0" w:lastRowFirstColumn="0" w:lastRowLastColumn="0"/>
               <w:rPr>
                 <w:rFonts w:ascii="Noto Sans KR" w:eastAsia="Noto Sans KR" w:hAnsi="Noto Sans KR" w:cs="Batang"/>
@@ -3463,9 +3700,11 @@
         <w:tc>
           <w:tcPr>
             <w:tcW w:w="1361" w:type="dxa"/>
-          </w:tcPr>
-          <w:p>
-            <w:pPr>
+            <w:vAlign w:val="center"/>
+          </w:tcPr>
+          <w:p>
+            <w:pPr>
+              <w:jc w:val="center"/>
               <w:cnfStyle w:val="000000100000" w:firstRow="0" w:lastRow="0" w:firstColumn="0" w:lastColumn="0" w:oddVBand="0" w:evenVBand="0" w:oddHBand="1" w:evenHBand="0" w:firstRowFirstColumn="0" w:firstRowLastColumn="0" w:lastRowFirstColumn="0" w:lastRowLastColumn="0"/>
               <w:rPr>
                 <w:rFonts w:ascii="Noto Sans KR" w:eastAsia="Noto Sans KR" w:hAnsi="Noto Sans KR" w:cs="Batang"/>
@@ -3488,12 +3727,14 @@
         <w:tc>
           <w:tcPr>
             <w:tcW w:w="1185" w:type="dxa"/>
-          </w:tcPr>
-          <w:p>
-            <w:pPr>
-              <w:cnfStyle w:val="000000100000" w:firstRow="0" w:lastRow="0" w:firstColumn="0" w:lastColumn="0" w:oddVBand="0" w:evenVBand="0" w:oddHBand="1" w:evenHBand="0" w:firstRowFirstColumn="0" w:firstRowLastColumn="0" w:lastRowFirstColumn="0" w:lastRowLastColumn="0"/>
-              <w:rPr>
-                <w:rFonts w:ascii="Noto Sans KR" w:eastAsia="Noto Sans KR" w:hAnsi="Noto Sans KR" w:cs="Batang"/>
+            <w:vAlign w:val="center"/>
+          </w:tcPr>
+          <w:p>
+            <w:pPr>
+              <w:jc w:val="center"/>
+              <w:cnfStyle w:val="000000100000" w:firstRow="0" w:lastRow="0" w:firstColumn="0" w:lastColumn="0" w:oddVBand="0" w:evenVBand="0" w:oddHBand="1" w:evenHBand="0" w:firstRowFirstColumn="0" w:firstRowLastColumn="0" w:lastRowFirstColumn="0" w:lastRowLastColumn="0"/>
+              <w:rPr>
+                <w:rFonts w:ascii="Noto Serif KR" w:eastAsia="Noto Serif KR" w:hAnsi="Noto Serif KR" w:cs="HCR Batang LVT"/>
                 <w:sz w:val="36"/>
                 <w:szCs w:val="36"/>
               </w:rPr>
@@ -3503,9 +3744,11 @@
         <w:tc>
           <w:tcPr>
             <w:tcW w:w="1202" w:type="dxa"/>
-          </w:tcPr>
-          <w:p>
-            <w:pPr>
+            <w:vAlign w:val="center"/>
+          </w:tcPr>
+          <w:p>
+            <w:pPr>
+              <w:jc w:val="center"/>
               <w:cnfStyle w:val="000000100000" w:firstRow="0" w:lastRow="0" w:firstColumn="0" w:lastColumn="0" w:oddVBand="0" w:evenVBand="0" w:oddHBand="1" w:evenHBand="0" w:firstRowFirstColumn="0" w:firstRowLastColumn="0" w:lastRowFirstColumn="0" w:lastRowLastColumn="0"/>
               <w:rPr>
                 <w:rFonts w:ascii="Noto Sans KR" w:eastAsia="Noto Sans KR" w:hAnsi="Noto Sans KR" w:cs="Batang"/>
@@ -3516,9 +3759,11 @@
         <w:tc>
           <w:tcPr>
             <w:tcW w:w="1228" w:type="dxa"/>
-          </w:tcPr>
-          <w:p>
-            <w:pPr>
+            <w:vAlign w:val="center"/>
+          </w:tcPr>
+          <w:p>
+            <w:pPr>
+              <w:jc w:val="center"/>
               <w:cnfStyle w:val="000000100000" w:firstRow="0" w:lastRow="0" w:firstColumn="0" w:lastColumn="0" w:oddVBand="0" w:evenVBand="0" w:oddHBand="1" w:evenHBand="0" w:firstRowFirstColumn="0" w:firstRowLastColumn="0" w:lastRowFirstColumn="0" w:lastRowLastColumn="0"/>
               <w:rPr>
                 <w:rFonts w:ascii="JejuMyeongjoOTF" w:eastAsia="JejuMyeongjoOTF" w:hAnsi="JejuMyeongjoOTF"/>
@@ -3532,9 +3777,11 @@
           <w:tcPr>
             <w:tcW w:w="1203" w:type="dxa"/>
             <w:gridSpan w:val="2"/>
-          </w:tcPr>
-          <w:p>
-            <w:pPr>
+            <w:vAlign w:val="center"/>
+          </w:tcPr>
+          <w:p>
+            <w:pPr>
+              <w:jc w:val="center"/>
               <w:cnfStyle w:val="000000100000" w:firstRow="0" w:lastRow="0" w:firstColumn="0" w:lastColumn="0" w:oddVBand="0" w:evenVBand="0" w:oddHBand="1" w:evenHBand="0" w:firstRowFirstColumn="0" w:firstRowLastColumn="0" w:lastRowFirstColumn="0" w:lastRowLastColumn="0"/>
             </w:pPr>
           </w:p>
@@ -3542,12 +3789,14 @@
         <w:tc>
           <w:tcPr>
             <w:tcW w:w="1615" w:type="dxa"/>
-          </w:tcPr>
-          <w:p>
-            <w:pPr>
-              <w:cnfStyle w:val="000000100000" w:firstRow="0" w:lastRow="0" w:firstColumn="0" w:lastColumn="0" w:oddVBand="0" w:evenVBand="0" w:oddHBand="1" w:evenHBand="0" w:firstRowFirstColumn="0" w:firstRowLastColumn="0" w:lastRowFirstColumn="0" w:lastRowLastColumn="0"/>
-              <w:rPr>
-                <w:rFonts w:ascii="HCR Dotum" w:eastAsia="HCR Dotum" w:hAnsi="HCR Dotum" w:cs="HCR Dotum"/>
+            <w:vAlign w:val="center"/>
+          </w:tcPr>
+          <w:p>
+            <w:pPr>
+              <w:jc w:val="center"/>
+              <w:cnfStyle w:val="000000100000" w:firstRow="0" w:lastRow="0" w:firstColumn="0" w:lastColumn="0" w:oddVBand="0" w:evenVBand="0" w:oddHBand="1" w:evenHBand="0" w:firstRowFirstColumn="0" w:firstRowLastColumn="0" w:lastRowFirstColumn="0" w:lastRowLastColumn="0"/>
+              <w:rPr>
+                <w:rFonts w:ascii="HCR Batang LVT" w:eastAsia="HCR Batang LVT" w:hAnsi="HCR Batang LVT" w:cs="HCR Batang LVT"/>
                 <w:color w:val="FF0000"/>
                 <w:sz w:val="36"/>
                 <w:szCs w:val="36"/>
@@ -3558,9 +3807,11 @@
         <w:tc>
           <w:tcPr>
             <w:tcW w:w="1092" w:type="dxa"/>
-          </w:tcPr>
-          <w:p>
-            <w:pPr>
+            <w:vAlign w:val="center"/>
+          </w:tcPr>
+          <w:p>
+            <w:pPr>
+              <w:jc w:val="center"/>
               <w:cnfStyle w:val="000000100000" w:firstRow="0" w:lastRow="0" w:firstColumn="0" w:lastColumn="0" w:oddVBand="0" w:evenVBand="0" w:oddHBand="1" w:evenHBand="0" w:firstRowFirstColumn="0" w:firstRowLastColumn="0" w:lastRowFirstColumn="0" w:lastRowLastColumn="0"/>
               <w:rPr>
                 <w:color w:val="FF0000"/>
@@ -3571,9 +3822,11 @@
         <w:tc>
           <w:tcPr>
             <w:tcW w:w="2778" w:type="dxa"/>
-          </w:tcPr>
-          <w:p>
-            <w:pPr>
+            <w:vAlign w:val="center"/>
+          </w:tcPr>
+          <w:p>
+            <w:pPr>
+              <w:jc w:val="center"/>
               <w:cnfStyle w:val="000000100000" w:firstRow="0" w:lastRow="0" w:firstColumn="0" w:lastColumn="0" w:oddVBand="0" w:evenVBand="0" w:oddHBand="1" w:evenHBand="0" w:firstRowFirstColumn="0" w:firstRowLastColumn="0" w:lastRowFirstColumn="0" w:lastRowLastColumn="0"/>
             </w:pPr>
             <w:r>
@@ -3590,9 +3843,11 @@
           <w:tcPr>
             <w:cnfStyle w:val="001000000000" w:firstRow="0" w:lastRow="0" w:firstColumn="1" w:lastColumn="0" w:oddVBand="0" w:evenVBand="0" w:oddHBand="0" w:evenHBand="0" w:firstRowFirstColumn="0" w:firstRowLastColumn="0" w:lastRowFirstColumn="0" w:lastRowLastColumn="0"/>
             <w:tcW w:w="1183" w:type="dxa"/>
-          </w:tcPr>
-          <w:p>
-            <w:pPr>
+            <w:vAlign w:val="center"/>
+          </w:tcPr>
+          <w:p>
+            <w:pPr>
+              <w:jc w:val="center"/>
               <w:rPr>
                 <w:rFonts w:ascii="Noto Sans KR" w:eastAsia="Noto Sans KR" w:hAnsi="Noto Sans KR" w:cs="Batang"/>
               </w:rPr>
@@ -3614,9 +3869,11 @@
         <w:tc>
           <w:tcPr>
             <w:tcW w:w="1083" w:type="dxa"/>
-          </w:tcPr>
-          <w:p>
-            <w:pPr>
+            <w:vAlign w:val="center"/>
+          </w:tcPr>
+          <w:p>
+            <w:pPr>
+              <w:jc w:val="center"/>
               <w:cnfStyle w:val="000000000000" w:firstRow="0" w:lastRow="0" w:firstColumn="0" w:lastColumn="0" w:oddVBand="0" w:evenVBand="0" w:oddHBand="0" w:evenHBand="0" w:firstRowFirstColumn="0" w:firstRowLastColumn="0" w:lastRowFirstColumn="0" w:lastRowLastColumn="0"/>
               <w:rPr>
                 <w:rFonts w:ascii="Noto Sans KR" w:eastAsia="Noto Sans KR" w:hAnsi="Noto Sans KR" w:cs="Batang"/>
@@ -3627,9 +3884,11 @@
         <w:tc>
           <w:tcPr>
             <w:tcW w:w="1361" w:type="dxa"/>
-          </w:tcPr>
-          <w:p>
-            <w:pPr>
+            <w:vAlign w:val="center"/>
+          </w:tcPr>
+          <w:p>
+            <w:pPr>
+              <w:jc w:val="center"/>
               <w:cnfStyle w:val="000000000000" w:firstRow="0" w:lastRow="0" w:firstColumn="0" w:lastColumn="0" w:oddVBand="0" w:evenVBand="0" w:oddHBand="0" w:evenHBand="0" w:firstRowFirstColumn="0" w:firstRowLastColumn="0" w:lastRowFirstColumn="0" w:lastRowLastColumn="0"/>
               <w:rPr>
                 <w:rFonts w:ascii="Noto Sans KR" w:eastAsia="Noto Sans KR" w:hAnsi="Noto Sans KR" w:cs="Batang"/>
@@ -3652,19 +3911,21 @@
         <w:tc>
           <w:tcPr>
             <w:tcW w:w="1185" w:type="dxa"/>
-          </w:tcPr>
-          <w:p>
-            <w:pPr>
-              <w:cnfStyle w:val="000000000000" w:firstRow="0" w:lastRow="0" w:firstColumn="0" w:lastColumn="0" w:oddVBand="0" w:evenVBand="0" w:oddHBand="0" w:evenHBand="0" w:firstRowFirstColumn="0" w:firstRowLastColumn="0" w:lastRowFirstColumn="0" w:lastRowLastColumn="0"/>
-              <w:rPr>
-                <w:rFonts w:ascii="Noto Sans KR" w:eastAsia="Noto Sans KR" w:hAnsi="Noto Sans KR" w:cs="Batang"/>
-                <w:sz w:val="36"/>
-                <w:szCs w:val="36"/>
-              </w:rPr>
-            </w:pPr>
-            <w:r>
-              <w:rPr>
-                <w:rFonts w:ascii="Noto Sans KR" w:eastAsia="Noto Sans KR" w:hAnsi="Noto Sans KR" w:cs="Batang" w:hint="eastAsia"/>
+            <w:vAlign w:val="center"/>
+          </w:tcPr>
+          <w:p>
+            <w:pPr>
+              <w:jc w:val="center"/>
+              <w:cnfStyle w:val="000000000000" w:firstRow="0" w:lastRow="0" w:firstColumn="0" w:lastColumn="0" w:oddVBand="0" w:evenVBand="0" w:oddHBand="0" w:evenHBand="0" w:firstRowFirstColumn="0" w:firstRowLastColumn="0" w:lastRowFirstColumn="0" w:lastRowLastColumn="0"/>
+              <w:rPr>
+                <w:rFonts w:ascii="Noto Serif KR" w:eastAsia="Noto Serif KR" w:hAnsi="Noto Serif KR" w:cs="HCR Batang LVT"/>
+                <w:sz w:val="36"/>
+                <w:szCs w:val="36"/>
+              </w:rPr>
+            </w:pPr>
+            <w:r>
+              <w:rPr>
+                <w:rFonts w:ascii="Noto Serif KR" w:eastAsia="Noto Serif KR" w:hAnsi="Noto Serif KR" w:cs="HCR Batang LVT" w:hint="eastAsia"/>
                 <w:sz w:val="36"/>
                 <w:szCs w:val="36"/>
               </w:rPr>
@@ -3675,9 +3936,11 @@
         <w:tc>
           <w:tcPr>
             <w:tcW w:w="1202" w:type="dxa"/>
-          </w:tcPr>
-          <w:p>
-            <w:pPr>
+            <w:vAlign w:val="center"/>
+          </w:tcPr>
+          <w:p>
+            <w:pPr>
+              <w:jc w:val="center"/>
               <w:cnfStyle w:val="000000000000" w:firstRow="0" w:lastRow="0" w:firstColumn="0" w:lastColumn="0" w:oddVBand="0" w:evenVBand="0" w:oddHBand="0" w:evenHBand="0" w:firstRowFirstColumn="0" w:firstRowLastColumn="0" w:lastRowFirstColumn="0" w:lastRowLastColumn="0"/>
               <w:rPr>
                 <w:rFonts w:ascii="Noto Sans KR" w:eastAsia="Noto Sans KR" w:hAnsi="Noto Sans KR" w:cs="Batang"/>
@@ -3694,9 +3957,11 @@
         <w:tc>
           <w:tcPr>
             <w:tcW w:w="1228" w:type="dxa"/>
-          </w:tcPr>
-          <w:p>
-            <w:pPr>
+            <w:vAlign w:val="center"/>
+          </w:tcPr>
+          <w:p>
+            <w:pPr>
+              <w:jc w:val="center"/>
               <w:cnfStyle w:val="000000000000" w:firstRow="0" w:lastRow="0" w:firstColumn="0" w:lastColumn="0" w:oddVBand="0" w:evenVBand="0" w:oddHBand="0" w:evenHBand="0" w:firstRowFirstColumn="0" w:firstRowLastColumn="0" w:lastRowFirstColumn="0" w:lastRowLastColumn="0"/>
               <w:rPr>
                 <w:rFonts w:ascii="JejuMyeongjoOTF" w:eastAsia="JejuMyeongjoOTF" w:hAnsi="JejuMyeongjoOTF" w:cs="Batang"/>
@@ -3718,9 +3983,11 @@
           <w:tcPr>
             <w:tcW w:w="1203" w:type="dxa"/>
             <w:gridSpan w:val="2"/>
-          </w:tcPr>
-          <w:p>
-            <w:pPr>
+            <w:vAlign w:val="center"/>
+          </w:tcPr>
+          <w:p>
+            <w:pPr>
+              <w:jc w:val="center"/>
               <w:cnfStyle w:val="000000000000" w:firstRow="0" w:lastRow="0" w:firstColumn="0" w:lastColumn="0" w:oddVBand="0" w:evenVBand="0" w:oddHBand="0" w:evenHBand="0" w:firstRowFirstColumn="0" w:firstRowLastColumn="0" w:lastRowFirstColumn="0" w:lastRowLastColumn="0"/>
               <w:rPr>
                 <w:rFonts w:ascii="Noto Sans KR" w:eastAsia="Noto Sans KR" w:hAnsi="Noto Sans KR" w:cs="Batang"/>
@@ -3734,19 +4001,21 @@
         <w:tc>
           <w:tcPr>
             <w:tcW w:w="1615" w:type="dxa"/>
-          </w:tcPr>
-          <w:p>
-            <w:pPr>
-              <w:cnfStyle w:val="000000000000" w:firstRow="0" w:lastRow="0" w:firstColumn="0" w:lastColumn="0" w:oddVBand="0" w:evenVBand="0" w:oddHBand="0" w:evenHBand="0" w:firstRowFirstColumn="0" w:firstRowLastColumn="0" w:lastRowFirstColumn="0" w:lastRowLastColumn="0"/>
-              <w:rPr>
-                <w:rFonts w:ascii="HCR Dotum" w:eastAsia="HCR Dotum" w:hAnsi="HCR Dotum" w:cs="HCR Dotum"/>
-                <w:sz w:val="36"/>
-                <w:szCs w:val="36"/>
-              </w:rPr>
-            </w:pPr>
-            <w:r>
-              <w:rPr>
-                <w:rFonts w:ascii="HCR Dotum" w:eastAsia="HCR Dotum" w:hAnsi="HCR Dotum" w:cs="HCR Dotum"/>
+            <w:vAlign w:val="center"/>
+          </w:tcPr>
+          <w:p>
+            <w:pPr>
+              <w:jc w:val="center"/>
+              <w:cnfStyle w:val="000000000000" w:firstRow="0" w:lastRow="0" w:firstColumn="0" w:lastColumn="0" w:oddVBand="0" w:evenVBand="0" w:oddHBand="0" w:evenHBand="0" w:firstRowFirstColumn="0" w:firstRowLastColumn="0" w:lastRowFirstColumn="0" w:lastRowLastColumn="0"/>
+              <w:rPr>
+                <w:rFonts w:ascii="HCR Batang LVT" w:eastAsia="HCR Batang LVT" w:hAnsi="HCR Batang LVT" w:cs="HCR Batang LVT"/>
+                <w:sz w:val="36"/>
+                <w:szCs w:val="36"/>
+              </w:rPr>
+            </w:pPr>
+            <w:r>
+              <w:rPr>
+                <w:rFonts w:ascii="HCR Batang LVT" w:eastAsia="HCR Batang LVT" w:hAnsi="HCR Batang LVT" w:cs="HCR Batang LVT"/>
                 <w:sz w:val="36"/>
                 <w:szCs w:val="36"/>
               </w:rPr>
@@ -3757,9 +4026,11 @@
         <w:tc>
           <w:tcPr>
             <w:tcW w:w="1092" w:type="dxa"/>
-          </w:tcPr>
-          <w:p>
-            <w:pPr>
+            <w:vAlign w:val="center"/>
+          </w:tcPr>
+          <w:p>
+            <w:pPr>
+              <w:jc w:val="center"/>
               <w:cnfStyle w:val="000000000000" w:firstRow="0" w:lastRow="0" w:firstColumn="0" w:lastColumn="0" w:oddVBand="0" w:evenVBand="0" w:oddHBand="0" w:evenHBand="0" w:firstRowFirstColumn="0" w:firstRowLastColumn="0" w:lastRowFirstColumn="0" w:lastRowLastColumn="0"/>
             </w:pPr>
             <w:r>
@@ -3770,9 +4041,11 @@
         <w:tc>
           <w:tcPr>
             <w:tcW w:w="2778" w:type="dxa"/>
-          </w:tcPr>
-          <w:p>
-            <w:pPr>
+            <w:vAlign w:val="center"/>
+          </w:tcPr>
+          <w:p>
+            <w:pPr>
+              <w:jc w:val="center"/>
               <w:cnfStyle w:val="000000000000" w:firstRow="0" w:lastRow="0" w:firstColumn="0" w:lastColumn="0" w:oddVBand="0" w:evenVBand="0" w:oddHBand="0" w:evenHBand="0" w:firstRowFirstColumn="0" w:firstRowLastColumn="0" w:lastRowFirstColumn="0" w:lastRowLastColumn="0"/>
             </w:pPr>
             <w:r>
@@ -3789,9 +4062,11 @@
           <w:tcPr>
             <w:cnfStyle w:val="001000000000" w:firstRow="0" w:lastRow="0" w:firstColumn="1" w:lastColumn="0" w:oddVBand="0" w:evenVBand="0" w:oddHBand="0" w:evenHBand="0" w:firstRowFirstColumn="0" w:firstRowLastColumn="0" w:lastRowFirstColumn="0" w:lastRowLastColumn="0"/>
             <w:tcW w:w="1183" w:type="dxa"/>
-          </w:tcPr>
-          <w:p>
-            <w:pPr>
+            <w:vAlign w:val="center"/>
+          </w:tcPr>
+          <w:p>
+            <w:pPr>
+              <w:jc w:val="center"/>
               <w:rPr>
                 <w:rFonts w:ascii="Noto Sans KR" w:eastAsia="Noto Sans KR" w:hAnsi="Noto Sans KR" w:cs="Batang"/>
               </w:rPr>
@@ -3813,9 +4088,11 @@
         <w:tc>
           <w:tcPr>
             <w:tcW w:w="1083" w:type="dxa"/>
-          </w:tcPr>
-          <w:p>
-            <w:pPr>
+            <w:vAlign w:val="center"/>
+          </w:tcPr>
+          <w:p>
+            <w:pPr>
+              <w:jc w:val="center"/>
               <w:cnfStyle w:val="000000100000" w:firstRow="0" w:lastRow="0" w:firstColumn="0" w:lastColumn="0" w:oddVBand="0" w:evenVBand="0" w:oddHBand="1" w:evenHBand="0" w:firstRowFirstColumn="0" w:firstRowLastColumn="0" w:lastRowFirstColumn="0" w:lastRowLastColumn="0"/>
               <w:rPr>
                 <w:rFonts w:ascii="Noto Sans KR" w:eastAsia="Noto Sans KR" w:hAnsi="Noto Sans KR" w:cs="Batang"/>
@@ -3826,9 +4103,11 @@
         <w:tc>
           <w:tcPr>
             <w:tcW w:w="1361" w:type="dxa"/>
-          </w:tcPr>
-          <w:p>
-            <w:pPr>
+            <w:vAlign w:val="center"/>
+          </w:tcPr>
+          <w:p>
+            <w:pPr>
+              <w:jc w:val="center"/>
               <w:cnfStyle w:val="000000100000" w:firstRow="0" w:lastRow="0" w:firstColumn="0" w:lastColumn="0" w:oddVBand="0" w:evenVBand="0" w:oddHBand="1" w:evenHBand="0" w:firstRowFirstColumn="0" w:firstRowLastColumn="0" w:lastRowFirstColumn="0" w:lastRowLastColumn="0"/>
               <w:rPr>
                 <w:rFonts w:ascii="Noto Sans KR" w:eastAsia="Noto Sans KR" w:hAnsi="Noto Sans KR" w:cs="Batang"/>
@@ -3851,12 +4130,14 @@
         <w:tc>
           <w:tcPr>
             <w:tcW w:w="1185" w:type="dxa"/>
-          </w:tcPr>
-          <w:p>
-            <w:pPr>
-              <w:cnfStyle w:val="000000100000" w:firstRow="0" w:lastRow="0" w:firstColumn="0" w:lastColumn="0" w:oddVBand="0" w:evenVBand="0" w:oddHBand="1" w:evenHBand="0" w:firstRowFirstColumn="0" w:firstRowLastColumn="0" w:lastRowFirstColumn="0" w:lastRowLastColumn="0"/>
-              <w:rPr>
-                <w:rFonts w:ascii="Noto Sans KR" w:eastAsia="Noto Sans KR" w:hAnsi="Noto Sans KR" w:cs="Batang"/>
+            <w:vAlign w:val="center"/>
+          </w:tcPr>
+          <w:p>
+            <w:pPr>
+              <w:jc w:val="center"/>
+              <w:cnfStyle w:val="000000100000" w:firstRow="0" w:lastRow="0" w:firstColumn="0" w:lastColumn="0" w:oddVBand="0" w:evenVBand="0" w:oddHBand="1" w:evenHBand="0" w:firstRowFirstColumn="0" w:firstRowLastColumn="0" w:lastRowFirstColumn="0" w:lastRowLastColumn="0"/>
+              <w:rPr>
+                <w:rFonts w:ascii="Noto Serif KR" w:eastAsia="Noto Serif KR" w:hAnsi="Noto Serif KR" w:cs="HCR Batang LVT"/>
                 <w:sz w:val="36"/>
                 <w:szCs w:val="36"/>
               </w:rPr>
@@ -3866,9 +4147,11 @@
         <w:tc>
           <w:tcPr>
             <w:tcW w:w="1202" w:type="dxa"/>
-          </w:tcPr>
-          <w:p>
-            <w:pPr>
+            <w:vAlign w:val="center"/>
+          </w:tcPr>
+          <w:p>
+            <w:pPr>
+              <w:jc w:val="center"/>
               <w:cnfStyle w:val="000000100000" w:firstRow="0" w:lastRow="0" w:firstColumn="0" w:lastColumn="0" w:oddVBand="0" w:evenVBand="0" w:oddHBand="1" w:evenHBand="0" w:firstRowFirstColumn="0" w:firstRowLastColumn="0" w:lastRowFirstColumn="0" w:lastRowLastColumn="0"/>
               <w:rPr>
                 <w:rFonts w:ascii="Noto Sans KR" w:eastAsia="Noto Sans KR" w:hAnsi="Noto Sans KR" w:cs="Batang"/>
@@ -3879,9 +4162,11 @@
         <w:tc>
           <w:tcPr>
             <w:tcW w:w="1228" w:type="dxa"/>
-          </w:tcPr>
-          <w:p>
-            <w:pPr>
+            <w:vAlign w:val="center"/>
+          </w:tcPr>
+          <w:p>
+            <w:pPr>
+              <w:jc w:val="center"/>
               <w:cnfStyle w:val="000000100000" w:firstRow="0" w:lastRow="0" w:firstColumn="0" w:lastColumn="0" w:oddVBand="0" w:evenVBand="0" w:oddHBand="1" w:evenHBand="0" w:firstRowFirstColumn="0" w:firstRowLastColumn="0" w:lastRowFirstColumn="0" w:lastRowLastColumn="0"/>
               <w:rPr>
                 <w:rFonts w:ascii="JejuMyeongjoOTF" w:eastAsia="JejuMyeongjoOTF" w:hAnsi="JejuMyeongjoOTF"/>
@@ -3895,9 +4180,11 @@
           <w:tcPr>
             <w:tcW w:w="1203" w:type="dxa"/>
             <w:gridSpan w:val="2"/>
-          </w:tcPr>
-          <w:p>
-            <w:pPr>
+            <w:vAlign w:val="center"/>
+          </w:tcPr>
+          <w:p>
+            <w:pPr>
+              <w:jc w:val="center"/>
               <w:cnfStyle w:val="000000100000" w:firstRow="0" w:lastRow="0" w:firstColumn="0" w:lastColumn="0" w:oddVBand="0" w:evenVBand="0" w:oddHBand="1" w:evenHBand="0" w:firstRowFirstColumn="0" w:firstRowLastColumn="0" w:lastRowFirstColumn="0" w:lastRowLastColumn="0"/>
             </w:pPr>
           </w:p>
@@ -3905,12 +4192,14 @@
         <w:tc>
           <w:tcPr>
             <w:tcW w:w="1615" w:type="dxa"/>
-          </w:tcPr>
-          <w:p>
-            <w:pPr>
-              <w:cnfStyle w:val="000000100000" w:firstRow="0" w:lastRow="0" w:firstColumn="0" w:lastColumn="0" w:oddVBand="0" w:evenVBand="0" w:oddHBand="1" w:evenHBand="0" w:firstRowFirstColumn="0" w:firstRowLastColumn="0" w:lastRowFirstColumn="0" w:lastRowLastColumn="0"/>
-              <w:rPr>
-                <w:rFonts w:ascii="HCR Dotum" w:eastAsia="HCR Dotum" w:hAnsi="HCR Dotum" w:cs="HCR Dotum"/>
+            <w:vAlign w:val="center"/>
+          </w:tcPr>
+          <w:p>
+            <w:pPr>
+              <w:jc w:val="center"/>
+              <w:cnfStyle w:val="000000100000" w:firstRow="0" w:lastRow="0" w:firstColumn="0" w:lastColumn="0" w:oddVBand="0" w:evenVBand="0" w:oddHBand="1" w:evenHBand="0" w:firstRowFirstColumn="0" w:firstRowLastColumn="0" w:lastRowFirstColumn="0" w:lastRowLastColumn="0"/>
+              <w:rPr>
+                <w:rFonts w:ascii="HCR Batang LVT" w:eastAsia="HCR Batang LVT" w:hAnsi="HCR Batang LVT" w:cs="HCR Batang LVT"/>
                 <w:color w:val="FF0000"/>
                 <w:sz w:val="36"/>
                 <w:szCs w:val="36"/>
@@ -3921,9 +4210,11 @@
         <w:tc>
           <w:tcPr>
             <w:tcW w:w="1092" w:type="dxa"/>
-          </w:tcPr>
-          <w:p>
-            <w:pPr>
+            <w:vAlign w:val="center"/>
+          </w:tcPr>
+          <w:p>
+            <w:pPr>
+              <w:jc w:val="center"/>
               <w:cnfStyle w:val="000000100000" w:firstRow="0" w:lastRow="0" w:firstColumn="0" w:lastColumn="0" w:oddVBand="0" w:evenVBand="0" w:oddHBand="1" w:evenHBand="0" w:firstRowFirstColumn="0" w:firstRowLastColumn="0" w:lastRowFirstColumn="0" w:lastRowLastColumn="0"/>
               <w:rPr>
                 <w:color w:val="FF0000"/>
@@ -3934,9 +4225,11 @@
         <w:tc>
           <w:tcPr>
             <w:tcW w:w="2778" w:type="dxa"/>
-          </w:tcPr>
-          <w:p>
-            <w:pPr>
+            <w:vAlign w:val="center"/>
+          </w:tcPr>
+          <w:p>
+            <w:pPr>
+              <w:jc w:val="center"/>
               <w:cnfStyle w:val="000000100000" w:firstRow="0" w:lastRow="0" w:firstColumn="0" w:lastColumn="0" w:oddVBand="0" w:evenVBand="0" w:oddHBand="1" w:evenHBand="0" w:firstRowFirstColumn="0" w:firstRowLastColumn="0" w:lastRowFirstColumn="0" w:lastRowLastColumn="0"/>
             </w:pPr>
             <w:r>
@@ -3953,9 +4246,11 @@
           <w:tcPr>
             <w:cnfStyle w:val="001000000000" w:firstRow="0" w:lastRow="0" w:firstColumn="1" w:lastColumn="0" w:oddVBand="0" w:evenVBand="0" w:oddHBand="0" w:evenHBand="0" w:firstRowFirstColumn="0" w:firstRowLastColumn="0" w:lastRowFirstColumn="0" w:lastRowLastColumn="0"/>
             <w:tcW w:w="1183" w:type="dxa"/>
-          </w:tcPr>
-          <w:p>
-            <w:pPr>
+            <w:vAlign w:val="center"/>
+          </w:tcPr>
+          <w:p>
+            <w:pPr>
+              <w:jc w:val="center"/>
               <w:rPr>
                 <w:rFonts w:ascii="Noto Sans KR" w:eastAsia="Noto Sans KR" w:hAnsi="Noto Sans KR" w:cs="Batang"/>
               </w:rPr>
@@ -3977,9 +4272,11 @@
         <w:tc>
           <w:tcPr>
             <w:tcW w:w="1083" w:type="dxa"/>
-          </w:tcPr>
-          <w:p>
-            <w:pPr>
+            <w:vAlign w:val="center"/>
+          </w:tcPr>
+          <w:p>
+            <w:pPr>
+              <w:jc w:val="center"/>
               <w:cnfStyle w:val="000000000000" w:firstRow="0" w:lastRow="0" w:firstColumn="0" w:lastColumn="0" w:oddVBand="0" w:evenVBand="0" w:oddHBand="0" w:evenHBand="0" w:firstRowFirstColumn="0" w:firstRowLastColumn="0" w:lastRowFirstColumn="0" w:lastRowLastColumn="0"/>
               <w:rPr>
                 <w:rFonts w:ascii="Noto Sans KR" w:eastAsia="Noto Sans KR" w:hAnsi="Noto Sans KR" w:cs="Batang"/>
@@ -3990,9 +4287,11 @@
         <w:tc>
           <w:tcPr>
             <w:tcW w:w="1361" w:type="dxa"/>
-          </w:tcPr>
-          <w:p>
-            <w:pPr>
+            <w:vAlign w:val="center"/>
+          </w:tcPr>
+          <w:p>
+            <w:pPr>
+              <w:jc w:val="center"/>
               <w:cnfStyle w:val="000000000000" w:firstRow="0" w:lastRow="0" w:firstColumn="0" w:lastColumn="0" w:oddVBand="0" w:evenVBand="0" w:oddHBand="0" w:evenHBand="0" w:firstRowFirstColumn="0" w:firstRowLastColumn="0" w:lastRowFirstColumn="0" w:lastRowLastColumn="0"/>
               <w:rPr>
                 <w:rFonts w:ascii="Noto Sans KR" w:eastAsia="Noto Sans KR" w:hAnsi="Noto Sans KR" w:cs="Batang"/>
@@ -4015,19 +4314,21 @@
         <w:tc>
           <w:tcPr>
             <w:tcW w:w="1185" w:type="dxa"/>
-          </w:tcPr>
-          <w:p>
-            <w:pPr>
-              <w:cnfStyle w:val="000000000000" w:firstRow="0" w:lastRow="0" w:firstColumn="0" w:lastColumn="0" w:oddVBand="0" w:evenVBand="0" w:oddHBand="0" w:evenHBand="0" w:firstRowFirstColumn="0" w:firstRowLastColumn="0" w:lastRowFirstColumn="0" w:lastRowLastColumn="0"/>
-              <w:rPr>
-                <w:rFonts w:ascii="Noto Sans KR" w:eastAsia="Noto Sans KR" w:hAnsi="Noto Sans KR" w:cs="Batang"/>
-                <w:sz w:val="36"/>
-                <w:szCs w:val="36"/>
-              </w:rPr>
-            </w:pPr>
-            <w:r>
-              <w:rPr>
-                <w:rFonts w:ascii="Noto Sans KR" w:eastAsia="Noto Sans KR" w:hAnsi="Noto Sans KR" w:cs="Batang" w:hint="eastAsia"/>
+            <w:vAlign w:val="center"/>
+          </w:tcPr>
+          <w:p>
+            <w:pPr>
+              <w:jc w:val="center"/>
+              <w:cnfStyle w:val="000000000000" w:firstRow="0" w:lastRow="0" w:firstColumn="0" w:lastColumn="0" w:oddVBand="0" w:evenVBand="0" w:oddHBand="0" w:evenHBand="0" w:firstRowFirstColumn="0" w:firstRowLastColumn="0" w:lastRowFirstColumn="0" w:lastRowLastColumn="0"/>
+              <w:rPr>
+                <w:rFonts w:ascii="Noto Serif KR" w:eastAsia="Noto Serif KR" w:hAnsi="Noto Serif KR" w:cs="HCR Batang LVT"/>
+                <w:sz w:val="36"/>
+                <w:szCs w:val="36"/>
+              </w:rPr>
+            </w:pPr>
+            <w:r>
+              <w:rPr>
+                <w:rFonts w:ascii="Noto Serif KR" w:eastAsia="Noto Serif KR" w:hAnsi="Noto Serif KR" w:cs="HCR Batang LVT" w:hint="eastAsia"/>
                 <w:sz w:val="36"/>
                 <w:szCs w:val="36"/>
               </w:rPr>
@@ -4038,9 +4339,11 @@
         <w:tc>
           <w:tcPr>
             <w:tcW w:w="1202" w:type="dxa"/>
-          </w:tcPr>
-          <w:p>
-            <w:pPr>
+            <w:vAlign w:val="center"/>
+          </w:tcPr>
+          <w:p>
+            <w:pPr>
+              <w:jc w:val="center"/>
               <w:cnfStyle w:val="000000000000" w:firstRow="0" w:lastRow="0" w:firstColumn="0" w:lastColumn="0" w:oddVBand="0" w:evenVBand="0" w:oddHBand="0" w:evenHBand="0" w:firstRowFirstColumn="0" w:firstRowLastColumn="0" w:lastRowFirstColumn="0" w:lastRowLastColumn="0"/>
               <w:rPr>
                 <w:rFonts w:ascii="Noto Sans KR" w:eastAsia="Noto Sans KR" w:hAnsi="Noto Sans KR" w:cs="Batang"/>
@@ -4069,9 +4372,11 @@
         <w:tc>
           <w:tcPr>
             <w:tcW w:w="1228" w:type="dxa"/>
-          </w:tcPr>
-          <w:p>
-            <w:pPr>
+            <w:vAlign w:val="center"/>
+          </w:tcPr>
+          <w:p>
+            <w:pPr>
+              <w:jc w:val="center"/>
               <w:cnfStyle w:val="000000000000" w:firstRow="0" w:lastRow="0" w:firstColumn="0" w:lastColumn="0" w:oddVBand="0" w:evenVBand="0" w:oddHBand="0" w:evenHBand="0" w:firstRowFirstColumn="0" w:firstRowLastColumn="0" w:lastRowFirstColumn="0" w:lastRowLastColumn="0"/>
               <w:rPr>
                 <w:rFonts w:ascii="JejuMyeongjoOTF" w:eastAsia="JejuMyeongjoOTF" w:hAnsi="JejuMyeongjoOTF"/>
@@ -4093,9 +4398,11 @@
           <w:tcPr>
             <w:tcW w:w="1203" w:type="dxa"/>
             <w:gridSpan w:val="2"/>
-          </w:tcPr>
-          <w:p>
-            <w:pPr>
+            <w:vAlign w:val="center"/>
+          </w:tcPr>
+          <w:p>
+            <w:pPr>
+              <w:jc w:val="center"/>
               <w:cnfStyle w:val="000000000000" w:firstRow="0" w:lastRow="0" w:firstColumn="0" w:lastColumn="0" w:oddVBand="0" w:evenVBand="0" w:oddHBand="0" w:evenHBand="0" w:firstRowFirstColumn="0" w:firstRowLastColumn="0" w:lastRowFirstColumn="0" w:lastRowLastColumn="0"/>
             </w:pPr>
             <w:r>
@@ -4106,19 +4413,21 @@
         <w:tc>
           <w:tcPr>
             <w:tcW w:w="1615" w:type="dxa"/>
-          </w:tcPr>
-          <w:p>
-            <w:pPr>
-              <w:cnfStyle w:val="000000000000" w:firstRow="0" w:lastRow="0" w:firstColumn="0" w:lastColumn="0" w:oddVBand="0" w:evenVBand="0" w:oddHBand="0" w:evenHBand="0" w:firstRowFirstColumn="0" w:firstRowLastColumn="0" w:lastRowFirstColumn="0" w:lastRowLastColumn="0"/>
-              <w:rPr>
-                <w:rFonts w:ascii="HCR Dotum" w:eastAsia="HCR Dotum" w:hAnsi="HCR Dotum" w:cs="HCR Dotum"/>
-                <w:sz w:val="36"/>
-                <w:szCs w:val="36"/>
-              </w:rPr>
-            </w:pPr>
-            <w:r>
-              <w:rPr>
-                <w:rFonts w:ascii="HCR Dotum" w:eastAsia="HCR Dotum" w:hAnsi="HCR Dotum" w:cs="HCR Dotum"/>
+            <w:vAlign w:val="center"/>
+          </w:tcPr>
+          <w:p>
+            <w:pPr>
+              <w:jc w:val="center"/>
+              <w:cnfStyle w:val="000000000000" w:firstRow="0" w:lastRow="0" w:firstColumn="0" w:lastColumn="0" w:oddVBand="0" w:evenVBand="0" w:oddHBand="0" w:evenHBand="0" w:firstRowFirstColumn="0" w:firstRowLastColumn="0" w:lastRowFirstColumn="0" w:lastRowLastColumn="0"/>
+              <w:rPr>
+                <w:rFonts w:ascii="HCR Batang LVT" w:eastAsia="HCR Batang LVT" w:hAnsi="HCR Batang LVT" w:cs="HCR Batang LVT"/>
+                <w:sz w:val="36"/>
+                <w:szCs w:val="36"/>
+              </w:rPr>
+            </w:pPr>
+            <w:r>
+              <w:rPr>
+                <w:rFonts w:ascii="HCR Batang LVT" w:eastAsia="HCR Batang LVT" w:hAnsi="HCR Batang LVT" w:cs="HCR Batang LVT"/>
                 <w:sz w:val="36"/>
                 <w:szCs w:val="36"/>
               </w:rPr>
@@ -4129,9 +4438,11 @@
         <w:tc>
           <w:tcPr>
             <w:tcW w:w="1092" w:type="dxa"/>
-          </w:tcPr>
-          <w:p>
-            <w:pPr>
+            <w:vAlign w:val="center"/>
+          </w:tcPr>
+          <w:p>
+            <w:pPr>
+              <w:jc w:val="center"/>
               <w:cnfStyle w:val="000000000000" w:firstRow="0" w:lastRow="0" w:firstColumn="0" w:lastColumn="0" w:oddVBand="0" w:evenVBand="0" w:oddHBand="0" w:evenHBand="0" w:firstRowFirstColumn="0" w:firstRowLastColumn="0" w:lastRowFirstColumn="0" w:lastRowLastColumn="0"/>
             </w:pPr>
             <w:r>
@@ -4142,9 +4453,11 @@
         <w:tc>
           <w:tcPr>
             <w:tcW w:w="2778" w:type="dxa"/>
-          </w:tcPr>
-          <w:p>
-            <w:pPr>
+            <w:vAlign w:val="center"/>
+          </w:tcPr>
+          <w:p>
+            <w:pPr>
+              <w:jc w:val="center"/>
               <w:cnfStyle w:val="000000000000" w:firstRow="0" w:lastRow="0" w:firstColumn="0" w:lastColumn="0" w:oddVBand="0" w:evenVBand="0" w:oddHBand="0" w:evenHBand="0" w:firstRowFirstColumn="0" w:firstRowLastColumn="0" w:lastRowFirstColumn="0" w:lastRowLastColumn="0"/>
             </w:pPr>
           </w:p>
@@ -4158,9 +4471,11 @@
           <w:tcPr>
             <w:cnfStyle w:val="001000000000" w:firstRow="0" w:lastRow="0" w:firstColumn="1" w:lastColumn="0" w:oddVBand="0" w:evenVBand="0" w:oddHBand="0" w:evenHBand="0" w:firstRowFirstColumn="0" w:firstRowLastColumn="0" w:lastRowFirstColumn="0" w:lastRowLastColumn="0"/>
             <w:tcW w:w="1183" w:type="dxa"/>
-          </w:tcPr>
-          <w:p>
-            <w:pPr>
+            <w:vAlign w:val="center"/>
+          </w:tcPr>
+          <w:p>
+            <w:pPr>
+              <w:jc w:val="center"/>
               <w:rPr>
                 <w:rFonts w:ascii="Noto Sans KR" w:eastAsia="Noto Sans KR" w:hAnsi="Noto Sans KR" w:cs="Batang"/>
               </w:rPr>
@@ -4182,9 +4497,11 @@
         <w:tc>
           <w:tcPr>
             <w:tcW w:w="1083" w:type="dxa"/>
-          </w:tcPr>
-          <w:p>
-            <w:pPr>
+            <w:vAlign w:val="center"/>
+          </w:tcPr>
+          <w:p>
+            <w:pPr>
+              <w:jc w:val="center"/>
               <w:cnfStyle w:val="000000100000" w:firstRow="0" w:lastRow="0" w:firstColumn="0" w:lastColumn="0" w:oddVBand="0" w:evenVBand="0" w:oddHBand="1" w:evenHBand="0" w:firstRowFirstColumn="0" w:firstRowLastColumn="0" w:lastRowFirstColumn="0" w:lastRowLastColumn="0"/>
               <w:rPr>
                 <w:rFonts w:ascii="Noto Sans KR" w:eastAsia="Noto Sans KR" w:hAnsi="Noto Sans KR" w:cs="Batang"/>
@@ -4195,9 +4512,11 @@
         <w:tc>
           <w:tcPr>
             <w:tcW w:w="1361" w:type="dxa"/>
-          </w:tcPr>
-          <w:p>
-            <w:pPr>
+            <w:vAlign w:val="center"/>
+          </w:tcPr>
+          <w:p>
+            <w:pPr>
+              <w:jc w:val="center"/>
               <w:cnfStyle w:val="000000100000" w:firstRow="0" w:lastRow="0" w:firstColumn="0" w:lastColumn="0" w:oddVBand="0" w:evenVBand="0" w:oddHBand="1" w:evenHBand="0" w:firstRowFirstColumn="0" w:firstRowLastColumn="0" w:lastRowFirstColumn="0" w:lastRowLastColumn="0"/>
               <w:rPr>
                 <w:rFonts w:ascii="Noto Sans KR" w:eastAsia="Noto Sans KR" w:hAnsi="Noto Sans KR" w:cs="Batang"/>
@@ -4220,12 +4539,14 @@
         <w:tc>
           <w:tcPr>
             <w:tcW w:w="1185" w:type="dxa"/>
-          </w:tcPr>
-          <w:p>
-            <w:pPr>
-              <w:cnfStyle w:val="000000100000" w:firstRow="0" w:lastRow="0" w:firstColumn="0" w:lastColumn="0" w:oddVBand="0" w:evenVBand="0" w:oddHBand="1" w:evenHBand="0" w:firstRowFirstColumn="0" w:firstRowLastColumn="0" w:lastRowFirstColumn="0" w:lastRowLastColumn="0"/>
-              <w:rPr>
-                <w:rFonts w:ascii="Noto Sans KR" w:eastAsia="Noto Sans KR" w:hAnsi="Noto Sans KR" w:cs="Batang"/>
+            <w:vAlign w:val="center"/>
+          </w:tcPr>
+          <w:p>
+            <w:pPr>
+              <w:jc w:val="center"/>
+              <w:cnfStyle w:val="000000100000" w:firstRow="0" w:lastRow="0" w:firstColumn="0" w:lastColumn="0" w:oddVBand="0" w:evenVBand="0" w:oddHBand="1" w:evenHBand="0" w:firstRowFirstColumn="0" w:firstRowLastColumn="0" w:lastRowFirstColumn="0" w:lastRowLastColumn="0"/>
+              <w:rPr>
+                <w:rFonts w:ascii="Noto Serif KR" w:eastAsia="Noto Serif KR" w:hAnsi="Noto Serif KR" w:cs="HCR Batang LVT"/>
                 <w:sz w:val="36"/>
                 <w:szCs w:val="36"/>
               </w:rPr>
@@ -4235,9 +4556,11 @@
         <w:tc>
           <w:tcPr>
             <w:tcW w:w="1202" w:type="dxa"/>
-          </w:tcPr>
-          <w:p>
-            <w:pPr>
+            <w:vAlign w:val="center"/>
+          </w:tcPr>
+          <w:p>
+            <w:pPr>
+              <w:jc w:val="center"/>
               <w:cnfStyle w:val="000000100000" w:firstRow="0" w:lastRow="0" w:firstColumn="0" w:lastColumn="0" w:oddVBand="0" w:evenVBand="0" w:oddHBand="1" w:evenHBand="0" w:firstRowFirstColumn="0" w:firstRowLastColumn="0" w:lastRowFirstColumn="0" w:lastRowLastColumn="0"/>
               <w:rPr>
                 <w:rFonts w:ascii="Noto Sans KR" w:eastAsia="Noto Sans KR" w:hAnsi="Noto Sans KR" w:cs="Batang"/>
@@ -4248,9 +4571,11 @@
         <w:tc>
           <w:tcPr>
             <w:tcW w:w="1228" w:type="dxa"/>
-          </w:tcPr>
-          <w:p>
-            <w:pPr>
+            <w:vAlign w:val="center"/>
+          </w:tcPr>
+          <w:p>
+            <w:pPr>
+              <w:jc w:val="center"/>
               <w:cnfStyle w:val="000000100000" w:firstRow="0" w:lastRow="0" w:firstColumn="0" w:lastColumn="0" w:oddVBand="0" w:evenVBand="0" w:oddHBand="1" w:evenHBand="0" w:firstRowFirstColumn="0" w:firstRowLastColumn="0" w:lastRowFirstColumn="0" w:lastRowLastColumn="0"/>
               <w:rPr>
                 <w:rFonts w:ascii="JejuMyeongjoOTF" w:eastAsia="JejuMyeongjoOTF" w:hAnsi="JejuMyeongjoOTF"/>
@@ -4264,9 +4589,11 @@
           <w:tcPr>
             <w:tcW w:w="1203" w:type="dxa"/>
             <w:gridSpan w:val="2"/>
-          </w:tcPr>
-          <w:p>
-            <w:pPr>
+            <w:vAlign w:val="center"/>
+          </w:tcPr>
+          <w:p>
+            <w:pPr>
+              <w:jc w:val="center"/>
               <w:cnfStyle w:val="000000100000" w:firstRow="0" w:lastRow="0" w:firstColumn="0" w:lastColumn="0" w:oddVBand="0" w:evenVBand="0" w:oddHBand="1" w:evenHBand="0" w:firstRowFirstColumn="0" w:firstRowLastColumn="0" w:lastRowFirstColumn="0" w:lastRowLastColumn="0"/>
             </w:pPr>
           </w:p>
@@ -4274,12 +4601,14 @@
         <w:tc>
           <w:tcPr>
             <w:tcW w:w="1615" w:type="dxa"/>
-          </w:tcPr>
-          <w:p>
-            <w:pPr>
-              <w:cnfStyle w:val="000000100000" w:firstRow="0" w:lastRow="0" w:firstColumn="0" w:lastColumn="0" w:oddVBand="0" w:evenVBand="0" w:oddHBand="1" w:evenHBand="0" w:firstRowFirstColumn="0" w:firstRowLastColumn="0" w:lastRowFirstColumn="0" w:lastRowLastColumn="0"/>
-              <w:rPr>
-                <w:rFonts w:ascii="HCR Dotum" w:eastAsia="HCR Dotum" w:hAnsi="HCR Dotum" w:cs="HCR Dotum"/>
+            <w:vAlign w:val="center"/>
+          </w:tcPr>
+          <w:p>
+            <w:pPr>
+              <w:jc w:val="center"/>
+              <w:cnfStyle w:val="000000100000" w:firstRow="0" w:lastRow="0" w:firstColumn="0" w:lastColumn="0" w:oddVBand="0" w:evenVBand="0" w:oddHBand="1" w:evenHBand="0" w:firstRowFirstColumn="0" w:firstRowLastColumn="0" w:lastRowFirstColumn="0" w:lastRowLastColumn="0"/>
+              <w:rPr>
+                <w:rFonts w:ascii="HCR Batang LVT" w:eastAsia="HCR Batang LVT" w:hAnsi="HCR Batang LVT" w:cs="HCR Batang LVT"/>
                 <w:color w:val="FF0000"/>
                 <w:sz w:val="36"/>
                 <w:szCs w:val="36"/>
@@ -4290,9 +4619,11 @@
         <w:tc>
           <w:tcPr>
             <w:tcW w:w="1092" w:type="dxa"/>
-          </w:tcPr>
-          <w:p>
-            <w:pPr>
+            <w:vAlign w:val="center"/>
+          </w:tcPr>
+          <w:p>
+            <w:pPr>
+              <w:jc w:val="center"/>
               <w:cnfStyle w:val="000000100000" w:firstRow="0" w:lastRow="0" w:firstColumn="0" w:lastColumn="0" w:oddVBand="0" w:evenVBand="0" w:oddHBand="1" w:evenHBand="0" w:firstRowFirstColumn="0" w:firstRowLastColumn="0" w:lastRowFirstColumn="0" w:lastRowLastColumn="0"/>
               <w:rPr>
                 <w:color w:val="FF0000"/>
@@ -4303,9 +4634,11 @@
         <w:tc>
           <w:tcPr>
             <w:tcW w:w="2778" w:type="dxa"/>
-          </w:tcPr>
-          <w:p>
-            <w:pPr>
+            <w:vAlign w:val="center"/>
+          </w:tcPr>
+          <w:p>
+            <w:pPr>
+              <w:jc w:val="center"/>
               <w:cnfStyle w:val="000000100000" w:firstRow="0" w:lastRow="0" w:firstColumn="0" w:lastColumn="0" w:oddVBand="0" w:evenVBand="0" w:oddHBand="1" w:evenHBand="0" w:firstRowFirstColumn="0" w:firstRowLastColumn="0" w:lastRowFirstColumn="0" w:lastRowLastColumn="0"/>
             </w:pPr>
             <w:r>
@@ -4322,9 +4655,11 @@
           <w:tcPr>
             <w:cnfStyle w:val="001000000000" w:firstRow="0" w:lastRow="0" w:firstColumn="1" w:lastColumn="0" w:oddVBand="0" w:evenVBand="0" w:oddHBand="0" w:evenHBand="0" w:firstRowFirstColumn="0" w:firstRowLastColumn="0" w:lastRowFirstColumn="0" w:lastRowLastColumn="0"/>
             <w:tcW w:w="1183" w:type="dxa"/>
-          </w:tcPr>
-          <w:p>
-            <w:pPr>
+            <w:vAlign w:val="center"/>
+          </w:tcPr>
+          <w:p>
+            <w:pPr>
+              <w:jc w:val="center"/>
               <w:rPr>
                 <w:rFonts w:ascii="Noto Sans KR" w:eastAsia="Noto Sans KR" w:hAnsi="Noto Sans KR" w:cs="Batang"/>
               </w:rPr>
@@ -4346,9 +4681,11 @@
         <w:tc>
           <w:tcPr>
             <w:tcW w:w="1083" w:type="dxa"/>
-          </w:tcPr>
-          <w:p>
-            <w:pPr>
+            <w:vAlign w:val="center"/>
+          </w:tcPr>
+          <w:p>
+            <w:pPr>
+              <w:jc w:val="center"/>
               <w:cnfStyle w:val="000000000000" w:firstRow="0" w:lastRow="0" w:firstColumn="0" w:lastColumn="0" w:oddVBand="0" w:evenVBand="0" w:oddHBand="0" w:evenHBand="0" w:firstRowFirstColumn="0" w:firstRowLastColumn="0" w:lastRowFirstColumn="0" w:lastRowLastColumn="0"/>
               <w:rPr>
                 <w:rFonts w:ascii="Noto Sans KR" w:eastAsia="Noto Sans KR" w:hAnsi="Noto Sans KR" w:cs="Batang"/>
@@ -4359,9 +4696,11 @@
         <w:tc>
           <w:tcPr>
             <w:tcW w:w="1361" w:type="dxa"/>
-          </w:tcPr>
-          <w:p>
-            <w:pPr>
+            <w:vAlign w:val="center"/>
+          </w:tcPr>
+          <w:p>
+            <w:pPr>
+              <w:jc w:val="center"/>
               <w:cnfStyle w:val="000000000000" w:firstRow="0" w:lastRow="0" w:firstColumn="0" w:lastColumn="0" w:oddVBand="0" w:evenVBand="0" w:oddHBand="0" w:evenHBand="0" w:firstRowFirstColumn="0" w:firstRowLastColumn="0" w:lastRowFirstColumn="0" w:lastRowLastColumn="0"/>
               <w:rPr>
                 <w:rFonts w:ascii="Noto Sans KR" w:eastAsia="Noto Sans KR" w:hAnsi="Noto Sans KR" w:cs="Batang"/>
@@ -4384,19 +4723,21 @@
         <w:tc>
           <w:tcPr>
             <w:tcW w:w="1185" w:type="dxa"/>
-          </w:tcPr>
-          <w:p>
-            <w:pPr>
-              <w:cnfStyle w:val="000000000000" w:firstRow="0" w:lastRow="0" w:firstColumn="0" w:lastColumn="0" w:oddVBand="0" w:evenVBand="0" w:oddHBand="0" w:evenHBand="0" w:firstRowFirstColumn="0" w:firstRowLastColumn="0" w:lastRowFirstColumn="0" w:lastRowLastColumn="0"/>
-              <w:rPr>
-                <w:rFonts w:ascii="Noto Sans KR" w:eastAsia="Noto Sans KR" w:hAnsi="Noto Sans KR" w:cs="Batang"/>
-                <w:sz w:val="36"/>
-                <w:szCs w:val="36"/>
-              </w:rPr>
-            </w:pPr>
-            <w:r>
-              <w:rPr>
-                <w:rFonts w:ascii="Noto Sans KR" w:eastAsia="Noto Sans KR" w:hAnsi="Noto Sans KR" w:cs="Batang" w:hint="eastAsia"/>
+            <w:vAlign w:val="center"/>
+          </w:tcPr>
+          <w:p>
+            <w:pPr>
+              <w:jc w:val="center"/>
+              <w:cnfStyle w:val="000000000000" w:firstRow="0" w:lastRow="0" w:firstColumn="0" w:lastColumn="0" w:oddVBand="0" w:evenVBand="0" w:oddHBand="0" w:evenHBand="0" w:firstRowFirstColumn="0" w:firstRowLastColumn="0" w:lastRowFirstColumn="0" w:lastRowLastColumn="0"/>
+              <w:rPr>
+                <w:rFonts w:ascii="Noto Serif KR" w:eastAsia="Noto Serif KR" w:hAnsi="Noto Serif KR" w:cs="HCR Batang LVT"/>
+                <w:sz w:val="36"/>
+                <w:szCs w:val="36"/>
+              </w:rPr>
+            </w:pPr>
+            <w:r>
+              <w:rPr>
+                <w:rFonts w:ascii="Noto Serif KR" w:eastAsia="Noto Serif KR" w:hAnsi="Noto Serif KR" w:cs="HCR Batang LVT" w:hint="eastAsia"/>
                 <w:sz w:val="36"/>
                 <w:szCs w:val="36"/>
               </w:rPr>
@@ -4407,9 +4748,11 @@
         <w:tc>
           <w:tcPr>
             <w:tcW w:w="1202" w:type="dxa"/>
-          </w:tcPr>
-          <w:p>
-            <w:pPr>
+            <w:vAlign w:val="center"/>
+          </w:tcPr>
+          <w:p>
+            <w:pPr>
+              <w:jc w:val="center"/>
               <w:cnfStyle w:val="000000000000" w:firstRow="0" w:lastRow="0" w:firstColumn="0" w:lastColumn="0" w:oddVBand="0" w:evenVBand="0" w:oddHBand="0" w:evenHBand="0" w:firstRowFirstColumn="0" w:firstRowLastColumn="0" w:lastRowFirstColumn="0" w:lastRowLastColumn="0"/>
               <w:rPr>
                 <w:rFonts w:ascii="Noto Sans KR" w:eastAsia="Noto Sans KR" w:hAnsi="Noto Sans KR" w:cs="Batang"/>
@@ -4438,9 +4781,11 @@
         <w:tc>
           <w:tcPr>
             <w:tcW w:w="1228" w:type="dxa"/>
-          </w:tcPr>
-          <w:p>
-            <w:pPr>
+            <w:vAlign w:val="center"/>
+          </w:tcPr>
+          <w:p>
+            <w:pPr>
+              <w:jc w:val="center"/>
               <w:cnfStyle w:val="000000000000" w:firstRow="0" w:lastRow="0" w:firstColumn="0" w:lastColumn="0" w:oddVBand="0" w:evenVBand="0" w:oddHBand="0" w:evenHBand="0" w:firstRowFirstColumn="0" w:firstRowLastColumn="0" w:lastRowFirstColumn="0" w:lastRowLastColumn="0"/>
               <w:rPr>
                 <w:rFonts w:ascii="JejuMyeongjoOTF" w:eastAsia="JejuMyeongjoOTF" w:hAnsi="JejuMyeongjoOTF"/>
@@ -4462,9 +4807,11 @@
           <w:tcPr>
             <w:tcW w:w="1203" w:type="dxa"/>
             <w:gridSpan w:val="2"/>
-          </w:tcPr>
-          <w:p>
-            <w:pPr>
+            <w:vAlign w:val="center"/>
+          </w:tcPr>
+          <w:p>
+            <w:pPr>
+              <w:jc w:val="center"/>
               <w:cnfStyle w:val="000000000000" w:firstRow="0" w:lastRow="0" w:firstColumn="0" w:lastColumn="0" w:oddVBand="0" w:evenVBand="0" w:oddHBand="0" w:evenHBand="0" w:firstRowFirstColumn="0" w:firstRowLastColumn="0" w:lastRowFirstColumn="0" w:lastRowLastColumn="0"/>
             </w:pPr>
             <w:r>
@@ -4475,19 +4822,21 @@
         <w:tc>
           <w:tcPr>
             <w:tcW w:w="1615" w:type="dxa"/>
-          </w:tcPr>
-          <w:p>
-            <w:pPr>
-              <w:cnfStyle w:val="000000000000" w:firstRow="0" w:lastRow="0" w:firstColumn="0" w:lastColumn="0" w:oddVBand="0" w:evenVBand="0" w:oddHBand="0" w:evenHBand="0" w:firstRowFirstColumn="0" w:firstRowLastColumn="0" w:lastRowFirstColumn="0" w:lastRowLastColumn="0"/>
-              <w:rPr>
-                <w:rFonts w:ascii="HCR Dotum" w:eastAsia="HCR Dotum" w:hAnsi="HCR Dotum" w:cs="HCR Dotum"/>
-                <w:sz w:val="36"/>
-                <w:szCs w:val="36"/>
-              </w:rPr>
-            </w:pPr>
-            <w:r>
-              <w:rPr>
-                <w:rFonts w:ascii="HCR Dotum" w:eastAsia="HCR Dotum" w:hAnsi="HCR Dotum" w:cs="HCR Dotum"/>
+            <w:vAlign w:val="center"/>
+          </w:tcPr>
+          <w:p>
+            <w:pPr>
+              <w:jc w:val="center"/>
+              <w:cnfStyle w:val="000000000000" w:firstRow="0" w:lastRow="0" w:firstColumn="0" w:lastColumn="0" w:oddVBand="0" w:evenVBand="0" w:oddHBand="0" w:evenHBand="0" w:firstRowFirstColumn="0" w:firstRowLastColumn="0" w:lastRowFirstColumn="0" w:lastRowLastColumn="0"/>
+              <w:rPr>
+                <w:rFonts w:ascii="HCR Batang LVT" w:eastAsia="HCR Batang LVT" w:hAnsi="HCR Batang LVT" w:cs="HCR Batang LVT"/>
+                <w:sz w:val="36"/>
+                <w:szCs w:val="36"/>
+              </w:rPr>
+            </w:pPr>
+            <w:r>
+              <w:rPr>
+                <w:rFonts w:ascii="HCR Batang LVT" w:eastAsia="HCR Batang LVT" w:hAnsi="HCR Batang LVT" w:cs="HCR Batang LVT"/>
                 <w:sz w:val="36"/>
                 <w:szCs w:val="36"/>
               </w:rPr>
@@ -4498,9 +4847,11 @@
         <w:tc>
           <w:tcPr>
             <w:tcW w:w="1092" w:type="dxa"/>
-          </w:tcPr>
-          <w:p>
-            <w:pPr>
+            <w:vAlign w:val="center"/>
+          </w:tcPr>
+          <w:p>
+            <w:pPr>
+              <w:jc w:val="center"/>
               <w:cnfStyle w:val="000000000000" w:firstRow="0" w:lastRow="0" w:firstColumn="0" w:lastColumn="0" w:oddVBand="0" w:evenVBand="0" w:oddHBand="0" w:evenHBand="0" w:firstRowFirstColumn="0" w:firstRowLastColumn="0" w:lastRowFirstColumn="0" w:lastRowLastColumn="0"/>
             </w:pPr>
             <w:r>
@@ -4511,9 +4862,11 @@
         <w:tc>
           <w:tcPr>
             <w:tcW w:w="2778" w:type="dxa"/>
-          </w:tcPr>
-          <w:p>
-            <w:pPr>
+            <w:vAlign w:val="center"/>
+          </w:tcPr>
+          <w:p>
+            <w:pPr>
+              <w:jc w:val="center"/>
               <w:cnfStyle w:val="000000000000" w:firstRow="0" w:lastRow="0" w:firstColumn="0" w:lastColumn="0" w:oddVBand="0" w:evenVBand="0" w:oddHBand="0" w:evenHBand="0" w:firstRowFirstColumn="0" w:firstRowLastColumn="0" w:lastRowFirstColumn="0" w:lastRowLastColumn="0"/>
             </w:pPr>
           </w:p>
@@ -4527,9 +4880,11 @@
           <w:tcPr>
             <w:cnfStyle w:val="001000000000" w:firstRow="0" w:lastRow="0" w:firstColumn="1" w:lastColumn="0" w:oddVBand="0" w:evenVBand="0" w:oddHBand="0" w:evenHBand="0" w:firstRowFirstColumn="0" w:firstRowLastColumn="0" w:lastRowFirstColumn="0" w:lastRowLastColumn="0"/>
             <w:tcW w:w="1183" w:type="dxa"/>
-          </w:tcPr>
-          <w:p>
-            <w:pPr>
+            <w:vAlign w:val="center"/>
+          </w:tcPr>
+          <w:p>
+            <w:pPr>
+              <w:jc w:val="center"/>
               <w:rPr>
                 <w:rFonts w:ascii="Noto Sans KR" w:eastAsia="Noto Sans KR" w:hAnsi="Noto Sans KR" w:cs="Batang"/>
               </w:rPr>
@@ -4551,9 +4906,11 @@
         <w:tc>
           <w:tcPr>
             <w:tcW w:w="1083" w:type="dxa"/>
-          </w:tcPr>
-          <w:p>
-            <w:pPr>
+            <w:vAlign w:val="center"/>
+          </w:tcPr>
+          <w:p>
+            <w:pPr>
+              <w:jc w:val="center"/>
               <w:cnfStyle w:val="000000100000" w:firstRow="0" w:lastRow="0" w:firstColumn="0" w:lastColumn="0" w:oddVBand="0" w:evenVBand="0" w:oddHBand="1" w:evenHBand="0" w:firstRowFirstColumn="0" w:firstRowLastColumn="0" w:lastRowFirstColumn="0" w:lastRowLastColumn="0"/>
               <w:rPr>
                 <w:rFonts w:ascii="Noto Sans KR" w:eastAsia="Noto Sans KR" w:hAnsi="Noto Sans KR" w:cs="Batang"/>
@@ -4564,9 +4921,11 @@
         <w:tc>
           <w:tcPr>
             <w:tcW w:w="1361" w:type="dxa"/>
-          </w:tcPr>
-          <w:p>
-            <w:pPr>
+            <w:vAlign w:val="center"/>
+          </w:tcPr>
+          <w:p>
+            <w:pPr>
+              <w:jc w:val="center"/>
               <w:cnfStyle w:val="000000100000" w:firstRow="0" w:lastRow="0" w:firstColumn="0" w:lastColumn="0" w:oddVBand="0" w:evenVBand="0" w:oddHBand="1" w:evenHBand="0" w:firstRowFirstColumn="0" w:firstRowLastColumn="0" w:lastRowFirstColumn="0" w:lastRowLastColumn="0"/>
               <w:rPr>
                 <w:rFonts w:ascii="Noto Sans KR" w:eastAsia="Noto Sans KR" w:hAnsi="Noto Sans KR" w:cs="Batang"/>
@@ -4589,12 +4948,14 @@
         <w:tc>
           <w:tcPr>
             <w:tcW w:w="1185" w:type="dxa"/>
-          </w:tcPr>
-          <w:p>
-            <w:pPr>
-              <w:cnfStyle w:val="000000100000" w:firstRow="0" w:lastRow="0" w:firstColumn="0" w:lastColumn="0" w:oddVBand="0" w:evenVBand="0" w:oddHBand="1" w:evenHBand="0" w:firstRowFirstColumn="0" w:firstRowLastColumn="0" w:lastRowFirstColumn="0" w:lastRowLastColumn="0"/>
-              <w:rPr>
-                <w:rFonts w:ascii="Noto Sans KR" w:eastAsia="Noto Sans KR" w:hAnsi="Noto Sans KR" w:cs="Batang"/>
+            <w:vAlign w:val="center"/>
+          </w:tcPr>
+          <w:p>
+            <w:pPr>
+              <w:jc w:val="center"/>
+              <w:cnfStyle w:val="000000100000" w:firstRow="0" w:lastRow="0" w:firstColumn="0" w:lastColumn="0" w:oddVBand="0" w:evenVBand="0" w:oddHBand="1" w:evenHBand="0" w:firstRowFirstColumn="0" w:firstRowLastColumn="0" w:lastRowFirstColumn="0" w:lastRowLastColumn="0"/>
+              <w:rPr>
+                <w:rFonts w:ascii="Noto Serif KR" w:eastAsia="Noto Serif KR" w:hAnsi="Noto Serif KR" w:cs="HCR Batang LVT"/>
                 <w:sz w:val="36"/>
                 <w:szCs w:val="36"/>
               </w:rPr>
@@ -4604,9 +4965,11 @@
         <w:tc>
           <w:tcPr>
             <w:tcW w:w="1202" w:type="dxa"/>
-          </w:tcPr>
-          <w:p>
-            <w:pPr>
+            <w:vAlign w:val="center"/>
+          </w:tcPr>
+          <w:p>
+            <w:pPr>
+              <w:jc w:val="center"/>
               <w:cnfStyle w:val="000000100000" w:firstRow="0" w:lastRow="0" w:firstColumn="0" w:lastColumn="0" w:oddVBand="0" w:evenVBand="0" w:oddHBand="1" w:evenHBand="0" w:firstRowFirstColumn="0" w:firstRowLastColumn="0" w:lastRowFirstColumn="0" w:lastRowLastColumn="0"/>
               <w:rPr>
                 <w:rFonts w:ascii="Noto Sans KR" w:eastAsia="Noto Sans KR" w:hAnsi="Noto Sans KR" w:cs="Batang"/>
@@ -4617,9 +4980,11 @@
         <w:tc>
           <w:tcPr>
             <w:tcW w:w="1228" w:type="dxa"/>
-          </w:tcPr>
-          <w:p>
-            <w:pPr>
+            <w:vAlign w:val="center"/>
+          </w:tcPr>
+          <w:p>
+            <w:pPr>
+              <w:jc w:val="center"/>
               <w:cnfStyle w:val="000000100000" w:firstRow="0" w:lastRow="0" w:firstColumn="0" w:lastColumn="0" w:oddVBand="0" w:evenVBand="0" w:oddHBand="1" w:evenHBand="0" w:firstRowFirstColumn="0" w:firstRowLastColumn="0" w:lastRowFirstColumn="0" w:lastRowLastColumn="0"/>
               <w:rPr>
                 <w:rFonts w:ascii="JejuMyeongjoOTF" w:eastAsia="JejuMyeongjoOTF" w:hAnsi="JejuMyeongjoOTF"/>
@@ -4633,9 +4998,11 @@
           <w:tcPr>
             <w:tcW w:w="1203" w:type="dxa"/>
             <w:gridSpan w:val="2"/>
-          </w:tcPr>
-          <w:p>
-            <w:pPr>
+            <w:vAlign w:val="center"/>
+          </w:tcPr>
+          <w:p>
+            <w:pPr>
+              <w:jc w:val="center"/>
               <w:cnfStyle w:val="000000100000" w:firstRow="0" w:lastRow="0" w:firstColumn="0" w:lastColumn="0" w:oddVBand="0" w:evenVBand="0" w:oddHBand="1" w:evenHBand="0" w:firstRowFirstColumn="0" w:firstRowLastColumn="0" w:lastRowFirstColumn="0" w:lastRowLastColumn="0"/>
             </w:pPr>
           </w:p>
@@ -4643,12 +5010,14 @@
         <w:tc>
           <w:tcPr>
             <w:tcW w:w="1615" w:type="dxa"/>
-          </w:tcPr>
-          <w:p>
-            <w:pPr>
-              <w:cnfStyle w:val="000000100000" w:firstRow="0" w:lastRow="0" w:firstColumn="0" w:lastColumn="0" w:oddVBand="0" w:evenVBand="0" w:oddHBand="1" w:evenHBand="0" w:firstRowFirstColumn="0" w:firstRowLastColumn="0" w:lastRowFirstColumn="0" w:lastRowLastColumn="0"/>
-              <w:rPr>
-                <w:rFonts w:ascii="HCR Dotum" w:eastAsia="HCR Dotum" w:hAnsi="HCR Dotum" w:cs="HCR Dotum"/>
+            <w:vAlign w:val="center"/>
+          </w:tcPr>
+          <w:p>
+            <w:pPr>
+              <w:jc w:val="center"/>
+              <w:cnfStyle w:val="000000100000" w:firstRow="0" w:lastRow="0" w:firstColumn="0" w:lastColumn="0" w:oddVBand="0" w:evenVBand="0" w:oddHBand="1" w:evenHBand="0" w:firstRowFirstColumn="0" w:firstRowLastColumn="0" w:lastRowFirstColumn="0" w:lastRowLastColumn="0"/>
+              <w:rPr>
+                <w:rFonts w:ascii="HCR Batang LVT" w:eastAsia="HCR Batang LVT" w:hAnsi="HCR Batang LVT" w:cs="HCR Batang LVT"/>
                 <w:color w:val="FF0000"/>
                 <w:sz w:val="36"/>
                 <w:szCs w:val="36"/>
@@ -4659,9 +5028,11 @@
         <w:tc>
           <w:tcPr>
             <w:tcW w:w="1092" w:type="dxa"/>
-          </w:tcPr>
-          <w:p>
-            <w:pPr>
+            <w:vAlign w:val="center"/>
+          </w:tcPr>
+          <w:p>
+            <w:pPr>
+              <w:jc w:val="center"/>
               <w:cnfStyle w:val="000000100000" w:firstRow="0" w:lastRow="0" w:firstColumn="0" w:lastColumn="0" w:oddVBand="0" w:evenVBand="0" w:oddHBand="1" w:evenHBand="0" w:firstRowFirstColumn="0" w:firstRowLastColumn="0" w:lastRowFirstColumn="0" w:lastRowLastColumn="0"/>
               <w:rPr>
                 <w:color w:val="FF0000"/>
@@ -4672,9 +5043,11 @@
         <w:tc>
           <w:tcPr>
             <w:tcW w:w="2778" w:type="dxa"/>
-          </w:tcPr>
-          <w:p>
-            <w:pPr>
+            <w:vAlign w:val="center"/>
+          </w:tcPr>
+          <w:p>
+            <w:pPr>
+              <w:jc w:val="center"/>
               <w:cnfStyle w:val="000000100000" w:firstRow="0" w:lastRow="0" w:firstColumn="0" w:lastColumn="0" w:oddVBand="0" w:evenVBand="0" w:oddHBand="1" w:evenHBand="0" w:firstRowFirstColumn="0" w:firstRowLastColumn="0" w:lastRowFirstColumn="0" w:lastRowLastColumn="0"/>
               <w:rPr>
                 <w:color w:val="FF0000"/>
@@ -4694,9 +5067,11 @@
           <w:tcPr>
             <w:cnfStyle w:val="001000000000" w:firstRow="0" w:lastRow="0" w:firstColumn="1" w:lastColumn="0" w:oddVBand="0" w:evenVBand="0" w:oddHBand="0" w:evenHBand="0" w:firstRowFirstColumn="0" w:firstRowLastColumn="0" w:lastRowFirstColumn="0" w:lastRowLastColumn="0"/>
             <w:tcW w:w="1183" w:type="dxa"/>
-          </w:tcPr>
-          <w:p>
-            <w:pPr>
+            <w:vAlign w:val="center"/>
+          </w:tcPr>
+          <w:p>
+            <w:pPr>
+              <w:jc w:val="center"/>
               <w:rPr>
                 <w:rFonts w:ascii="Noto Sans KR" w:eastAsia="Noto Sans KR" w:hAnsi="Noto Sans KR" w:cs="Batang"/>
               </w:rPr>
@@ -4718,9 +5093,11 @@
         <w:tc>
           <w:tcPr>
             <w:tcW w:w="1083" w:type="dxa"/>
-          </w:tcPr>
-          <w:p>
-            <w:pPr>
+            <w:vAlign w:val="center"/>
+          </w:tcPr>
+          <w:p>
+            <w:pPr>
+              <w:jc w:val="center"/>
               <w:cnfStyle w:val="000000000000" w:firstRow="0" w:lastRow="0" w:firstColumn="0" w:lastColumn="0" w:oddVBand="0" w:evenVBand="0" w:oddHBand="0" w:evenHBand="0" w:firstRowFirstColumn="0" w:firstRowLastColumn="0" w:lastRowFirstColumn="0" w:lastRowLastColumn="0"/>
               <w:rPr>
                 <w:rFonts w:ascii="Noto Sans KR" w:eastAsia="Noto Sans KR" w:hAnsi="Noto Sans KR" w:cs="Batang"/>
@@ -4731,9 +5108,11 @@
         <w:tc>
           <w:tcPr>
             <w:tcW w:w="1361" w:type="dxa"/>
-          </w:tcPr>
-          <w:p>
-            <w:pPr>
+            <w:vAlign w:val="center"/>
+          </w:tcPr>
+          <w:p>
+            <w:pPr>
+              <w:jc w:val="center"/>
               <w:cnfStyle w:val="000000000000" w:firstRow="0" w:lastRow="0" w:firstColumn="0" w:lastColumn="0" w:oddVBand="0" w:evenVBand="0" w:oddHBand="0" w:evenHBand="0" w:firstRowFirstColumn="0" w:firstRowLastColumn="0" w:lastRowFirstColumn="0" w:lastRowLastColumn="0"/>
               <w:rPr>
                 <w:rFonts w:ascii="Noto Sans KR" w:eastAsia="Noto Sans KR" w:hAnsi="Noto Sans KR" w:cs="Batang"/>
@@ -4756,19 +5135,21 @@
         <w:tc>
           <w:tcPr>
             <w:tcW w:w="1185" w:type="dxa"/>
-          </w:tcPr>
-          <w:p>
-            <w:pPr>
-              <w:cnfStyle w:val="000000000000" w:firstRow="0" w:lastRow="0" w:firstColumn="0" w:lastColumn="0" w:oddVBand="0" w:evenVBand="0" w:oddHBand="0" w:evenHBand="0" w:firstRowFirstColumn="0" w:firstRowLastColumn="0" w:lastRowFirstColumn="0" w:lastRowLastColumn="0"/>
-              <w:rPr>
-                <w:rFonts w:ascii="Noto Sans KR" w:eastAsia="Noto Sans KR" w:hAnsi="Noto Sans KR" w:cs="Batang"/>
-                <w:sz w:val="36"/>
-                <w:szCs w:val="36"/>
-              </w:rPr>
-            </w:pPr>
-            <w:r>
-              <w:rPr>
-                <w:rFonts w:ascii="Noto Sans KR" w:eastAsia="Noto Sans KR" w:hAnsi="Noto Sans KR" w:cs="Batang" w:hint="eastAsia"/>
+            <w:vAlign w:val="center"/>
+          </w:tcPr>
+          <w:p>
+            <w:pPr>
+              <w:jc w:val="center"/>
+              <w:cnfStyle w:val="000000000000" w:firstRow="0" w:lastRow="0" w:firstColumn="0" w:lastColumn="0" w:oddVBand="0" w:evenVBand="0" w:oddHBand="0" w:evenHBand="0" w:firstRowFirstColumn="0" w:firstRowLastColumn="0" w:lastRowFirstColumn="0" w:lastRowLastColumn="0"/>
+              <w:rPr>
+                <w:rFonts w:ascii="Noto Serif KR" w:eastAsia="Noto Serif KR" w:hAnsi="Noto Serif KR" w:cs="HCR Batang LVT"/>
+                <w:sz w:val="36"/>
+                <w:szCs w:val="36"/>
+              </w:rPr>
+            </w:pPr>
+            <w:r>
+              <w:rPr>
+                <w:rFonts w:ascii="Noto Serif KR" w:eastAsia="Noto Serif KR" w:hAnsi="Noto Serif KR" w:cs="HCR Batang LVT" w:hint="eastAsia"/>
                 <w:sz w:val="36"/>
                 <w:szCs w:val="36"/>
               </w:rPr>
@@ -4779,9 +5160,11 @@
         <w:tc>
           <w:tcPr>
             <w:tcW w:w="1202" w:type="dxa"/>
-          </w:tcPr>
-          <w:p>
-            <w:pPr>
+            <w:vAlign w:val="center"/>
+          </w:tcPr>
+          <w:p>
+            <w:pPr>
+              <w:jc w:val="center"/>
               <w:cnfStyle w:val="000000000000" w:firstRow="0" w:lastRow="0" w:firstColumn="0" w:lastColumn="0" w:oddVBand="0" w:evenVBand="0" w:oddHBand="0" w:evenHBand="0" w:firstRowFirstColumn="0" w:firstRowLastColumn="0" w:lastRowFirstColumn="0" w:lastRowLastColumn="0"/>
               <w:rPr>
                 <w:rFonts w:ascii="Noto Sans KR" w:eastAsia="Noto Sans KR" w:hAnsi="Noto Sans KR" w:cs="Batang"/>
@@ -4810,9 +5193,11 @@
         <w:tc>
           <w:tcPr>
             <w:tcW w:w="1228" w:type="dxa"/>
-          </w:tcPr>
-          <w:p>
-            <w:pPr>
+            <w:vAlign w:val="center"/>
+          </w:tcPr>
+          <w:p>
+            <w:pPr>
+              <w:jc w:val="center"/>
               <w:cnfStyle w:val="000000000000" w:firstRow="0" w:lastRow="0" w:firstColumn="0" w:lastColumn="0" w:oddVBand="0" w:evenVBand="0" w:oddHBand="0" w:evenHBand="0" w:firstRowFirstColumn="0" w:firstRowLastColumn="0" w:lastRowFirstColumn="0" w:lastRowLastColumn="0"/>
               <w:rPr>
                 <w:rFonts w:ascii="JejuMyeongjoOTF" w:eastAsia="JejuMyeongjoOTF" w:hAnsi="JejuMyeongjoOTF"/>
@@ -4834,9 +5219,11 @@
           <w:tcPr>
             <w:tcW w:w="1203" w:type="dxa"/>
             <w:gridSpan w:val="2"/>
-          </w:tcPr>
-          <w:p>
-            <w:pPr>
+            <w:vAlign w:val="center"/>
+          </w:tcPr>
+          <w:p>
+            <w:pPr>
+              <w:jc w:val="center"/>
               <w:cnfStyle w:val="000000000000" w:firstRow="0" w:lastRow="0" w:firstColumn="0" w:lastColumn="0" w:oddVBand="0" w:evenVBand="0" w:oddHBand="0" w:evenHBand="0" w:firstRowFirstColumn="0" w:firstRowLastColumn="0" w:lastRowFirstColumn="0" w:lastRowLastColumn="0"/>
             </w:pPr>
             <w:r>
@@ -4847,19 +5234,21 @@
         <w:tc>
           <w:tcPr>
             <w:tcW w:w="1615" w:type="dxa"/>
-          </w:tcPr>
-          <w:p>
-            <w:pPr>
-              <w:cnfStyle w:val="000000000000" w:firstRow="0" w:lastRow="0" w:firstColumn="0" w:lastColumn="0" w:oddVBand="0" w:evenVBand="0" w:oddHBand="0" w:evenHBand="0" w:firstRowFirstColumn="0" w:firstRowLastColumn="0" w:lastRowFirstColumn="0" w:lastRowLastColumn="0"/>
-              <w:rPr>
-                <w:rFonts w:ascii="HCR Dotum" w:eastAsia="HCR Dotum" w:hAnsi="HCR Dotum" w:cs="HCR Dotum"/>
-                <w:sz w:val="36"/>
-                <w:szCs w:val="36"/>
-              </w:rPr>
-            </w:pPr>
-            <w:r>
-              <w:rPr>
-                <w:rFonts w:ascii="HCR Dotum" w:eastAsia="HCR Dotum" w:hAnsi="HCR Dotum" w:cs="HCR Dotum"/>
+            <w:vAlign w:val="center"/>
+          </w:tcPr>
+          <w:p>
+            <w:pPr>
+              <w:jc w:val="center"/>
+              <w:cnfStyle w:val="000000000000" w:firstRow="0" w:lastRow="0" w:firstColumn="0" w:lastColumn="0" w:oddVBand="0" w:evenVBand="0" w:oddHBand="0" w:evenHBand="0" w:firstRowFirstColumn="0" w:firstRowLastColumn="0" w:lastRowFirstColumn="0" w:lastRowLastColumn="0"/>
+              <w:rPr>
+                <w:rFonts w:ascii="HCR Batang LVT" w:eastAsia="HCR Batang LVT" w:hAnsi="HCR Batang LVT" w:cs="HCR Batang LVT"/>
+                <w:sz w:val="36"/>
+                <w:szCs w:val="36"/>
+              </w:rPr>
+            </w:pPr>
+            <w:r>
+              <w:rPr>
+                <w:rFonts w:ascii="HCR Batang LVT" w:eastAsia="HCR Batang LVT" w:hAnsi="HCR Batang LVT" w:cs="HCR Batang LVT"/>
                 <w:sz w:val="36"/>
                 <w:szCs w:val="36"/>
               </w:rPr>
@@ -4870,9 +5259,11 @@
         <w:tc>
           <w:tcPr>
             <w:tcW w:w="1092" w:type="dxa"/>
-          </w:tcPr>
-          <w:p>
-            <w:pPr>
+            <w:vAlign w:val="center"/>
+          </w:tcPr>
+          <w:p>
+            <w:pPr>
+              <w:jc w:val="center"/>
               <w:cnfStyle w:val="000000000000" w:firstRow="0" w:lastRow="0" w:firstColumn="0" w:lastColumn="0" w:oddVBand="0" w:evenVBand="0" w:oddHBand="0" w:evenHBand="0" w:firstRowFirstColumn="0" w:firstRowLastColumn="0" w:lastRowFirstColumn="0" w:lastRowLastColumn="0"/>
             </w:pPr>
             <w:r>
@@ -4883,9 +5274,11 @@
         <w:tc>
           <w:tcPr>
             <w:tcW w:w="2778" w:type="dxa"/>
-          </w:tcPr>
-          <w:p>
-            <w:pPr>
+            <w:vAlign w:val="center"/>
+          </w:tcPr>
+          <w:p>
+            <w:pPr>
+              <w:jc w:val="center"/>
               <w:cnfStyle w:val="000000000000" w:firstRow="0" w:lastRow="0" w:firstColumn="0" w:lastColumn="0" w:oddVBand="0" w:evenVBand="0" w:oddHBand="0" w:evenHBand="0" w:firstRowFirstColumn="0" w:firstRowLastColumn="0" w:lastRowFirstColumn="0" w:lastRowLastColumn="0"/>
             </w:pPr>
           </w:p>
@@ -4900,9 +5293,11 @@
           <w:tcPr>
             <w:cnfStyle w:val="001000000000" w:firstRow="0" w:lastRow="0" w:firstColumn="1" w:lastColumn="0" w:oddVBand="0" w:evenVBand="0" w:oddHBand="0" w:evenHBand="0" w:firstRowFirstColumn="0" w:firstRowLastColumn="0" w:lastRowFirstColumn="0" w:lastRowLastColumn="0"/>
             <w:tcW w:w="1183" w:type="dxa"/>
-          </w:tcPr>
-          <w:p>
-            <w:pPr>
+            <w:vAlign w:val="center"/>
+          </w:tcPr>
+          <w:p>
+            <w:pPr>
+              <w:jc w:val="center"/>
               <w:rPr>
                 <w:rFonts w:ascii="Noto Sans KR" w:eastAsia="Noto Sans KR" w:hAnsi="Noto Sans KR" w:cs="Batang"/>
               </w:rPr>
@@ -4924,9 +5319,11 @@
         <w:tc>
           <w:tcPr>
             <w:tcW w:w="1083" w:type="dxa"/>
-          </w:tcPr>
-          <w:p>
-            <w:pPr>
+            <w:vAlign w:val="center"/>
+          </w:tcPr>
+          <w:p>
+            <w:pPr>
+              <w:jc w:val="center"/>
               <w:cnfStyle w:val="000000100000" w:firstRow="0" w:lastRow="0" w:firstColumn="0" w:lastColumn="0" w:oddVBand="0" w:evenVBand="0" w:oddHBand="1" w:evenHBand="0" w:firstRowFirstColumn="0" w:firstRowLastColumn="0" w:lastRowFirstColumn="0" w:lastRowLastColumn="0"/>
               <w:rPr>
                 <w:rFonts w:ascii="Noto Sans KR" w:eastAsia="Noto Sans KR" w:hAnsi="Noto Sans KR" w:cs="Batang"/>
@@ -4937,9 +5334,11 @@
         <w:tc>
           <w:tcPr>
             <w:tcW w:w="1361" w:type="dxa"/>
-          </w:tcPr>
-          <w:p>
-            <w:pPr>
+            <w:vAlign w:val="center"/>
+          </w:tcPr>
+          <w:p>
+            <w:pPr>
+              <w:jc w:val="center"/>
               <w:cnfStyle w:val="000000100000" w:firstRow="0" w:lastRow="0" w:firstColumn="0" w:lastColumn="0" w:oddVBand="0" w:evenVBand="0" w:oddHBand="1" w:evenHBand="0" w:firstRowFirstColumn="0" w:firstRowLastColumn="0" w:lastRowFirstColumn="0" w:lastRowLastColumn="0"/>
               <w:rPr>
                 <w:rFonts w:ascii="Noto Sans KR" w:eastAsia="Noto Sans KR" w:hAnsi="Noto Sans KR" w:cs="Batang"/>
@@ -4962,12 +5361,14 @@
         <w:tc>
           <w:tcPr>
             <w:tcW w:w="1185" w:type="dxa"/>
-          </w:tcPr>
-          <w:p>
-            <w:pPr>
-              <w:cnfStyle w:val="000000100000" w:firstRow="0" w:lastRow="0" w:firstColumn="0" w:lastColumn="0" w:oddVBand="0" w:evenVBand="0" w:oddHBand="1" w:evenHBand="0" w:firstRowFirstColumn="0" w:firstRowLastColumn="0" w:lastRowFirstColumn="0" w:lastRowLastColumn="0"/>
-              <w:rPr>
-                <w:rFonts w:ascii="Noto Sans KR" w:eastAsia="Noto Sans KR" w:hAnsi="Noto Sans KR" w:cs="Batang"/>
+            <w:vAlign w:val="center"/>
+          </w:tcPr>
+          <w:p>
+            <w:pPr>
+              <w:jc w:val="center"/>
+              <w:cnfStyle w:val="000000100000" w:firstRow="0" w:lastRow="0" w:firstColumn="0" w:lastColumn="0" w:oddVBand="0" w:evenVBand="0" w:oddHBand="1" w:evenHBand="0" w:firstRowFirstColumn="0" w:firstRowLastColumn="0" w:lastRowFirstColumn="0" w:lastRowLastColumn="0"/>
+              <w:rPr>
+                <w:rFonts w:ascii="Noto Serif KR" w:eastAsia="Noto Serif KR" w:hAnsi="Noto Serif KR" w:cs="HCR Batang LVT"/>
                 <w:sz w:val="36"/>
                 <w:szCs w:val="36"/>
               </w:rPr>
@@ -4977,9 +5378,11 @@
         <w:tc>
           <w:tcPr>
             <w:tcW w:w="1202" w:type="dxa"/>
-          </w:tcPr>
-          <w:p>
-            <w:pPr>
+            <w:vAlign w:val="center"/>
+          </w:tcPr>
+          <w:p>
+            <w:pPr>
+              <w:jc w:val="center"/>
               <w:cnfStyle w:val="000000100000" w:firstRow="0" w:lastRow="0" w:firstColumn="0" w:lastColumn="0" w:oddVBand="0" w:evenVBand="0" w:oddHBand="1" w:evenHBand="0" w:firstRowFirstColumn="0" w:firstRowLastColumn="0" w:lastRowFirstColumn="0" w:lastRowLastColumn="0"/>
               <w:rPr>
                 <w:rFonts w:ascii="Noto Sans KR" w:eastAsia="Noto Sans KR" w:hAnsi="Noto Sans KR" w:cs="Batang"/>
@@ -4990,9 +5393,11 @@
         <w:tc>
           <w:tcPr>
             <w:tcW w:w="1228" w:type="dxa"/>
-          </w:tcPr>
-          <w:p>
-            <w:pPr>
+            <w:vAlign w:val="center"/>
+          </w:tcPr>
+          <w:p>
+            <w:pPr>
+              <w:jc w:val="center"/>
               <w:cnfStyle w:val="000000100000" w:firstRow="0" w:lastRow="0" w:firstColumn="0" w:lastColumn="0" w:oddVBand="0" w:evenVBand="0" w:oddHBand="1" w:evenHBand="0" w:firstRowFirstColumn="0" w:firstRowLastColumn="0" w:lastRowFirstColumn="0" w:lastRowLastColumn="0"/>
               <w:rPr>
                 <w:rFonts w:ascii="JejuMyeongjoOTF" w:eastAsia="JejuMyeongjoOTF" w:hAnsi="JejuMyeongjoOTF"/>
@@ -5006,9 +5411,11 @@
           <w:tcPr>
             <w:tcW w:w="1203" w:type="dxa"/>
             <w:gridSpan w:val="2"/>
-          </w:tcPr>
-          <w:p>
-            <w:pPr>
+            <w:vAlign w:val="center"/>
+          </w:tcPr>
+          <w:p>
+            <w:pPr>
+              <w:jc w:val="center"/>
               <w:cnfStyle w:val="000000100000" w:firstRow="0" w:lastRow="0" w:firstColumn="0" w:lastColumn="0" w:oddVBand="0" w:evenVBand="0" w:oddHBand="1" w:evenHBand="0" w:firstRowFirstColumn="0" w:firstRowLastColumn="0" w:lastRowFirstColumn="0" w:lastRowLastColumn="0"/>
             </w:pPr>
           </w:p>
@@ -5016,12 +5423,14 @@
         <w:tc>
           <w:tcPr>
             <w:tcW w:w="1615" w:type="dxa"/>
-          </w:tcPr>
-          <w:p>
-            <w:pPr>
-              <w:cnfStyle w:val="000000100000" w:firstRow="0" w:lastRow="0" w:firstColumn="0" w:lastColumn="0" w:oddVBand="0" w:evenVBand="0" w:oddHBand="1" w:evenHBand="0" w:firstRowFirstColumn="0" w:firstRowLastColumn="0" w:lastRowFirstColumn="0" w:lastRowLastColumn="0"/>
-              <w:rPr>
-                <w:rFonts w:ascii="HCR Dotum" w:eastAsia="HCR Dotum" w:hAnsi="HCR Dotum" w:cs="HCR Dotum"/>
+            <w:vAlign w:val="center"/>
+          </w:tcPr>
+          <w:p>
+            <w:pPr>
+              <w:jc w:val="center"/>
+              <w:cnfStyle w:val="000000100000" w:firstRow="0" w:lastRow="0" w:firstColumn="0" w:lastColumn="0" w:oddVBand="0" w:evenVBand="0" w:oddHBand="1" w:evenHBand="0" w:firstRowFirstColumn="0" w:firstRowLastColumn="0" w:lastRowFirstColumn="0" w:lastRowLastColumn="0"/>
+              <w:rPr>
+                <w:rFonts w:ascii="HCR Batang LVT" w:eastAsia="HCR Batang LVT" w:hAnsi="HCR Batang LVT" w:cs="HCR Batang LVT"/>
                 <w:color w:val="FF0000"/>
                 <w:sz w:val="36"/>
                 <w:szCs w:val="36"/>
@@ -5032,9 +5441,11 @@
         <w:tc>
           <w:tcPr>
             <w:tcW w:w="1092" w:type="dxa"/>
-          </w:tcPr>
-          <w:p>
-            <w:pPr>
+            <w:vAlign w:val="center"/>
+          </w:tcPr>
+          <w:p>
+            <w:pPr>
+              <w:jc w:val="center"/>
               <w:cnfStyle w:val="000000100000" w:firstRow="0" w:lastRow="0" w:firstColumn="0" w:lastColumn="0" w:oddVBand="0" w:evenVBand="0" w:oddHBand="1" w:evenHBand="0" w:firstRowFirstColumn="0" w:firstRowLastColumn="0" w:lastRowFirstColumn="0" w:lastRowLastColumn="0"/>
               <w:rPr>
                 <w:color w:val="FF0000"/>
@@ -5045,9 +5456,11 @@
         <w:tc>
           <w:tcPr>
             <w:tcW w:w="2778" w:type="dxa"/>
-          </w:tcPr>
-          <w:p>
-            <w:pPr>
+            <w:vAlign w:val="center"/>
+          </w:tcPr>
+          <w:p>
+            <w:pPr>
+              <w:jc w:val="center"/>
               <w:cnfStyle w:val="000000100000" w:firstRow="0" w:lastRow="0" w:firstColumn="0" w:lastColumn="0" w:oddVBand="0" w:evenVBand="0" w:oddHBand="1" w:evenHBand="0" w:firstRowFirstColumn="0" w:firstRowLastColumn="0" w:lastRowFirstColumn="0" w:lastRowLastColumn="0"/>
             </w:pPr>
             <w:r>
@@ -5064,9 +5477,11 @@
           <w:tcPr>
             <w:cnfStyle w:val="001000000000" w:firstRow="0" w:lastRow="0" w:firstColumn="1" w:lastColumn="0" w:oddVBand="0" w:evenVBand="0" w:oddHBand="0" w:evenHBand="0" w:firstRowFirstColumn="0" w:firstRowLastColumn="0" w:lastRowFirstColumn="0" w:lastRowLastColumn="0"/>
             <w:tcW w:w="1183" w:type="dxa"/>
-          </w:tcPr>
-          <w:p>
-            <w:pPr>
+            <w:vAlign w:val="center"/>
+          </w:tcPr>
+          <w:p>
+            <w:pPr>
+              <w:jc w:val="center"/>
               <w:rPr>
                 <w:rFonts w:ascii="Noto Sans KR" w:eastAsia="Noto Sans KR" w:hAnsi="Noto Sans KR" w:cs="Batang"/>
               </w:rPr>
@@ -5089,9 +5504,11 @@
         <w:tc>
           <w:tcPr>
             <w:tcW w:w="1083" w:type="dxa"/>
-          </w:tcPr>
-          <w:p>
-            <w:pPr>
+            <w:vAlign w:val="center"/>
+          </w:tcPr>
+          <w:p>
+            <w:pPr>
+              <w:jc w:val="center"/>
               <w:cnfStyle w:val="000000000000" w:firstRow="0" w:lastRow="0" w:firstColumn="0" w:lastColumn="0" w:oddVBand="0" w:evenVBand="0" w:oddHBand="0" w:evenHBand="0" w:firstRowFirstColumn="0" w:firstRowLastColumn="0" w:lastRowFirstColumn="0" w:lastRowLastColumn="0"/>
               <w:rPr>
                 <w:rFonts w:ascii="Noto Sans KR" w:eastAsia="Noto Sans KR" w:hAnsi="Noto Sans KR" w:cs="Batang"/>
@@ -5102,9 +5519,11 @@
         <w:tc>
           <w:tcPr>
             <w:tcW w:w="1361" w:type="dxa"/>
-          </w:tcPr>
-          <w:p>
-            <w:pPr>
+            <w:vAlign w:val="center"/>
+          </w:tcPr>
+          <w:p>
+            <w:pPr>
+              <w:jc w:val="center"/>
               <w:cnfStyle w:val="000000000000" w:firstRow="0" w:lastRow="0" w:firstColumn="0" w:lastColumn="0" w:oddVBand="0" w:evenVBand="0" w:oddHBand="0" w:evenHBand="0" w:firstRowFirstColumn="0" w:firstRowLastColumn="0" w:lastRowFirstColumn="0" w:lastRowLastColumn="0"/>
               <w:rPr>
                 <w:rFonts w:ascii="Noto Sans KR" w:eastAsia="Noto Sans KR" w:hAnsi="Noto Sans KR" w:cs="Batang"/>
@@ -5121,19 +5540,21 @@
         <w:tc>
           <w:tcPr>
             <w:tcW w:w="1185" w:type="dxa"/>
-          </w:tcPr>
-          <w:p>
-            <w:pPr>
-              <w:cnfStyle w:val="000000000000" w:firstRow="0" w:lastRow="0" w:firstColumn="0" w:lastColumn="0" w:oddVBand="0" w:evenVBand="0" w:oddHBand="0" w:evenHBand="0" w:firstRowFirstColumn="0" w:firstRowLastColumn="0" w:lastRowFirstColumn="0" w:lastRowLastColumn="0"/>
-              <w:rPr>
-                <w:rFonts w:ascii="Noto Sans KR" w:eastAsia="Noto Sans KR" w:hAnsi="Noto Sans KR" w:cs="Batang"/>
-                <w:sz w:val="36"/>
-                <w:szCs w:val="36"/>
-              </w:rPr>
-            </w:pPr>
-            <w:r>
-              <w:rPr>
-                <w:rFonts w:ascii="Noto Sans KR" w:eastAsia="Noto Sans KR" w:hAnsi="Noto Sans KR" w:cs="Batang" w:hint="eastAsia"/>
+            <w:vAlign w:val="center"/>
+          </w:tcPr>
+          <w:p>
+            <w:pPr>
+              <w:jc w:val="center"/>
+              <w:cnfStyle w:val="000000000000" w:firstRow="0" w:lastRow="0" w:firstColumn="0" w:lastColumn="0" w:oddVBand="0" w:evenVBand="0" w:oddHBand="0" w:evenHBand="0" w:firstRowFirstColumn="0" w:firstRowLastColumn="0" w:lastRowFirstColumn="0" w:lastRowLastColumn="0"/>
+              <w:rPr>
+                <w:rFonts w:ascii="Noto Serif KR" w:eastAsia="Noto Serif KR" w:hAnsi="Noto Serif KR" w:cs="HCR Batang LVT"/>
+                <w:sz w:val="36"/>
+                <w:szCs w:val="36"/>
+              </w:rPr>
+            </w:pPr>
+            <w:r>
+              <w:rPr>
+                <w:rFonts w:ascii="Noto Serif KR" w:eastAsia="Noto Serif KR" w:hAnsi="Noto Serif KR" w:cs="HCR Batang LVT" w:hint="eastAsia"/>
                 <w:sz w:val="36"/>
                 <w:szCs w:val="36"/>
               </w:rPr>
@@ -5144,9 +5565,11 @@
         <w:tc>
           <w:tcPr>
             <w:tcW w:w="1202" w:type="dxa"/>
-          </w:tcPr>
-          <w:p>
-            <w:pPr>
+            <w:vAlign w:val="center"/>
+          </w:tcPr>
+          <w:p>
+            <w:pPr>
+              <w:jc w:val="center"/>
               <w:cnfStyle w:val="000000000000" w:firstRow="0" w:lastRow="0" w:firstColumn="0" w:lastColumn="0" w:oddVBand="0" w:evenVBand="0" w:oddHBand="0" w:evenHBand="0" w:firstRowFirstColumn="0" w:firstRowLastColumn="0" w:lastRowFirstColumn="0" w:lastRowLastColumn="0"/>
               <w:rPr>
                 <w:rFonts w:ascii="Noto Sans KR" w:eastAsia="Noto Sans KR" w:hAnsi="Noto Sans KR" w:cs="Batang"/>
@@ -5175,9 +5598,11 @@
         <w:tc>
           <w:tcPr>
             <w:tcW w:w="1228" w:type="dxa"/>
-          </w:tcPr>
-          <w:p>
-            <w:pPr>
+            <w:vAlign w:val="center"/>
+          </w:tcPr>
+          <w:p>
+            <w:pPr>
+              <w:jc w:val="center"/>
               <w:cnfStyle w:val="000000000000" w:firstRow="0" w:lastRow="0" w:firstColumn="0" w:lastColumn="0" w:oddVBand="0" w:evenVBand="0" w:oddHBand="0" w:evenHBand="0" w:firstRowFirstColumn="0" w:firstRowLastColumn="0" w:lastRowFirstColumn="0" w:lastRowLastColumn="0"/>
               <w:rPr>
                 <w:rFonts w:ascii="JejuMyeongjoOTF" w:eastAsia="JejuMyeongjoOTF" w:hAnsi="JejuMyeongjoOTF"/>
@@ -5199,9 +5624,11 @@
           <w:tcPr>
             <w:tcW w:w="1203" w:type="dxa"/>
             <w:gridSpan w:val="2"/>
-          </w:tcPr>
-          <w:p>
-            <w:pPr>
+            <w:vAlign w:val="center"/>
+          </w:tcPr>
+          <w:p>
+            <w:pPr>
+              <w:jc w:val="center"/>
               <w:cnfStyle w:val="000000000000" w:firstRow="0" w:lastRow="0" w:firstColumn="0" w:lastColumn="0" w:oddVBand="0" w:evenVBand="0" w:oddHBand="0" w:evenHBand="0" w:firstRowFirstColumn="0" w:firstRowLastColumn="0" w:lastRowFirstColumn="0" w:lastRowLastColumn="0"/>
             </w:pPr>
             <w:r>
@@ -5212,19 +5639,21 @@
         <w:tc>
           <w:tcPr>
             <w:tcW w:w="1615" w:type="dxa"/>
-          </w:tcPr>
-          <w:p>
-            <w:pPr>
-              <w:cnfStyle w:val="000000000000" w:firstRow="0" w:lastRow="0" w:firstColumn="0" w:lastColumn="0" w:oddVBand="0" w:evenVBand="0" w:oddHBand="0" w:evenHBand="0" w:firstRowFirstColumn="0" w:firstRowLastColumn="0" w:lastRowFirstColumn="0" w:lastRowLastColumn="0"/>
-              <w:rPr>
-                <w:rFonts w:ascii="HCR Dotum" w:eastAsia="HCR Dotum" w:hAnsi="HCR Dotum" w:cs="HCR Dotum"/>
-                <w:sz w:val="36"/>
-                <w:szCs w:val="36"/>
-              </w:rPr>
-            </w:pPr>
-            <w:r>
-              <w:rPr>
-                <w:rFonts w:ascii="HCR Dotum" w:eastAsia="HCR Dotum" w:hAnsi="HCR Dotum" w:cs="HCR Dotum"/>
+            <w:vAlign w:val="center"/>
+          </w:tcPr>
+          <w:p>
+            <w:pPr>
+              <w:jc w:val="center"/>
+              <w:cnfStyle w:val="000000000000" w:firstRow="0" w:lastRow="0" w:firstColumn="0" w:lastColumn="0" w:oddVBand="0" w:evenVBand="0" w:oddHBand="0" w:evenHBand="0" w:firstRowFirstColumn="0" w:firstRowLastColumn="0" w:lastRowFirstColumn="0" w:lastRowLastColumn="0"/>
+              <w:rPr>
+                <w:rFonts w:ascii="HCR Batang LVT" w:eastAsia="HCR Batang LVT" w:hAnsi="HCR Batang LVT" w:cs="HCR Batang LVT"/>
+                <w:sz w:val="36"/>
+                <w:szCs w:val="36"/>
+              </w:rPr>
+            </w:pPr>
+            <w:r>
+              <w:rPr>
+                <w:rFonts w:ascii="HCR Batang LVT" w:eastAsia="HCR Batang LVT" w:hAnsi="HCR Batang LVT" w:cs="HCR Batang LVT"/>
                 <w:sz w:val="36"/>
                 <w:szCs w:val="36"/>
               </w:rPr>
@@ -5235,9 +5664,11 @@
         <w:tc>
           <w:tcPr>
             <w:tcW w:w="1092" w:type="dxa"/>
-          </w:tcPr>
-          <w:p>
-            <w:pPr>
+            <w:vAlign w:val="center"/>
+          </w:tcPr>
+          <w:p>
+            <w:pPr>
+              <w:jc w:val="center"/>
               <w:cnfStyle w:val="000000000000" w:firstRow="0" w:lastRow="0" w:firstColumn="0" w:lastColumn="0" w:oddVBand="0" w:evenVBand="0" w:oddHBand="0" w:evenHBand="0" w:firstRowFirstColumn="0" w:firstRowLastColumn="0" w:lastRowFirstColumn="0" w:lastRowLastColumn="0"/>
               <w:rPr>
                 <w:rFonts w:ascii="Noto Sans KR" w:eastAsia="Noto Sans KR" w:hAnsi="Noto Sans KR" w:cs="Batang"/>
@@ -5251,9 +5682,11 @@
         <w:tc>
           <w:tcPr>
             <w:tcW w:w="2778" w:type="dxa"/>
-          </w:tcPr>
-          <w:p>
-            <w:pPr>
+            <w:vAlign w:val="center"/>
+          </w:tcPr>
+          <w:p>
+            <w:pPr>
+              <w:jc w:val="center"/>
               <w:cnfStyle w:val="000000000000" w:firstRow="0" w:lastRow="0" w:firstColumn="0" w:lastColumn="0" w:oddVBand="0" w:evenVBand="0" w:oddHBand="0" w:evenHBand="0" w:firstRowFirstColumn="0" w:firstRowLastColumn="0" w:lastRowFirstColumn="0" w:lastRowLastColumn="0"/>
             </w:pPr>
             <w:r>
@@ -5279,9 +5712,11 @@
           <w:tcPr>
             <w:cnfStyle w:val="001000000000" w:firstRow="0" w:lastRow="0" w:firstColumn="1" w:lastColumn="0" w:oddVBand="0" w:evenVBand="0" w:oddHBand="0" w:evenHBand="0" w:firstRowFirstColumn="0" w:firstRowLastColumn="0" w:lastRowFirstColumn="0" w:lastRowLastColumn="0"/>
             <w:tcW w:w="1183" w:type="dxa"/>
-          </w:tcPr>
-          <w:p>
-            <w:pPr>
+            <w:vAlign w:val="center"/>
+          </w:tcPr>
+          <w:p>
+            <w:pPr>
+              <w:jc w:val="center"/>
               <w:rPr>
                 <w:rFonts w:ascii="Noto Sans KR" w:eastAsia="Noto Sans KR" w:hAnsi="Noto Sans KR" w:cs="Batang"/>
               </w:rPr>
@@ -5297,9 +5732,11 @@
         <w:tc>
           <w:tcPr>
             <w:tcW w:w="1083" w:type="dxa"/>
-          </w:tcPr>
-          <w:p>
-            <w:pPr>
+            <w:vAlign w:val="center"/>
+          </w:tcPr>
+          <w:p>
+            <w:pPr>
+              <w:jc w:val="center"/>
               <w:cnfStyle w:val="000000100000" w:firstRow="0" w:lastRow="0" w:firstColumn="0" w:lastColumn="0" w:oddVBand="0" w:evenVBand="0" w:oddHBand="1" w:evenHBand="0" w:firstRowFirstColumn="0" w:firstRowLastColumn="0" w:lastRowFirstColumn="0" w:lastRowLastColumn="0"/>
               <w:rPr>
                 <w:rFonts w:ascii="Noto Sans KR" w:eastAsia="Noto Sans KR" w:hAnsi="Noto Sans KR" w:cs="Batang"/>
@@ -5310,9 +5747,11 @@
         <w:tc>
           <w:tcPr>
             <w:tcW w:w="1361" w:type="dxa"/>
-          </w:tcPr>
-          <w:p>
-            <w:pPr>
+            <w:vAlign w:val="center"/>
+          </w:tcPr>
+          <w:p>
+            <w:pPr>
+              <w:jc w:val="center"/>
               <w:cnfStyle w:val="000000100000" w:firstRow="0" w:lastRow="0" w:firstColumn="0" w:lastColumn="0" w:oddVBand="0" w:evenVBand="0" w:oddHBand="1" w:evenHBand="0" w:firstRowFirstColumn="0" w:firstRowLastColumn="0" w:lastRowFirstColumn="0" w:lastRowLastColumn="0"/>
               <w:rPr>
                 <w:rFonts w:ascii="Noto Sans KR" w:eastAsia="Noto Sans KR" w:hAnsi="Noto Sans KR" w:cs="Batang"/>
@@ -5329,19 +5768,21 @@
         <w:tc>
           <w:tcPr>
             <w:tcW w:w="1185" w:type="dxa"/>
-          </w:tcPr>
-          <w:p>
-            <w:pPr>
-              <w:cnfStyle w:val="000000100000" w:firstRow="0" w:lastRow="0" w:firstColumn="0" w:lastColumn="0" w:oddVBand="0" w:evenVBand="0" w:oddHBand="1" w:evenHBand="0" w:firstRowFirstColumn="0" w:firstRowLastColumn="0" w:lastRowFirstColumn="0" w:lastRowLastColumn="0"/>
-              <w:rPr>
-                <w:rFonts w:ascii="Noto Sans KR" w:eastAsia="Noto Sans KR" w:hAnsi="Noto Sans KR" w:cs="Batang"/>
-                <w:sz w:val="36"/>
-                <w:szCs w:val="36"/>
-              </w:rPr>
-            </w:pPr>
-            <w:r>
-              <w:rPr>
-                <w:rFonts w:ascii="Noto Sans KR" w:eastAsia="Noto Sans KR" w:hAnsi="Noto Sans KR" w:cs="Batang" w:hint="eastAsia"/>
+            <w:vAlign w:val="center"/>
+          </w:tcPr>
+          <w:p>
+            <w:pPr>
+              <w:jc w:val="center"/>
+              <w:cnfStyle w:val="000000100000" w:firstRow="0" w:lastRow="0" w:firstColumn="0" w:lastColumn="0" w:oddVBand="0" w:evenVBand="0" w:oddHBand="1" w:evenHBand="0" w:firstRowFirstColumn="0" w:firstRowLastColumn="0" w:lastRowFirstColumn="0" w:lastRowLastColumn="0"/>
+              <w:rPr>
+                <w:rFonts w:ascii="Noto Serif KR" w:eastAsia="Noto Serif KR" w:hAnsi="Noto Serif KR" w:cs="HCR Batang LVT"/>
+                <w:sz w:val="36"/>
+                <w:szCs w:val="36"/>
+              </w:rPr>
+            </w:pPr>
+            <w:r>
+              <w:rPr>
+                <w:rFonts w:ascii="Noto Serif KR" w:eastAsia="Noto Serif KR" w:hAnsi="Noto Serif KR" w:cs="HCR Batang LVT" w:hint="eastAsia"/>
                 <w:sz w:val="36"/>
                 <w:szCs w:val="36"/>
               </w:rPr>
@@ -5352,9 +5793,11 @@
         <w:tc>
           <w:tcPr>
             <w:tcW w:w="1202" w:type="dxa"/>
-          </w:tcPr>
-          <w:p>
-            <w:pPr>
+            <w:vAlign w:val="center"/>
+          </w:tcPr>
+          <w:p>
+            <w:pPr>
+              <w:jc w:val="center"/>
               <w:cnfStyle w:val="000000100000" w:firstRow="0" w:lastRow="0" w:firstColumn="0" w:lastColumn="0" w:oddVBand="0" w:evenVBand="0" w:oddHBand="1" w:evenHBand="0" w:firstRowFirstColumn="0" w:firstRowLastColumn="0" w:lastRowFirstColumn="0" w:lastRowLastColumn="0"/>
               <w:rPr>
                 <w:rFonts w:ascii="Malgun Gothic" w:eastAsia="Malgun Gothic" w:hAnsi="Malgun Gothic" w:cs="Batang"/>
@@ -5371,9 +5814,11 @@
         <w:tc>
           <w:tcPr>
             <w:tcW w:w="1228" w:type="dxa"/>
-          </w:tcPr>
-          <w:p>
-            <w:pPr>
+            <w:vAlign w:val="center"/>
+          </w:tcPr>
+          <w:p>
+            <w:pPr>
+              <w:jc w:val="center"/>
               <w:cnfStyle w:val="000000100000" w:firstRow="0" w:lastRow="0" w:firstColumn="0" w:lastColumn="0" w:oddVBand="0" w:evenVBand="0" w:oddHBand="1" w:evenHBand="0" w:firstRowFirstColumn="0" w:firstRowLastColumn="0" w:lastRowFirstColumn="0" w:lastRowLastColumn="0"/>
               <w:rPr>
                 <w:rFonts w:ascii="JejuMyeongjoOTF" w:eastAsia="JejuMyeongjoOTF" w:hAnsi="JejuMyeongjoOTF"/>
@@ -5387,9 +5832,11 @@
           <w:tcPr>
             <w:tcW w:w="1203" w:type="dxa"/>
             <w:gridSpan w:val="2"/>
-          </w:tcPr>
-          <w:p>
-            <w:pPr>
+            <w:vAlign w:val="center"/>
+          </w:tcPr>
+          <w:p>
+            <w:pPr>
+              <w:jc w:val="center"/>
               <w:cnfStyle w:val="000000100000" w:firstRow="0" w:lastRow="0" w:firstColumn="0" w:lastColumn="0" w:oddVBand="0" w:evenVBand="0" w:oddHBand="1" w:evenHBand="0" w:firstRowFirstColumn="0" w:firstRowLastColumn="0" w:lastRowFirstColumn="0" w:lastRowLastColumn="0"/>
             </w:pPr>
           </w:p>
@@ -5397,12 +5844,14 @@
         <w:tc>
           <w:tcPr>
             <w:tcW w:w="1615" w:type="dxa"/>
-          </w:tcPr>
-          <w:p>
-            <w:pPr>
-              <w:cnfStyle w:val="000000100000" w:firstRow="0" w:lastRow="0" w:firstColumn="0" w:lastColumn="0" w:oddVBand="0" w:evenVBand="0" w:oddHBand="1" w:evenHBand="0" w:firstRowFirstColumn="0" w:firstRowLastColumn="0" w:lastRowFirstColumn="0" w:lastRowLastColumn="0"/>
-              <w:rPr>
-                <w:rFonts w:ascii="HCR Dotum" w:eastAsia="HCR Dotum" w:hAnsi="HCR Dotum" w:cs="HCR Dotum"/>
+            <w:vAlign w:val="center"/>
+          </w:tcPr>
+          <w:p>
+            <w:pPr>
+              <w:jc w:val="center"/>
+              <w:cnfStyle w:val="000000100000" w:firstRow="0" w:lastRow="0" w:firstColumn="0" w:lastColumn="0" w:oddVBand="0" w:evenVBand="0" w:oddHBand="1" w:evenHBand="0" w:firstRowFirstColumn="0" w:firstRowLastColumn="0" w:lastRowFirstColumn="0" w:lastRowLastColumn="0"/>
+              <w:rPr>
+                <w:rFonts w:ascii="HCR Batang LVT" w:eastAsia="HCR Batang LVT" w:hAnsi="HCR Batang LVT" w:cs="HCR Batang LVT"/>
                 <w:color w:val="833C0B" w:themeColor="accent2" w:themeShade="80"/>
                 <w:sz w:val="36"/>
                 <w:szCs w:val="36"/>
@@ -5410,24 +5859,25 @@
             </w:pPr>
             <w:r>
               <w:rPr>
-                <w:rFonts w:ascii="HCR Dotum" w:eastAsia="HCR Dotum" w:hAnsi="HCR Dotum" w:cs="HCR Dotum" w:hint="eastAsia"/>
+                <w:rFonts w:ascii="HCR Batang LVT" w:eastAsia="HCR Batang LVT" w:hAnsi="HCR Batang LVT" w:cs="HCR Batang LVT" w:hint="eastAsia"/>
+                <w:sz w:val="36"/>
+                <w:szCs w:val="36"/>
+              </w:rPr>
+              <w:t></w:t>
+            </w:r>
+          </w:p>
+        </w:tc>
+        <w:tc>
+          <w:tcPr>
+            <w:tcW w:w="1092" w:type="dxa"/>
+            <w:vAlign w:val="center"/>
+          </w:tcPr>
+          <w:p>
+            <w:pPr>
+              <w:jc w:val="center"/>
+              <w:cnfStyle w:val="000000100000" w:firstRow="0" w:lastRow="0" w:firstColumn="0" w:lastColumn="0" w:oddVBand="0" w:evenVBand="0" w:oddHBand="1" w:evenHBand="0" w:firstRowFirstColumn="0" w:firstRowLastColumn="0" w:lastRowFirstColumn="0" w:lastRowLastColumn="0"/>
+              <w:rPr>
                 <w:color w:val="833C0B" w:themeColor="accent2" w:themeShade="80"/>
-                <w:sz w:val="36"/>
-                <w:szCs w:val="36"/>
-              </w:rPr>
-              <w:t></w:t>
-            </w:r>
-          </w:p>
-        </w:tc>
-        <w:tc>
-          <w:tcPr>
-            <w:tcW w:w="1092" w:type="dxa"/>
-          </w:tcPr>
-          <w:p>
-            <w:pPr>
-              <w:cnfStyle w:val="000000100000" w:firstRow="0" w:lastRow="0" w:firstColumn="0" w:lastColumn="0" w:oddVBand="0" w:evenVBand="0" w:oddHBand="1" w:evenHBand="0" w:firstRowFirstColumn="0" w:firstRowLastColumn="0" w:lastRowFirstColumn="0" w:lastRowLastColumn="0"/>
-              <w:rPr>
-                <w:color w:val="833C0B" w:themeColor="accent2" w:themeShade="80"/>
               </w:rPr>
             </w:pPr>
             <w:r>
@@ -5438,9 +5888,11 @@
         <w:tc>
           <w:tcPr>
             <w:tcW w:w="2778" w:type="dxa"/>
-          </w:tcPr>
-          <w:p>
-            <w:pPr>
+            <w:vAlign w:val="center"/>
+          </w:tcPr>
+          <w:p>
+            <w:pPr>
+              <w:jc w:val="center"/>
               <w:cnfStyle w:val="000000100000" w:firstRow="0" w:lastRow="0" w:firstColumn="0" w:lastColumn="0" w:oddVBand="0" w:evenVBand="0" w:oddHBand="1" w:evenHBand="0" w:firstRowFirstColumn="0" w:firstRowLastColumn="0" w:lastRowFirstColumn="0" w:lastRowLastColumn="0"/>
               <w:rPr>
                 <w:lang w:val="fr-FR"/>
@@ -5500,7 +5952,7 @@
           <w:lang w:val="fr-FR"/>
         </w:rPr>
       </w:pPr>
-      <w:hyperlink r:id="rId7" w:history="1">
+      <w:hyperlink r:id="rId9" w:history="1">
         <w:proofErr w:type="spellStart"/>
         <w:r>
           <w:rPr>
@@ -5517,12 +5969,13 @@
             <w:rFonts w:eastAsia="Noto Sans KR" w:cstheme="minorHAnsi"/>
             <w:lang w:val="fr-FR"/>
           </w:rPr>
-          <w:t xml:space="preserve"> font PUA (</w:t>
+          <w:t xml:space="preserve"> PUA (</w:t>
         </w:r>
         <w:r>
           <w:rPr>
             <w:rStyle w:val="Hyperlink"/>
             <w:rFonts w:eastAsia="Noto Sans KR" w:cstheme="minorHAnsi"/>
+            <w:lang w:val="fr-FR"/>
           </w:rPr>
           <w:t>제주서체</w:t>
         </w:r>
@@ -5557,7 +6010,7 @@
           <w:u w:val="none"/>
         </w:rPr>
       </w:pPr>
-      <w:hyperlink r:id="rId8" w:history="1">
+      <w:hyperlink r:id="rId10" w:history="1">
         <w:proofErr w:type="spellStart"/>
         <w:r>
           <w:rPr>
@@ -5601,7 +6054,7 @@
           <w:rFonts w:eastAsia="Noto Sans KR" w:cstheme="minorHAnsi"/>
         </w:rPr>
       </w:pPr>
-      <w:hyperlink r:id="rId9" w:history="1">
+      <w:hyperlink r:id="rId11" w:history="1">
         <w:r>
           <w:rPr>
             <w:rStyle w:val="Hyperlink"/>
@@ -5656,7 +6109,7 @@
           <w:rFonts w:ascii="Noto Sans KR" w:eastAsia="Noto Sans KR" w:hAnsi="Noto Sans KR"/>
         </w:rPr>
       </w:pPr>
-      <w:hyperlink r:id="rId10" w:history="1">
+      <w:hyperlink r:id="rId12" w:history="1">
         <w:r>
           <w:rPr>
             <w:rStyle w:val="Hyperlink"/>

</xml_diff>